<commit_message>
Adicionado seção da tela de cadastro
Foi adicionado a seção da tela de cadastro, cujo objetivo é cadastrar um usuário simples no banco de dados.
</commit_message>
<xml_diff>
--- a/manual/Guilherme_Samuel_dos_Santos_SP_Manual_do_Usuario.docx
+++ b/manual/Guilherme_Samuel_dos_Santos_SP_Manual_do_Usuario.docx
@@ -1002,6 +1002,29 @@
           <w:sz w:val="24"/>
           <w:szCs w:val="24"/>
         </w:rPr>
+        <w:t>Câmera (Cadastro);</w:t>
+      </w:r>
+    </w:p>
+    <w:p>
+      <w:pPr>
+        <w:pStyle w:val="PargrafodaLista"/>
+        <w:numPr>
+          <w:ilvl w:val="0"/>
+          <w:numId w:val="1"/>
+        </w:numPr>
+        <w:spacing w:line="360" w:lineRule="auto"/>
+        <w:rPr>
+          <w:rFonts w:ascii="Arial" w:hAnsi="Arial" w:cs="Arial"/>
+          <w:sz w:val="24"/>
+          <w:szCs w:val="24"/>
+        </w:rPr>
+      </w:pPr>
+      <w:r>
+        <w:rPr>
+          <w:rFonts w:ascii="Arial" w:hAnsi="Arial" w:cs="Arial"/>
+          <w:sz w:val="24"/>
+          <w:szCs w:val="24"/>
+        </w:rPr>
         <w:t>40 megabytes de armazenamento;</w:t>
       </w:r>
     </w:p>
@@ -1722,23 +1745,6 @@
     </w:p>
     <w:p>
       <w:pPr>
-        <w:rPr>
-          <w:rFonts w:ascii="Arial" w:hAnsi="Arial" w:cs="Arial"/>
-          <w:sz w:val="24"/>
-          <w:szCs w:val="24"/>
-        </w:rPr>
-      </w:pPr>
-      <w:r>
-        <w:rPr>
-          <w:rFonts w:ascii="Arial" w:hAnsi="Arial" w:cs="Arial"/>
-          <w:sz w:val="24"/>
-          <w:szCs w:val="24"/>
-        </w:rPr>
-        <w:br w:type="page"/>
-      </w:r>
-    </w:p>
-    <w:p>
-      <w:pPr>
         <w:pStyle w:val="PargrafodaLista"/>
         <w:spacing w:line="360" w:lineRule="auto"/>
         <w:rPr>
@@ -1747,12 +1753,473 @@
           <w:szCs w:val="24"/>
         </w:rPr>
       </w:pPr>
+    </w:p>
+    <w:p>
+      <w:pPr>
+        <w:pStyle w:val="PargrafodaLista"/>
+        <w:numPr>
+          <w:ilvl w:val="0"/>
+          <w:numId w:val="1"/>
+        </w:numPr>
+        <w:spacing w:line="360" w:lineRule="auto"/>
+        <w:rPr>
+          <w:rFonts w:ascii="Arial" w:hAnsi="Arial" w:cs="Arial"/>
+          <w:sz w:val="24"/>
+          <w:szCs w:val="24"/>
+        </w:rPr>
+      </w:pPr>
+      <w:r>
+        <w:rPr>
+          <w:rFonts w:ascii="Arial" w:hAnsi="Arial" w:cs="Arial"/>
+          <w:sz w:val="24"/>
+          <w:szCs w:val="24"/>
+        </w:rPr>
+        <w:t>Para acessar o cadastro, aperte em “Cadastre-se”;</w:t>
+      </w:r>
+    </w:p>
+    <w:p>
+      <w:pPr>
+        <w:pStyle w:val="PargrafodaLista"/>
+        <w:numPr>
+          <w:ilvl w:val="0"/>
+          <w:numId w:val="1"/>
+        </w:numPr>
+        <w:spacing w:line="360" w:lineRule="auto"/>
+        <w:rPr>
+          <w:rFonts w:ascii="Arial" w:hAnsi="Arial" w:cs="Arial"/>
+          <w:sz w:val="24"/>
+          <w:szCs w:val="24"/>
+        </w:rPr>
+      </w:pPr>
+      <w:r>
+        <w:rPr>
+          <w:rFonts w:ascii="Arial" w:hAnsi="Arial" w:cs="Arial"/>
+          <w:sz w:val="24"/>
+          <w:szCs w:val="24"/>
+        </w:rPr>
+        <w:t>Para acessar o login, aperte em “Fazer Login”;</w:t>
+      </w:r>
+    </w:p>
+    <w:p>
+      <w:pPr>
+        <w:pStyle w:val="PargrafodaLista"/>
+        <w:numPr>
+          <w:ilvl w:val="0"/>
+          <w:numId w:val="1"/>
+        </w:numPr>
+        <w:spacing w:line="360" w:lineRule="auto"/>
+        <w:rPr>
+          <w:rFonts w:ascii="Arial" w:hAnsi="Arial" w:cs="Arial"/>
+          <w:sz w:val="24"/>
+          <w:szCs w:val="24"/>
+        </w:rPr>
+      </w:pPr>
+      <w:r>
+        <w:rPr>
+          <w:rFonts w:ascii="Arial" w:hAnsi="Arial" w:cs="Arial"/>
+          <w:sz w:val="24"/>
+          <w:szCs w:val="24"/>
+        </w:rPr>
+        <w:lastRenderedPageBreak/>
+        <w:t>Para acessar o campo de alteração de senha, aperte em “Esqueci a senha”;</w:t>
+      </w:r>
+    </w:p>
+    <w:p>
+      <w:pPr>
+        <w:rPr>
+          <w:rFonts w:ascii="Arial" w:hAnsi="Arial" w:cs="Arial"/>
+          <w:sz w:val="24"/>
+          <w:szCs w:val="24"/>
+        </w:rPr>
+      </w:pPr>
+      <w:r>
+        <w:rPr>
+          <w:noProof/>
+        </w:rPr>
+        <mc:AlternateContent>
+          <mc:Choice Requires="wps">
+            <w:drawing>
+              <wp:anchor distT="0" distB="0" distL="114300" distR="114300" simplePos="0" relativeHeight="251663360" behindDoc="0" locked="0" layoutInCell="1" allowOverlap="1" wp14:anchorId="1C76B09B" wp14:editId="1061E7FA">
+                <wp:simplePos x="0" y="0"/>
+                <wp:positionH relativeFrom="column">
+                  <wp:posOffset>-194310</wp:posOffset>
+                </wp:positionH>
+                <wp:positionV relativeFrom="paragraph">
+                  <wp:posOffset>4750435</wp:posOffset>
+                </wp:positionV>
+                <wp:extent cx="2162175" cy="635"/>
+                <wp:effectExtent l="0" t="0" r="0" b="0"/>
+                <wp:wrapSquare wrapText="bothSides"/>
+                <wp:docPr id="5" name="Caixa de Texto 5"/>
+                <wp:cNvGraphicFramePr/>
+                <a:graphic xmlns:a="http://schemas.openxmlformats.org/drawingml/2006/main">
+                  <a:graphicData uri="http://schemas.microsoft.com/office/word/2010/wordprocessingShape">
+                    <wps:wsp>
+                      <wps:cNvSpPr txBox="1"/>
+                      <wps:spPr>
+                        <a:xfrm>
+                          <a:off x="0" y="0"/>
+                          <a:ext cx="2162175" cy="635"/>
+                        </a:xfrm>
+                        <a:prstGeom prst="rect">
+                          <a:avLst/>
+                        </a:prstGeom>
+                        <a:solidFill>
+                          <a:prstClr val="white"/>
+                        </a:solidFill>
+                        <a:ln>
+                          <a:noFill/>
+                        </a:ln>
+                      </wps:spPr>
+                      <wps:txbx>
+                        <w:txbxContent>
+                          <w:p>
+                            <w:pPr>
+                              <w:pStyle w:val="Legenda"/>
+                              <w:jc w:val="center"/>
+                              <w:rPr>
+                                <w:rFonts w:ascii="Arial" w:hAnsi="Arial" w:cs="Arial"/>
+                                <w:noProof/>
+                                <w:sz w:val="24"/>
+                                <w:szCs w:val="24"/>
+                              </w:rPr>
+                            </w:pPr>
+                            <w:r>
+                              <w:rPr>
+                                <w:rFonts w:ascii="Arial" w:hAnsi="Arial" w:cs="Arial"/>
+                                <w:sz w:val="24"/>
+                                <w:szCs w:val="24"/>
+                              </w:rPr>
+                              <w:t xml:space="preserve">Figura </w:t>
+                            </w:r>
+                            <w:r>
+                              <w:rPr>
+                                <w:rFonts w:ascii="Arial" w:hAnsi="Arial" w:cs="Arial"/>
+                                <w:sz w:val="24"/>
+                                <w:szCs w:val="24"/>
+                              </w:rPr>
+                              <w:fldChar w:fldCharType="begin"/>
+                            </w:r>
+                            <w:r>
+                              <w:rPr>
+                                <w:rFonts w:ascii="Arial" w:hAnsi="Arial" w:cs="Arial"/>
+                                <w:sz w:val="24"/>
+                                <w:szCs w:val="24"/>
+                              </w:rPr>
+                              <w:instrText xml:space="preserve"> SEQ Figura \* ARABIC </w:instrText>
+                            </w:r>
+                            <w:r>
+                              <w:rPr>
+                                <w:rFonts w:ascii="Arial" w:hAnsi="Arial" w:cs="Arial"/>
+                                <w:sz w:val="24"/>
+                                <w:szCs w:val="24"/>
+                              </w:rPr>
+                              <w:fldChar w:fldCharType="separate"/>
+                            </w:r>
+                            <w:r>
+                              <w:rPr>
+                                <w:rFonts w:ascii="Arial" w:hAnsi="Arial" w:cs="Arial"/>
+                                <w:noProof/>
+                                <w:sz w:val="24"/>
+                                <w:szCs w:val="24"/>
+                              </w:rPr>
+                              <w:t>2</w:t>
+                            </w:r>
+                            <w:r>
+                              <w:rPr>
+                                <w:rFonts w:ascii="Arial" w:hAnsi="Arial" w:cs="Arial"/>
+                                <w:sz w:val="24"/>
+                                <w:szCs w:val="24"/>
+                              </w:rPr>
+                              <w:fldChar w:fldCharType="end"/>
+                            </w:r>
+                            <w:r>
+                              <w:rPr>
+                                <w:rFonts w:ascii="Arial" w:hAnsi="Arial" w:cs="Arial"/>
+                                <w:sz w:val="24"/>
+                                <w:szCs w:val="24"/>
+                              </w:rPr>
+                              <w:t>: Tela de Cadastro</w:t>
+                            </w:r>
+                          </w:p>
+                        </w:txbxContent>
+                      </wps:txbx>
+                      <wps:bodyPr rot="0" spcFirstLastPara="0" vertOverflow="overflow" horzOverflow="overflow" vert="horz" wrap="square" lIns="0" tIns="0" rIns="0" bIns="0" numCol="1" spcCol="0" rtlCol="0" fromWordArt="0" anchor="t" anchorCtr="0" forceAA="0" compatLnSpc="1">
+                        <a:prstTxWarp prst="textNoShape">
+                          <a:avLst/>
+                        </a:prstTxWarp>
+                        <a:spAutoFit/>
+                      </wps:bodyPr>
+                    </wps:wsp>
+                  </a:graphicData>
+                </a:graphic>
+              </wp:anchor>
+            </w:drawing>
+          </mc:Choice>
+          <mc:Fallback>
+            <w:pict>
+              <v:shape w14:anchorId="1C76B09B" id="Caixa de Texto 5" o:spid="_x0000_s1027" type="#_x0000_t202" style="position:absolute;margin-left:-15.3pt;margin-top:374.05pt;width:170.25pt;height:.05pt;z-index:251663360;visibility:visible;mso-wrap-style:square;mso-wrap-distance-left:9pt;mso-wrap-distance-top:0;mso-wrap-distance-right:9pt;mso-wrap-distance-bottom:0;mso-position-horizontal:absolute;mso-position-horizontal-relative:text;mso-position-vertical:absolute;mso-position-vertical-relative:text;v-text-anchor:top" o:gfxdata="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" stroked="f">
+                <v:textbox style="mso-fit-shape-to-text:t" inset="0,0,0,0">
+                  <w:txbxContent>
+                    <w:p>
+                      <w:pPr>
+                        <w:pStyle w:val="Legenda"/>
+                        <w:jc w:val="center"/>
+                        <w:rPr>
+                          <w:rFonts w:ascii="Arial" w:hAnsi="Arial" w:cs="Arial"/>
+                          <w:noProof/>
+                          <w:sz w:val="24"/>
+                          <w:szCs w:val="24"/>
+                        </w:rPr>
+                      </w:pPr>
+                      <w:r>
+                        <w:rPr>
+                          <w:rFonts w:ascii="Arial" w:hAnsi="Arial" w:cs="Arial"/>
+                          <w:sz w:val="24"/>
+                          <w:szCs w:val="24"/>
+                        </w:rPr>
+                        <w:t xml:space="preserve">Figura </w:t>
+                      </w:r>
+                      <w:r>
+                        <w:rPr>
+                          <w:rFonts w:ascii="Arial" w:hAnsi="Arial" w:cs="Arial"/>
+                          <w:sz w:val="24"/>
+                          <w:szCs w:val="24"/>
+                        </w:rPr>
+                        <w:fldChar w:fldCharType="begin"/>
+                      </w:r>
+                      <w:r>
+                        <w:rPr>
+                          <w:rFonts w:ascii="Arial" w:hAnsi="Arial" w:cs="Arial"/>
+                          <w:sz w:val="24"/>
+                          <w:szCs w:val="24"/>
+                        </w:rPr>
+                        <w:instrText xml:space="preserve"> SEQ Figura \* ARABIC </w:instrText>
+                      </w:r>
+                      <w:r>
+                        <w:rPr>
+                          <w:rFonts w:ascii="Arial" w:hAnsi="Arial" w:cs="Arial"/>
+                          <w:sz w:val="24"/>
+                          <w:szCs w:val="24"/>
+                        </w:rPr>
+                        <w:fldChar w:fldCharType="separate"/>
+                      </w:r>
+                      <w:r>
+                        <w:rPr>
+                          <w:rFonts w:ascii="Arial" w:hAnsi="Arial" w:cs="Arial"/>
+                          <w:noProof/>
+                          <w:sz w:val="24"/>
+                          <w:szCs w:val="24"/>
+                        </w:rPr>
+                        <w:t>2</w:t>
+                      </w:r>
+                      <w:r>
+                        <w:rPr>
+                          <w:rFonts w:ascii="Arial" w:hAnsi="Arial" w:cs="Arial"/>
+                          <w:sz w:val="24"/>
+                          <w:szCs w:val="24"/>
+                        </w:rPr>
+                        <w:fldChar w:fldCharType="end"/>
+                      </w:r>
+                      <w:r>
+                        <w:rPr>
+                          <w:rFonts w:ascii="Arial" w:hAnsi="Arial" w:cs="Arial"/>
+                          <w:sz w:val="24"/>
+                          <w:szCs w:val="24"/>
+                        </w:rPr>
+                        <w:t>: Tela de Cadastro</w:t>
+                      </w:r>
+                    </w:p>
+                  </w:txbxContent>
+                </v:textbox>
+                <w10:wrap type="square"/>
+              </v:shape>
+            </w:pict>
+          </mc:Fallback>
+        </mc:AlternateContent>
+      </w:r>
+      <w:r>
+        <w:rPr>
+          <w:rFonts w:ascii="Arial" w:hAnsi="Arial" w:cs="Arial"/>
+          <w:noProof/>
+          <w:sz w:val="24"/>
+          <w:szCs w:val="24"/>
+        </w:rPr>
+        <w:drawing>
+          <wp:anchor distT="0" distB="0" distL="114300" distR="114300" simplePos="0" relativeHeight="251661312" behindDoc="0" locked="0" layoutInCell="1" allowOverlap="1">
+            <wp:simplePos x="0" y="0"/>
+            <wp:positionH relativeFrom="margin">
+              <wp:posOffset>-194310</wp:posOffset>
+            </wp:positionH>
+            <wp:positionV relativeFrom="margin">
+              <wp:posOffset>643255</wp:posOffset>
+            </wp:positionV>
+            <wp:extent cx="2162175" cy="4687570"/>
+            <wp:effectExtent l="0" t="0" r="9525" b="0"/>
+            <wp:wrapSquare wrapText="bothSides"/>
+            <wp:docPr id="4" name="Imagem 4"/>
+            <wp:cNvGraphicFramePr>
+              <a:graphicFrameLocks xmlns:a="http://schemas.openxmlformats.org/drawingml/2006/main" noChangeAspect="1"/>
+            </wp:cNvGraphicFramePr>
+            <a:graphic xmlns:a="http://schemas.openxmlformats.org/drawingml/2006/main">
+              <a:graphicData uri="http://schemas.openxmlformats.org/drawingml/2006/picture">
+                <pic:pic xmlns:pic="http://schemas.openxmlformats.org/drawingml/2006/picture">
+                  <pic:nvPicPr>
+                    <pic:cNvPr id="4" name="Register.png"/>
+                    <pic:cNvPicPr/>
+                  </pic:nvPicPr>
+                  <pic:blipFill>
+                    <a:blip r:embed="rId9">
+                      <a:extLst>
+                        <a:ext uri="{28A0092B-C50C-407E-A947-70E740481C1C}">
+                          <a14:useLocalDpi xmlns:a14="http://schemas.microsoft.com/office/drawing/2010/main" val="0"/>
+                        </a:ext>
+                      </a:extLst>
+                    </a:blip>
+                    <a:stretch>
+                      <a:fillRect/>
+                    </a:stretch>
+                  </pic:blipFill>
+                  <pic:spPr>
+                    <a:xfrm>
+                      <a:off x="0" y="0"/>
+                      <a:ext cx="2162175" cy="4687570"/>
+                    </a:xfrm>
+                    <a:prstGeom prst="rect">
+                      <a:avLst/>
+                    </a:prstGeom>
+                  </pic:spPr>
+                </pic:pic>
+              </a:graphicData>
+            </a:graphic>
+            <wp14:sizeRelH relativeFrom="margin">
+              <wp14:pctWidth>0</wp14:pctWidth>
+            </wp14:sizeRelH>
+            <wp14:sizeRelV relativeFrom="margin">
+              <wp14:pctHeight>0</wp14:pctHeight>
+            </wp14:sizeRelV>
+          </wp:anchor>
+        </w:drawing>
+      </w:r>
+    </w:p>
+    <w:p>
+      <w:pPr>
+        <w:pStyle w:val="Ttulo2"/>
+        <w:spacing w:line="360" w:lineRule="auto"/>
+      </w:pPr>
+      <w:r>
+        <w:t>3.2. Cadastro</w:t>
+      </w:r>
+    </w:p>
+    <w:p>
+      <w:pPr>
+        <w:spacing w:line="360" w:lineRule="auto"/>
+        <w:rPr>
+          <w:rFonts w:ascii="Arial" w:hAnsi="Arial" w:cs="Arial"/>
+          <w:sz w:val="24"/>
+          <w:szCs w:val="24"/>
+        </w:rPr>
+      </w:pPr>
+      <w:r>
+        <w:rPr>
+          <w:rFonts w:ascii="Arial" w:hAnsi="Arial" w:cs="Arial"/>
+          <w:sz w:val="24"/>
+          <w:szCs w:val="24"/>
+        </w:rPr>
+        <w:tab/>
+        <w:t>A tela de cadastro tem a função de cadastrar um usuário simples e redireciona-lo para a tela de primeiro acesso do perfil. Os campos dessa tela são:</w:t>
+      </w:r>
+    </w:p>
+    <w:p>
+      <w:pPr>
+        <w:pStyle w:val="PargrafodaLista"/>
+        <w:numPr>
+          <w:ilvl w:val="0"/>
+          <w:numId w:val="1"/>
+        </w:numPr>
+        <w:spacing w:line="360" w:lineRule="auto"/>
+        <w:rPr>
+          <w:rFonts w:ascii="Arial" w:hAnsi="Arial" w:cs="Arial"/>
+          <w:sz w:val="24"/>
+          <w:szCs w:val="24"/>
+        </w:rPr>
+      </w:pPr>
+      <w:r>
+        <w:rPr>
+          <w:rFonts w:ascii="Arial" w:hAnsi="Arial" w:cs="Arial"/>
+          <w:sz w:val="24"/>
+          <w:szCs w:val="24"/>
+        </w:rPr>
+        <w:t>Ca</w:t>
+      </w:r>
+      <w:r>
+        <w:rPr>
+          <w:rFonts w:ascii="Arial" w:hAnsi="Arial" w:cs="Arial"/>
+          <w:sz w:val="24"/>
+          <w:szCs w:val="24"/>
+        </w:rPr>
+        <w:t>mpos “E-mail”, “Nome de usuário” e “Senha”;</w:t>
+      </w:r>
+    </w:p>
+    <w:p>
+      <w:pPr>
+        <w:pStyle w:val="PargrafodaLista"/>
+        <w:numPr>
+          <w:ilvl w:val="0"/>
+          <w:numId w:val="1"/>
+        </w:numPr>
+        <w:spacing w:line="360" w:lineRule="auto"/>
+        <w:rPr>
+          <w:rFonts w:ascii="Arial" w:hAnsi="Arial" w:cs="Arial"/>
+          <w:sz w:val="24"/>
+          <w:szCs w:val="24"/>
+        </w:rPr>
+      </w:pPr>
+      <w:r>
+        <w:rPr>
+          <w:rFonts w:ascii="Arial" w:hAnsi="Arial" w:cs="Arial"/>
+          <w:sz w:val="24"/>
+          <w:szCs w:val="24"/>
+        </w:rPr>
+        <w:t>Campo de imagem de perfil. Ao ser clicado, ativa a câmera do dispositivo para receber uma foto;</w:t>
+      </w:r>
+    </w:p>
+    <w:p>
+      <w:pPr>
+        <w:pStyle w:val="PargrafodaLista"/>
+        <w:numPr>
+          <w:ilvl w:val="0"/>
+          <w:numId w:val="1"/>
+        </w:numPr>
+        <w:spacing w:line="360" w:lineRule="auto"/>
+        <w:rPr>
+          <w:rFonts w:ascii="Arial" w:hAnsi="Arial" w:cs="Arial"/>
+          <w:sz w:val="24"/>
+          <w:szCs w:val="24"/>
+        </w:rPr>
+      </w:pPr>
+      <w:r>
+        <w:rPr>
+          <w:rFonts w:ascii="Arial" w:hAnsi="Arial" w:cs="Arial"/>
+          <w:sz w:val="24"/>
+          <w:szCs w:val="24"/>
+        </w:rPr>
+        <w:t>Botão “Terminar o cadastro”: verifica se o cadastro é válido ou não. Caso seja inválido, os campos de entrada ficam em vermelho com a forma “Dados inválidos!”, e se é válido, confirma o cadastro e leva o usuário até a tela de preparo de p</w:t>
+      </w:r>
       <w:bookmarkStart w:id="0" w:name="_GoBack"/>
       <w:bookmarkEnd w:id="0"/>
+      <w:r>
+        <w:rPr>
+          <w:rFonts w:ascii="Arial" w:hAnsi="Arial" w:cs="Arial"/>
+          <w:sz w:val="24"/>
+          <w:szCs w:val="24"/>
+        </w:rPr>
+        <w:t>erfil.</w:t>
+      </w:r>
     </w:p>
     <w:sectPr>
-      <w:headerReference w:type="default" r:id="rId9"/>
-      <w:footerReference w:type="default" r:id="rId10"/>
+      <w:headerReference w:type="default" r:id="rId10"/>
+      <w:footerReference w:type="default" r:id="rId11"/>
       <w:pgSz w:w="11906" w:h="16838"/>
       <w:pgMar w:top="1417" w:right="1701" w:bottom="1417" w:left="1701" w:header="708" w:footer="708" w:gutter="0"/>
       <w:cols w:space="708"/>
@@ -3160,7 +3627,7 @@
 </file>
 
 <file path=customXml/itemProps1.xml><?xml version="1.0" encoding="utf-8"?>
-<ds:datastoreItem xmlns:ds="http://schemas.openxmlformats.org/officeDocument/2006/customXml" ds:itemID="{CCADF50F-BF5E-4087-A96F-2F76B9FDBEE2}">
+<ds:datastoreItem xmlns:ds="http://schemas.openxmlformats.org/officeDocument/2006/customXml" ds:itemID="{920CE488-F980-4B71-B6D9-DF1C299F8613}">
   <ds:schemaRefs>
     <ds:schemaRef ds:uri="http://schemas.openxmlformats.org/officeDocument/2006/bibliography"/>
   </ds:schemaRefs>

</xml_diff>

<commit_message>
Criado a secção das 'telas de perfil' e 'primeiro acesso' no manual
As telas de perfil e primeiro acesso são acessadas caso o usuário faça um login e registro, respectivamente. Foi adicionado após a tela de cadastro para facilitar o passo-a-passo.
</commit_message>
<xml_diff>
--- a/manual/Guilherme_Samuel_dos_Santos_SP_Manual_do_Usuario.docx
+++ b/manual/Guilherme_Samuel_dos_Santos_SP_Manual_do_Usuario.docx
@@ -262,18 +262,322 @@
     </w:p>
     <w:p>
       <w:pPr>
-        <w:jc w:val="center"/>
-        <w:rPr>
-          <w:sz w:val="36"/>
-          <w:szCs w:val="36"/>
-        </w:rPr>
-      </w:pPr>
-    </w:p>
-    <w:p>
-      <w:pPr>
         <w:pStyle w:val="Ttulo1"/>
         <w:spacing w:line="360" w:lineRule="auto"/>
       </w:pPr>
+      <w:r>
+        <w:lastRenderedPageBreak/>
+        <w:t>1. Introdução</w:t>
+      </w:r>
+    </w:p>
+    <w:p>
+      <w:pPr>
+        <w:spacing w:line="360" w:lineRule="auto"/>
+        <w:jc w:val="both"/>
+        <w:rPr>
+          <w:rFonts w:ascii="Arial" w:hAnsi="Arial" w:cs="Arial"/>
+          <w:sz w:val="24"/>
+          <w:szCs w:val="24"/>
+        </w:rPr>
+      </w:pPr>
+      <w:r>
+        <w:rPr>
+          <w:rFonts w:ascii="Arial" w:hAnsi="Arial" w:cs="Arial"/>
+          <w:i/>
+          <w:sz w:val="24"/>
+          <w:szCs w:val="24"/>
+        </w:rPr>
+        <w:tab/>
+      </w:r>
+      <w:r>
+        <w:rPr>
+          <w:rFonts w:ascii="Arial" w:hAnsi="Arial" w:cs="Arial"/>
+          <w:i/>
+          <w:sz w:val="24"/>
+          <w:szCs w:val="24"/>
+        </w:rPr>
+        <w:t>VitaHealth</w:t>
+      </w:r>
+      <w:r>
+        <w:rPr>
+          <w:rFonts w:ascii="Arial" w:hAnsi="Arial" w:cs="Arial"/>
+          <w:i/>
+          <w:sz w:val="24"/>
+          <w:szCs w:val="24"/>
+        </w:rPr>
+        <w:t xml:space="preserve"> </w:t>
+      </w:r>
+      <w:r>
+        <w:rPr>
+          <w:rFonts w:ascii="Arial" w:hAnsi="Arial" w:cs="Arial"/>
+          <w:sz w:val="24"/>
+          <w:szCs w:val="24"/>
+        </w:rPr>
+        <w:t xml:space="preserve">é um aplicativo de dispositivos móveis cuja proposta </w:t>
+      </w:r>
+      <w:r>
+        <w:rPr>
+          <w:rFonts w:ascii="Arial" w:hAnsi="Arial" w:cs="Arial"/>
+          <w:sz w:val="24"/>
+          <w:szCs w:val="24"/>
+        </w:rPr>
+        <w:t xml:space="preserve">é </w:t>
+      </w:r>
+      <w:r>
+        <w:rPr>
+          <w:rFonts w:ascii="Arial" w:hAnsi="Arial" w:cs="Arial"/>
+          <w:sz w:val="24"/>
+          <w:szCs w:val="24"/>
+        </w:rPr>
+        <w:t xml:space="preserve">ajudar o bem-estar dos indivíduos através de prática de atividades físicas diárias, as quais são customizadas pelo usuário para atendê-lo da melhor forma possível. O </w:t>
+      </w:r>
+      <w:r>
+        <w:rPr>
+          <w:rFonts w:ascii="Arial" w:hAnsi="Arial" w:cs="Arial"/>
+          <w:i/>
+          <w:sz w:val="24"/>
+          <w:szCs w:val="24"/>
+        </w:rPr>
+        <w:t>software</w:t>
+      </w:r>
+      <w:r>
+        <w:rPr>
+          <w:rFonts w:ascii="Arial" w:hAnsi="Arial" w:cs="Arial"/>
+          <w:i/>
+          <w:sz w:val="24"/>
+          <w:szCs w:val="24"/>
+        </w:rPr>
+        <w:t xml:space="preserve"> </w:t>
+      </w:r>
+      <w:r>
+        <w:rPr>
+          <w:rFonts w:ascii="Arial" w:hAnsi="Arial" w:cs="Arial"/>
+          <w:sz w:val="24"/>
+          <w:szCs w:val="24"/>
+        </w:rPr>
+        <w:t>apresenta</w:t>
+      </w:r>
+      <w:r>
+        <w:rPr>
+          <w:rFonts w:ascii="Arial" w:hAnsi="Arial" w:cs="Arial"/>
+          <w:sz w:val="24"/>
+          <w:szCs w:val="24"/>
+        </w:rPr>
+        <w:t xml:space="preserve"> </w:t>
+      </w:r>
+      <w:r>
+        <w:rPr>
+          <w:rFonts w:ascii="Arial" w:hAnsi="Arial" w:cs="Arial"/>
+          <w:sz w:val="24"/>
+          <w:szCs w:val="24"/>
+        </w:rPr>
+        <w:t xml:space="preserve">interações de atividades baseadas em percursos que retornam premiações, caso o utilizador atenda as demandas e metas do aplicativo. Assim como outras aplicações do mercado, </w:t>
+      </w:r>
+      <w:r>
+        <w:rPr>
+          <w:rFonts w:ascii="Arial" w:hAnsi="Arial" w:cs="Arial"/>
+          <w:i/>
+          <w:sz w:val="24"/>
+          <w:szCs w:val="24"/>
+        </w:rPr>
+        <w:t xml:space="preserve">VitaHealth </w:t>
+      </w:r>
+      <w:r>
+        <w:rPr>
+          <w:rFonts w:ascii="Arial" w:hAnsi="Arial" w:cs="Arial"/>
+          <w:sz w:val="24"/>
+          <w:szCs w:val="24"/>
+        </w:rPr>
+        <w:t>disponibiliza um perfil antes do usuário entrar para editar e salvar o progresso</w:t>
+      </w:r>
+      <w:r>
+        <w:rPr>
+          <w:rFonts w:ascii="Arial" w:hAnsi="Arial" w:cs="Arial"/>
+          <w:sz w:val="24"/>
+          <w:szCs w:val="24"/>
+        </w:rPr>
+        <w:t xml:space="preserve"> de suas atividades diárias, seja para ganhar as chamadas </w:t>
+      </w:r>
+      <w:r>
+        <w:rPr>
+          <w:rFonts w:ascii="Arial" w:hAnsi="Arial" w:cs="Arial"/>
+          <w:i/>
+          <w:sz w:val="24"/>
+          <w:szCs w:val="24"/>
+        </w:rPr>
+        <w:t>WSCoins</w:t>
+      </w:r>
+      <w:r>
+        <w:rPr>
+          <w:rFonts w:ascii="Arial" w:hAnsi="Arial" w:cs="Arial"/>
+          <w:i/>
+          <w:sz w:val="24"/>
+          <w:szCs w:val="24"/>
+        </w:rPr>
+        <w:t xml:space="preserve"> </w:t>
+      </w:r>
+      <w:r>
+        <w:rPr>
+          <w:rFonts w:ascii="Arial" w:hAnsi="Arial" w:cs="Arial"/>
+          <w:sz w:val="24"/>
+          <w:szCs w:val="24"/>
+        </w:rPr>
+        <w:t>(moeda digital oficial do aplicativo) ou observar os tempos diários.</w:t>
+      </w:r>
+    </w:p>
+    <w:p>
+      <w:pPr>
+        <w:spacing w:line="360" w:lineRule="auto"/>
+        <w:jc w:val="both"/>
+        <w:rPr>
+          <w:rFonts w:ascii="Arial" w:hAnsi="Arial" w:cs="Arial"/>
+          <w:sz w:val="24"/>
+          <w:szCs w:val="24"/>
+        </w:rPr>
+      </w:pPr>
+    </w:p>
+    <w:p>
+      <w:pPr>
+        <w:spacing w:line="360" w:lineRule="auto"/>
+        <w:jc w:val="both"/>
+        <w:rPr>
+          <w:rFonts w:ascii="Arial" w:hAnsi="Arial" w:cs="Arial"/>
+          <w:sz w:val="24"/>
+          <w:szCs w:val="24"/>
+        </w:rPr>
+      </w:pPr>
+    </w:p>
+    <w:p>
+      <w:pPr>
+        <w:spacing w:line="360" w:lineRule="auto"/>
+        <w:jc w:val="both"/>
+        <w:rPr>
+          <w:rFonts w:ascii="Arial" w:hAnsi="Arial" w:cs="Arial"/>
+          <w:sz w:val="24"/>
+          <w:szCs w:val="24"/>
+        </w:rPr>
+      </w:pPr>
+    </w:p>
+    <w:p>
+      <w:pPr>
+        <w:spacing w:line="360" w:lineRule="auto"/>
+        <w:jc w:val="both"/>
+        <w:rPr>
+          <w:rFonts w:ascii="Arial" w:hAnsi="Arial" w:cs="Arial"/>
+          <w:sz w:val="24"/>
+          <w:szCs w:val="24"/>
+        </w:rPr>
+      </w:pPr>
+    </w:p>
+    <w:p>
+      <w:pPr>
+        <w:spacing w:line="360" w:lineRule="auto"/>
+        <w:jc w:val="both"/>
+        <w:rPr>
+          <w:rFonts w:ascii="Arial" w:hAnsi="Arial" w:cs="Arial"/>
+          <w:sz w:val="24"/>
+          <w:szCs w:val="24"/>
+        </w:rPr>
+      </w:pPr>
+    </w:p>
+    <w:p>
+      <w:pPr>
+        <w:spacing w:line="360" w:lineRule="auto"/>
+        <w:jc w:val="both"/>
+        <w:rPr>
+          <w:rFonts w:ascii="Arial" w:hAnsi="Arial" w:cs="Arial"/>
+          <w:sz w:val="24"/>
+          <w:szCs w:val="24"/>
+        </w:rPr>
+      </w:pPr>
+    </w:p>
+    <w:p>
+      <w:pPr>
+        <w:spacing w:line="360" w:lineRule="auto"/>
+        <w:jc w:val="both"/>
+        <w:rPr>
+          <w:rFonts w:ascii="Arial" w:hAnsi="Arial" w:cs="Arial"/>
+          <w:sz w:val="24"/>
+          <w:szCs w:val="24"/>
+        </w:rPr>
+      </w:pPr>
+    </w:p>
+    <w:p>
+      <w:pPr>
+        <w:spacing w:line="360" w:lineRule="auto"/>
+        <w:jc w:val="both"/>
+        <w:rPr>
+          <w:rFonts w:ascii="Arial" w:hAnsi="Arial" w:cs="Arial"/>
+          <w:sz w:val="24"/>
+          <w:szCs w:val="24"/>
+        </w:rPr>
+      </w:pPr>
+    </w:p>
+    <w:p>
+      <w:pPr>
+        <w:spacing w:line="360" w:lineRule="auto"/>
+        <w:jc w:val="both"/>
+        <w:rPr>
+          <w:rFonts w:ascii="Arial" w:hAnsi="Arial" w:cs="Arial"/>
+          <w:sz w:val="24"/>
+          <w:szCs w:val="24"/>
+        </w:rPr>
+      </w:pPr>
+    </w:p>
+    <w:p>
+      <w:pPr>
+        <w:spacing w:line="360" w:lineRule="auto"/>
+        <w:jc w:val="both"/>
+        <w:rPr>
+          <w:rFonts w:ascii="Arial" w:hAnsi="Arial" w:cs="Arial"/>
+          <w:sz w:val="24"/>
+          <w:szCs w:val="24"/>
+        </w:rPr>
+      </w:pPr>
+    </w:p>
+    <w:p>
+      <w:pPr>
+        <w:spacing w:line="360" w:lineRule="auto"/>
+        <w:jc w:val="both"/>
+        <w:rPr>
+          <w:rFonts w:ascii="Arial" w:hAnsi="Arial" w:cs="Arial"/>
+          <w:sz w:val="24"/>
+          <w:szCs w:val="24"/>
+        </w:rPr>
+      </w:pPr>
+    </w:p>
+    <w:p>
+      <w:pPr>
+        <w:spacing w:line="360" w:lineRule="auto"/>
+        <w:jc w:val="both"/>
+        <w:rPr>
+          <w:rFonts w:ascii="Arial" w:hAnsi="Arial" w:cs="Arial"/>
+          <w:sz w:val="24"/>
+          <w:szCs w:val="24"/>
+        </w:rPr>
+      </w:pPr>
+    </w:p>
+    <w:p>
+      <w:pPr>
+        <w:spacing w:line="360" w:lineRule="auto"/>
+        <w:jc w:val="both"/>
+        <w:rPr>
+          <w:rFonts w:ascii="Arial" w:hAnsi="Arial" w:cs="Arial"/>
+          <w:sz w:val="24"/>
+          <w:szCs w:val="24"/>
+        </w:rPr>
+      </w:pPr>
+    </w:p>
+    <w:p>
+      <w:pPr>
+        <w:spacing w:line="360" w:lineRule="auto"/>
+        <w:jc w:val="both"/>
+        <w:rPr>
+          <w:rFonts w:ascii="Arial" w:hAnsi="Arial" w:cs="Arial"/>
+          <w:sz w:val="24"/>
+          <w:szCs w:val="24"/>
+        </w:rPr>
+      </w:pPr>
     </w:p>
     <w:p>
       <w:pPr>
@@ -281,19 +585,35 @@
         <w:spacing w:line="360" w:lineRule="auto"/>
       </w:pPr>
       <w:r>
-        <w:t>1. Introdução</w:t>
-      </w:r>
-    </w:p>
-    <w:p>
-      <w:pPr>
-        <w:spacing w:line="360" w:lineRule="auto"/>
-        <w:jc w:val="both"/>
-        <w:rPr>
-          <w:rFonts w:ascii="Arial" w:hAnsi="Arial" w:cs="Arial"/>
-          <w:sz w:val="24"/>
-          <w:szCs w:val="24"/>
-        </w:rPr>
-      </w:pPr>
+        <w:t>2. Requisitos do Sistema</w:t>
+      </w:r>
+    </w:p>
+    <w:p>
+      <w:pPr>
+        <w:spacing w:line="360" w:lineRule="auto"/>
+        <w:jc w:val="both"/>
+        <w:rPr>
+          <w:rFonts w:ascii="Arial" w:hAnsi="Arial" w:cs="Arial"/>
+          <w:sz w:val="24"/>
+          <w:szCs w:val="24"/>
+        </w:rPr>
+      </w:pPr>
+      <w:r>
+        <w:rPr>
+          <w:rFonts w:ascii="Arial" w:hAnsi="Arial" w:cs="Arial"/>
+          <w:sz w:val="24"/>
+          <w:szCs w:val="24"/>
+        </w:rPr>
+        <w:tab/>
+      </w:r>
+      <w:r>
+        <w:rPr>
+          <w:rFonts w:ascii="Arial" w:hAnsi="Arial" w:cs="Arial"/>
+          <w:sz w:val="24"/>
+          <w:szCs w:val="24"/>
+        </w:rPr>
+        <w:t xml:space="preserve">Para rodar o aplicativo </w:t>
+      </w:r>
       <w:r>
         <w:rPr>
           <w:rFonts w:ascii="Arial" w:hAnsi="Arial" w:cs="Arial"/>
@@ -301,7 +621,7 @@
           <w:sz w:val="24"/>
           <w:szCs w:val="24"/>
         </w:rPr>
-        <w:tab/>
+        <w:t>VitaHealth</w:t>
       </w:r>
       <w:r>
         <w:rPr>
@@ -310,7 +630,15 @@
           <w:sz w:val="24"/>
           <w:szCs w:val="24"/>
         </w:rPr>
-        <w:t>VitaHealth</w:t>
+        <w:t xml:space="preserve"> </w:t>
+      </w:r>
+      <w:r>
+        <w:rPr>
+          <w:rFonts w:ascii="Arial" w:hAnsi="Arial" w:cs="Arial"/>
+          <w:sz w:val="24"/>
+          <w:szCs w:val="24"/>
+        </w:rPr>
+        <w:t>sem apresentar falhas</w:t>
       </w:r>
       <w:r>
         <w:rPr>
@@ -319,358 +647,6 @@
           <w:sz w:val="24"/>
           <w:szCs w:val="24"/>
         </w:rPr>
-        <w:t xml:space="preserve"> </w:t>
-      </w:r>
-      <w:r>
-        <w:rPr>
-          <w:rFonts w:ascii="Arial" w:hAnsi="Arial" w:cs="Arial"/>
-          <w:sz w:val="24"/>
-          <w:szCs w:val="24"/>
-        </w:rPr>
-        <w:t xml:space="preserve">é um aplicativo de dispositivos móveis cuja proposta </w:t>
-      </w:r>
-      <w:r>
-        <w:rPr>
-          <w:rFonts w:ascii="Arial" w:hAnsi="Arial" w:cs="Arial"/>
-          <w:sz w:val="24"/>
-          <w:szCs w:val="24"/>
-        </w:rPr>
-        <w:t xml:space="preserve">é </w:t>
-      </w:r>
-      <w:r>
-        <w:rPr>
-          <w:rFonts w:ascii="Arial" w:hAnsi="Arial" w:cs="Arial"/>
-          <w:sz w:val="24"/>
-          <w:szCs w:val="24"/>
-        </w:rPr>
-        <w:t xml:space="preserve">ajudar o bem-estar dos indivíduos através de prática de atividades físicas diárias, as quais são customizadas pelo usuário para atendê-lo da melhor forma possível. O </w:t>
-      </w:r>
-      <w:r>
-        <w:rPr>
-          <w:rFonts w:ascii="Arial" w:hAnsi="Arial" w:cs="Arial"/>
-          <w:i/>
-          <w:sz w:val="24"/>
-          <w:szCs w:val="24"/>
-        </w:rPr>
-        <w:t>software</w:t>
-      </w:r>
-      <w:r>
-        <w:rPr>
-          <w:rFonts w:ascii="Arial" w:hAnsi="Arial" w:cs="Arial"/>
-          <w:i/>
-          <w:sz w:val="24"/>
-          <w:szCs w:val="24"/>
-        </w:rPr>
-        <w:t xml:space="preserve"> </w:t>
-      </w:r>
-      <w:r>
-        <w:rPr>
-          <w:rFonts w:ascii="Arial" w:hAnsi="Arial" w:cs="Arial"/>
-          <w:sz w:val="24"/>
-          <w:szCs w:val="24"/>
-        </w:rPr>
-        <w:t>apresenta</w:t>
-      </w:r>
-      <w:r>
-        <w:rPr>
-          <w:rFonts w:ascii="Arial" w:hAnsi="Arial" w:cs="Arial"/>
-          <w:sz w:val="24"/>
-          <w:szCs w:val="24"/>
-        </w:rPr>
-        <w:t xml:space="preserve"> </w:t>
-      </w:r>
-      <w:r>
-        <w:rPr>
-          <w:rFonts w:ascii="Arial" w:hAnsi="Arial" w:cs="Arial"/>
-          <w:sz w:val="24"/>
-          <w:szCs w:val="24"/>
-        </w:rPr>
-        <w:t xml:space="preserve">interações de atividades baseadas em percursos que retornam premiações, caso o utilizador atenda as demandas e metas do aplicativo. Assim como outras aplicações do mercado, </w:t>
-      </w:r>
-      <w:r>
-        <w:rPr>
-          <w:rFonts w:ascii="Arial" w:hAnsi="Arial" w:cs="Arial"/>
-          <w:i/>
-          <w:sz w:val="24"/>
-          <w:szCs w:val="24"/>
-        </w:rPr>
-        <w:t xml:space="preserve">VitaHealth </w:t>
-      </w:r>
-      <w:r>
-        <w:rPr>
-          <w:rFonts w:ascii="Arial" w:hAnsi="Arial" w:cs="Arial"/>
-          <w:sz w:val="24"/>
-          <w:szCs w:val="24"/>
-        </w:rPr>
-        <w:t>disponibiliza um perfil antes do usuário entrar para editar e salvar o progresso</w:t>
-      </w:r>
-      <w:r>
-        <w:rPr>
-          <w:rFonts w:ascii="Arial" w:hAnsi="Arial" w:cs="Arial"/>
-          <w:sz w:val="24"/>
-          <w:szCs w:val="24"/>
-        </w:rPr>
-        <w:t xml:space="preserve"> de suas atividades diárias, seja para ganhar as chamadas </w:t>
-      </w:r>
-      <w:r>
-        <w:rPr>
-          <w:rFonts w:ascii="Arial" w:hAnsi="Arial" w:cs="Arial"/>
-          <w:i/>
-          <w:sz w:val="24"/>
-          <w:szCs w:val="24"/>
-        </w:rPr>
-        <w:t>WSCoins</w:t>
-      </w:r>
-      <w:r>
-        <w:rPr>
-          <w:rFonts w:ascii="Arial" w:hAnsi="Arial" w:cs="Arial"/>
-          <w:i/>
-          <w:sz w:val="24"/>
-          <w:szCs w:val="24"/>
-        </w:rPr>
-        <w:t xml:space="preserve"> </w:t>
-      </w:r>
-      <w:r>
-        <w:rPr>
-          <w:rFonts w:ascii="Arial" w:hAnsi="Arial" w:cs="Arial"/>
-          <w:sz w:val="24"/>
-          <w:szCs w:val="24"/>
-        </w:rPr>
-        <w:t>(moeda digital oficial do aplicativo) ou observar os tempos diários.</w:t>
-      </w:r>
-    </w:p>
-    <w:p>
-      <w:pPr>
-        <w:spacing w:line="360" w:lineRule="auto"/>
-        <w:jc w:val="both"/>
-        <w:rPr>
-          <w:rFonts w:ascii="Arial" w:hAnsi="Arial" w:cs="Arial"/>
-          <w:sz w:val="24"/>
-          <w:szCs w:val="24"/>
-        </w:rPr>
-      </w:pPr>
-    </w:p>
-    <w:p>
-      <w:pPr>
-        <w:spacing w:line="360" w:lineRule="auto"/>
-        <w:jc w:val="both"/>
-        <w:rPr>
-          <w:rFonts w:ascii="Arial" w:hAnsi="Arial" w:cs="Arial"/>
-          <w:sz w:val="24"/>
-          <w:szCs w:val="24"/>
-        </w:rPr>
-      </w:pPr>
-    </w:p>
-    <w:p>
-      <w:pPr>
-        <w:spacing w:line="360" w:lineRule="auto"/>
-        <w:jc w:val="both"/>
-        <w:rPr>
-          <w:rFonts w:ascii="Arial" w:hAnsi="Arial" w:cs="Arial"/>
-          <w:sz w:val="24"/>
-          <w:szCs w:val="24"/>
-        </w:rPr>
-      </w:pPr>
-    </w:p>
-    <w:p>
-      <w:pPr>
-        <w:spacing w:line="360" w:lineRule="auto"/>
-        <w:jc w:val="both"/>
-        <w:rPr>
-          <w:rFonts w:ascii="Arial" w:hAnsi="Arial" w:cs="Arial"/>
-          <w:sz w:val="24"/>
-          <w:szCs w:val="24"/>
-        </w:rPr>
-      </w:pPr>
-    </w:p>
-    <w:p>
-      <w:pPr>
-        <w:spacing w:line="360" w:lineRule="auto"/>
-        <w:jc w:val="both"/>
-        <w:rPr>
-          <w:rFonts w:ascii="Arial" w:hAnsi="Arial" w:cs="Arial"/>
-          <w:sz w:val="24"/>
-          <w:szCs w:val="24"/>
-        </w:rPr>
-      </w:pPr>
-    </w:p>
-    <w:p>
-      <w:pPr>
-        <w:spacing w:line="360" w:lineRule="auto"/>
-        <w:jc w:val="both"/>
-        <w:rPr>
-          <w:rFonts w:ascii="Arial" w:hAnsi="Arial" w:cs="Arial"/>
-          <w:sz w:val="24"/>
-          <w:szCs w:val="24"/>
-        </w:rPr>
-      </w:pPr>
-    </w:p>
-    <w:p>
-      <w:pPr>
-        <w:spacing w:line="360" w:lineRule="auto"/>
-        <w:jc w:val="both"/>
-        <w:rPr>
-          <w:rFonts w:ascii="Arial" w:hAnsi="Arial" w:cs="Arial"/>
-          <w:sz w:val="24"/>
-          <w:szCs w:val="24"/>
-        </w:rPr>
-      </w:pPr>
-    </w:p>
-    <w:p>
-      <w:pPr>
-        <w:spacing w:line="360" w:lineRule="auto"/>
-        <w:jc w:val="both"/>
-        <w:rPr>
-          <w:rFonts w:ascii="Arial" w:hAnsi="Arial" w:cs="Arial"/>
-          <w:sz w:val="24"/>
-          <w:szCs w:val="24"/>
-        </w:rPr>
-      </w:pPr>
-    </w:p>
-    <w:p>
-      <w:pPr>
-        <w:spacing w:line="360" w:lineRule="auto"/>
-        <w:jc w:val="both"/>
-        <w:rPr>
-          <w:rFonts w:ascii="Arial" w:hAnsi="Arial" w:cs="Arial"/>
-          <w:sz w:val="24"/>
-          <w:szCs w:val="24"/>
-        </w:rPr>
-      </w:pPr>
-    </w:p>
-    <w:p>
-      <w:pPr>
-        <w:spacing w:line="360" w:lineRule="auto"/>
-        <w:jc w:val="both"/>
-        <w:rPr>
-          <w:rFonts w:ascii="Arial" w:hAnsi="Arial" w:cs="Arial"/>
-          <w:sz w:val="24"/>
-          <w:szCs w:val="24"/>
-        </w:rPr>
-      </w:pPr>
-    </w:p>
-    <w:p>
-      <w:pPr>
-        <w:spacing w:line="360" w:lineRule="auto"/>
-        <w:jc w:val="both"/>
-        <w:rPr>
-          <w:rFonts w:ascii="Arial" w:hAnsi="Arial" w:cs="Arial"/>
-          <w:sz w:val="24"/>
-          <w:szCs w:val="24"/>
-        </w:rPr>
-      </w:pPr>
-    </w:p>
-    <w:p>
-      <w:pPr>
-        <w:spacing w:line="360" w:lineRule="auto"/>
-        <w:jc w:val="both"/>
-        <w:rPr>
-          <w:rFonts w:ascii="Arial" w:hAnsi="Arial" w:cs="Arial"/>
-          <w:sz w:val="24"/>
-          <w:szCs w:val="24"/>
-        </w:rPr>
-      </w:pPr>
-    </w:p>
-    <w:p>
-      <w:pPr>
-        <w:spacing w:line="360" w:lineRule="auto"/>
-        <w:jc w:val="both"/>
-        <w:rPr>
-          <w:rFonts w:ascii="Arial" w:hAnsi="Arial" w:cs="Arial"/>
-          <w:sz w:val="24"/>
-          <w:szCs w:val="24"/>
-        </w:rPr>
-      </w:pPr>
-    </w:p>
-    <w:p>
-      <w:pPr>
-        <w:spacing w:line="360" w:lineRule="auto"/>
-        <w:jc w:val="both"/>
-        <w:rPr>
-          <w:rFonts w:ascii="Arial" w:hAnsi="Arial" w:cs="Arial"/>
-          <w:sz w:val="24"/>
-          <w:szCs w:val="24"/>
-        </w:rPr>
-      </w:pPr>
-    </w:p>
-    <w:p>
-      <w:pPr>
-        <w:spacing w:line="360" w:lineRule="auto"/>
-        <w:jc w:val="both"/>
-        <w:rPr>
-          <w:rFonts w:ascii="Arial" w:hAnsi="Arial" w:cs="Arial"/>
-          <w:sz w:val="24"/>
-          <w:szCs w:val="24"/>
-        </w:rPr>
-      </w:pPr>
-    </w:p>
-    <w:p>
-      <w:pPr>
-        <w:pStyle w:val="Ttulo1"/>
-        <w:spacing w:line="360" w:lineRule="auto"/>
-      </w:pPr>
-      <w:r>
-        <w:t>2. Requisitos do Sistema</w:t>
-      </w:r>
-    </w:p>
-    <w:p>
-      <w:pPr>
-        <w:spacing w:line="360" w:lineRule="auto"/>
-        <w:rPr>
-          <w:rFonts w:ascii="Arial" w:hAnsi="Arial" w:cs="Arial"/>
-          <w:sz w:val="24"/>
-          <w:szCs w:val="24"/>
-        </w:rPr>
-      </w:pPr>
-      <w:r>
-        <w:rPr>
-          <w:rFonts w:ascii="Arial" w:hAnsi="Arial" w:cs="Arial"/>
-          <w:sz w:val="24"/>
-          <w:szCs w:val="24"/>
-        </w:rPr>
-        <w:tab/>
-      </w:r>
-      <w:r>
-        <w:rPr>
-          <w:rFonts w:ascii="Arial" w:hAnsi="Arial" w:cs="Arial"/>
-          <w:sz w:val="24"/>
-          <w:szCs w:val="24"/>
-        </w:rPr>
-        <w:t xml:space="preserve">Para rodar o aplicativo </w:t>
-      </w:r>
-      <w:r>
-        <w:rPr>
-          <w:rFonts w:ascii="Arial" w:hAnsi="Arial" w:cs="Arial"/>
-          <w:i/>
-          <w:sz w:val="24"/>
-          <w:szCs w:val="24"/>
-        </w:rPr>
-        <w:t>VitaHealth</w:t>
-      </w:r>
-      <w:r>
-        <w:rPr>
-          <w:rFonts w:ascii="Arial" w:hAnsi="Arial" w:cs="Arial"/>
-          <w:i/>
-          <w:sz w:val="24"/>
-          <w:szCs w:val="24"/>
-        </w:rPr>
-        <w:t xml:space="preserve"> </w:t>
-      </w:r>
-      <w:r>
-        <w:rPr>
-          <w:rFonts w:ascii="Arial" w:hAnsi="Arial" w:cs="Arial"/>
-          <w:sz w:val="24"/>
-          <w:szCs w:val="24"/>
-        </w:rPr>
-        <w:t>sem apresentar falhas</w:t>
-      </w:r>
-      <w:r>
-        <w:rPr>
-          <w:rFonts w:ascii="Arial" w:hAnsi="Arial" w:cs="Arial"/>
-          <w:i/>
-          <w:sz w:val="24"/>
-          <w:szCs w:val="24"/>
-        </w:rPr>
         <w:t xml:space="preserve">, </w:t>
       </w:r>
       <w:r>
@@ -679,7 +655,16 @@
           <w:sz w:val="24"/>
           <w:szCs w:val="24"/>
         </w:rPr>
-        <w:t>são necessários alguns itens que o microcomputador utilizado tenha o básico para suportar o aplicativo.</w:t>
+        <w:t xml:space="preserve">são necessários alguns itens que o microcomputador utilizado tenha o básico para suportar o </w:t>
+      </w:r>
+      <w:r>
+        <w:rPr>
+          <w:rFonts w:ascii="Arial" w:hAnsi="Arial" w:cs="Arial"/>
+          <w:sz w:val="24"/>
+          <w:szCs w:val="24"/>
+        </w:rPr>
+        <w:lastRenderedPageBreak/>
+        <w:t>aplicativo.</w:t>
       </w:r>
       <w:r>
         <w:rPr>
@@ -927,6 +912,7 @@
     <w:p>
       <w:pPr>
         <w:spacing w:line="360" w:lineRule="auto"/>
+        <w:jc w:val="both"/>
         <w:rPr>
           <w:rFonts w:ascii="Arial" w:hAnsi="Arial" w:cs="Arial"/>
           <w:sz w:val="24"/>
@@ -951,6 +937,7 @@
           <w:numId w:val="1"/>
         </w:numPr>
         <w:spacing w:line="360" w:lineRule="auto"/>
+        <w:jc w:val="both"/>
         <w:rPr>
           <w:rFonts w:ascii="Arial" w:hAnsi="Arial" w:cs="Arial"/>
           <w:sz w:val="24"/>
@@ -990,6 +977,7 @@
           <w:numId w:val="1"/>
         </w:numPr>
         <w:spacing w:line="360" w:lineRule="auto"/>
+        <w:jc w:val="both"/>
         <w:rPr>
           <w:rFonts w:ascii="Arial" w:hAnsi="Arial" w:cs="Arial"/>
           <w:sz w:val="24"/>
@@ -1013,6 +1001,7 @@
           <w:numId w:val="1"/>
         </w:numPr>
         <w:spacing w:line="360" w:lineRule="auto"/>
+        <w:jc w:val="both"/>
         <w:rPr>
           <w:rFonts w:ascii="Arial" w:hAnsi="Arial" w:cs="Arial"/>
           <w:sz w:val="24"/>
@@ -1036,6 +1025,7 @@
           <w:numId w:val="1"/>
         </w:numPr>
         <w:spacing w:line="360" w:lineRule="auto"/>
+        <w:jc w:val="both"/>
         <w:rPr>
           <w:rFonts w:ascii="Arial" w:hAnsi="Arial" w:cs="Arial"/>
           <w:sz w:val="24"/>
@@ -1111,26 +1101,6 @@
     </w:p>
     <w:p>
       <w:pPr>
-        <w:spacing w:line="360" w:lineRule="auto"/>
-        <w:rPr>
-          <w:rFonts w:ascii="Arial" w:hAnsi="Arial" w:cs="Arial"/>
-          <w:sz w:val="24"/>
-          <w:szCs w:val="24"/>
-        </w:rPr>
-      </w:pPr>
-    </w:p>
-    <w:p>
-      <w:pPr>
-        <w:spacing w:line="360" w:lineRule="auto"/>
-        <w:rPr>
-          <w:rFonts w:ascii="Arial" w:hAnsi="Arial" w:cs="Arial"/>
-          <w:sz w:val="24"/>
-          <w:szCs w:val="24"/>
-        </w:rPr>
-      </w:pPr>
-    </w:p>
-    <w:p>
-      <w:pPr>
         <w:pStyle w:val="Ttulo1"/>
         <w:spacing w:line="360" w:lineRule="auto"/>
       </w:pPr>
@@ -1141,6 +1111,7 @@
     <w:p>
       <w:pPr>
         <w:spacing w:line="360" w:lineRule="auto"/>
+        <w:jc w:val="both"/>
         <w:rPr>
           <w:rFonts w:ascii="Arial" w:hAnsi="Arial" w:cs="Arial"/>
           <w:sz w:val="24"/>
@@ -1165,6 +1136,7 @@
           <w:numId w:val="1"/>
         </w:numPr>
         <w:spacing w:line="360" w:lineRule="auto"/>
+        <w:jc w:val="both"/>
         <w:rPr>
           <w:rFonts w:ascii="Arial" w:hAnsi="Arial" w:cs="Arial"/>
           <w:sz w:val="24"/>
@@ -1196,18 +1168,20 @@
           <w:numId w:val="1"/>
         </w:numPr>
         <w:spacing w:line="360" w:lineRule="auto"/>
-        <w:rPr>
-          <w:rFonts w:ascii="Arial" w:hAnsi="Arial" w:cs="Arial"/>
-          <w:sz w:val="24"/>
-          <w:szCs w:val="24"/>
-        </w:rPr>
-      </w:pPr>
-      <w:r>
-        <w:rPr>
-          <w:rFonts w:ascii="Arial" w:hAnsi="Arial" w:cs="Arial"/>
-          <w:sz w:val="24"/>
-          <w:szCs w:val="24"/>
-        </w:rPr>
+        <w:jc w:val="both"/>
+        <w:rPr>
+          <w:rFonts w:ascii="Arial" w:hAnsi="Arial" w:cs="Arial"/>
+          <w:sz w:val="24"/>
+          <w:szCs w:val="24"/>
+        </w:rPr>
+      </w:pPr>
+      <w:r>
+        <w:rPr>
+          <w:rFonts w:ascii="Arial" w:hAnsi="Arial" w:cs="Arial"/>
+          <w:sz w:val="24"/>
+          <w:szCs w:val="24"/>
+        </w:rPr>
+        <w:lastRenderedPageBreak/>
         <w:t>Como usar o nome de usuário e senha para fazer um login;</w:t>
       </w:r>
     </w:p>
@@ -1219,6 +1193,7 @@
           <w:numId w:val="1"/>
         </w:numPr>
         <w:spacing w:line="360" w:lineRule="auto"/>
+        <w:jc w:val="both"/>
         <w:rPr>
           <w:rFonts w:ascii="Arial" w:hAnsi="Arial" w:cs="Arial"/>
           <w:sz w:val="24"/>
@@ -1242,6 +1217,7 @@
           <w:numId w:val="1"/>
         </w:numPr>
         <w:spacing w:line="360" w:lineRule="auto"/>
+        <w:jc w:val="both"/>
         <w:rPr>
           <w:rFonts w:ascii="Arial" w:hAnsi="Arial" w:cs="Arial"/>
           <w:sz w:val="24"/>
@@ -1261,17 +1237,82 @@
       <w:pPr>
         <w:pStyle w:val="PargrafodaLista"/>
         <w:spacing w:line="360" w:lineRule="auto"/>
-        <w:rPr>
-          <w:rFonts w:ascii="Arial" w:hAnsi="Arial" w:cs="Arial"/>
-          <w:sz w:val="24"/>
-          <w:szCs w:val="24"/>
-        </w:rPr>
-      </w:pPr>
+        <w:jc w:val="both"/>
+        <w:rPr>
+          <w:rFonts w:ascii="Arial" w:hAnsi="Arial" w:cs="Arial"/>
+          <w:sz w:val="24"/>
+          <w:szCs w:val="24"/>
+        </w:rPr>
+      </w:pPr>
+      <w:r>
+        <w:rPr>
+          <w:rFonts w:ascii="Arial" w:hAnsi="Arial" w:cs="Arial"/>
+          <w:noProof/>
+          <w:sz w:val="24"/>
+          <w:szCs w:val="24"/>
+        </w:rPr>
+        <w:drawing>
+          <wp:anchor distT="0" distB="0" distL="114300" distR="114300" simplePos="0" relativeHeight="251658240" behindDoc="0" locked="0" layoutInCell="1" allowOverlap="1">
+            <wp:simplePos x="0" y="0"/>
+            <wp:positionH relativeFrom="margin">
+              <wp:posOffset>3625215</wp:posOffset>
+            </wp:positionH>
+            <wp:positionV relativeFrom="margin">
+              <wp:posOffset>2165985</wp:posOffset>
+            </wp:positionV>
+            <wp:extent cx="2305050" cy="4997450"/>
+            <wp:effectExtent l="0" t="0" r="0" b="0"/>
+            <wp:wrapSquare wrapText="bothSides"/>
+            <wp:docPr id="2" name="Imagem 2"/>
+            <wp:cNvGraphicFramePr>
+              <a:graphicFrameLocks xmlns:a="http://schemas.openxmlformats.org/drawingml/2006/main" noChangeAspect="1"/>
+            </wp:cNvGraphicFramePr>
+            <a:graphic xmlns:a="http://schemas.openxmlformats.org/drawingml/2006/main">
+              <a:graphicData uri="http://schemas.openxmlformats.org/drawingml/2006/picture">
+                <pic:pic xmlns:pic="http://schemas.openxmlformats.org/drawingml/2006/picture">
+                  <pic:nvPicPr>
+                    <pic:cNvPr id="2" name="Login.png"/>
+                    <pic:cNvPicPr/>
+                  </pic:nvPicPr>
+                  <pic:blipFill>
+                    <a:blip r:embed="rId8">
+                      <a:extLst>
+                        <a:ext uri="{28A0092B-C50C-407E-A947-70E740481C1C}">
+                          <a14:useLocalDpi xmlns:a14="http://schemas.microsoft.com/office/drawing/2010/main" val="0"/>
+                        </a:ext>
+                      </a:extLst>
+                    </a:blip>
+                    <a:stretch>
+                      <a:fillRect/>
+                    </a:stretch>
+                  </pic:blipFill>
+                  <pic:spPr>
+                    <a:xfrm>
+                      <a:off x="0" y="0"/>
+                      <a:ext cx="2305050" cy="4997450"/>
+                    </a:xfrm>
+                    <a:prstGeom prst="rect">
+                      <a:avLst/>
+                    </a:prstGeom>
+                  </pic:spPr>
+                </pic:pic>
+              </a:graphicData>
+            </a:graphic>
+            <wp14:sizeRelH relativeFrom="margin">
+              <wp14:pctWidth>0</wp14:pctWidth>
+            </wp14:sizeRelH>
+            <wp14:sizeRelV relativeFrom="margin">
+              <wp14:pctHeight>0</wp14:pctHeight>
+            </wp14:sizeRelV>
+          </wp:anchor>
+        </w:drawing>
+      </w:r>
     </w:p>
     <w:p>
       <w:pPr>
         <w:pStyle w:val="Ttulo2"/>
         <w:spacing w:line="360" w:lineRule="auto"/>
+        <w:jc w:val="both"/>
       </w:pPr>
       <w:r>
         <w:rPr>
@@ -1397,7 +1438,7 @@
                 <v:stroke joinstyle="miter"/>
                 <v:path gradientshapeok="t" o:connecttype="rect"/>
               </v:shapetype>
-              <v:shape id="Caixa de Texto 3" o:spid="_x0000_s1026" type="#_x0000_t202" style="position:absolute;margin-left:281.7pt;margin-top:399.45pt;width:181.5pt;height:.05pt;z-index:251660288;visibility:visible;mso-wrap-style:square;mso-wrap-distance-left:9pt;mso-wrap-distance-top:0;mso-wrap-distance-right:9pt;mso-wrap-distance-bottom:0;mso-position-horizontal:absolute;mso-position-horizontal-relative:text;mso-position-vertical:absolute;mso-position-vertical-relative:text;v-text-anchor:top" o:gfxdata="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" stroked="f">
+              <v:shape id="Caixa de Texto 3" o:spid="_x0000_s1026" type="#_x0000_t202" style="position:absolute;left:0;text-align:left;margin-left:281.7pt;margin-top:399.45pt;width:181.5pt;height:.05pt;z-index:251660288;visibility:visible;mso-wrap-style:square;mso-wrap-distance-left:9pt;mso-wrap-distance-top:0;mso-wrap-distance-right:9pt;mso-wrap-distance-bottom:0;mso-position-horizontal:absolute;mso-position-horizontal-relative:text;mso-position-vertical:absolute;mso-position-vertical-relative:text;v-text-anchor:top" o:gfxdata="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" stroked="f">
                 <v:textbox style="mso-fit-shape-to-text:t" inset="0,0,0,0">
                   <w:txbxContent>
                     <w:p>
@@ -1472,25 +1513,357 @@
         </mc:AlternateContent>
       </w:r>
       <w:r>
+        <w:t xml:space="preserve">3.1. </w:t>
+      </w:r>
+      <w:r>
+        <w:t>Login</w:t>
+      </w:r>
+    </w:p>
+    <w:p>
+      <w:pPr>
+        <w:spacing w:line="360" w:lineRule="auto"/>
+        <w:jc w:val="both"/>
+        <w:rPr>
+          <w:rFonts w:ascii="Arial" w:hAnsi="Arial" w:cs="Arial"/>
+          <w:sz w:val="24"/>
+          <w:szCs w:val="24"/>
+        </w:rPr>
+      </w:pPr>
+      <w:r>
+        <w:tab/>
+      </w:r>
+      <w:r>
+        <w:rPr>
+          <w:rFonts w:ascii="Arial" w:hAnsi="Arial" w:cs="Arial"/>
+          <w:sz w:val="24"/>
+          <w:szCs w:val="24"/>
+        </w:rPr>
+        <w:t xml:space="preserve">Após a </w:t>
+      </w:r>
+      <w:r>
+        <w:rPr>
+          <w:rFonts w:ascii="Arial" w:hAnsi="Arial" w:cs="Arial"/>
+          <w:sz w:val="24"/>
+          <w:szCs w:val="24"/>
+        </w:rPr>
+        <w:t>t</w:t>
+      </w:r>
+      <w:r>
+        <w:rPr>
+          <w:rFonts w:ascii="Arial" w:hAnsi="Arial" w:cs="Arial"/>
+          <w:sz w:val="24"/>
+          <w:szCs w:val="24"/>
+        </w:rPr>
+        <w:t xml:space="preserve">ela </w:t>
+      </w:r>
+      <w:proofErr w:type="spellStart"/>
+      <w:r>
+        <w:rPr>
+          <w:rFonts w:ascii="Arial" w:hAnsi="Arial" w:cs="Arial"/>
+          <w:i/>
+          <w:sz w:val="24"/>
+          <w:szCs w:val="24"/>
+        </w:rPr>
+        <w:t>Splash</w:t>
+      </w:r>
+      <w:proofErr w:type="spellEnd"/>
+      <w:r>
+        <w:rPr>
+          <w:rFonts w:ascii="Arial" w:hAnsi="Arial" w:cs="Arial"/>
+          <w:i/>
+          <w:sz w:val="24"/>
+          <w:szCs w:val="24"/>
+        </w:rPr>
+        <w:t xml:space="preserve">, </w:t>
+      </w:r>
+      <w:r>
+        <w:rPr>
+          <w:rFonts w:ascii="Arial" w:hAnsi="Arial" w:cs="Arial"/>
+          <w:sz w:val="24"/>
+          <w:szCs w:val="24"/>
+        </w:rPr>
+        <w:t>o usuário será redirecion</w:t>
+      </w:r>
+      <w:r>
+        <w:rPr>
+          <w:rFonts w:ascii="Arial" w:hAnsi="Arial" w:cs="Arial"/>
+          <w:sz w:val="24"/>
+          <w:szCs w:val="24"/>
+        </w:rPr>
+        <w:t xml:space="preserve">ado à tela de login, a qual terá os campos: </w:t>
+      </w:r>
+    </w:p>
+    <w:p>
+      <w:pPr>
+        <w:pStyle w:val="PargrafodaLista"/>
+        <w:numPr>
+          <w:ilvl w:val="0"/>
+          <w:numId w:val="1"/>
+        </w:numPr>
+        <w:spacing w:line="360" w:lineRule="auto"/>
+        <w:jc w:val="both"/>
+        <w:rPr>
+          <w:rFonts w:ascii="Arial" w:hAnsi="Arial" w:cs="Arial"/>
+          <w:sz w:val="24"/>
+          <w:szCs w:val="24"/>
+        </w:rPr>
+      </w:pPr>
+      <w:r>
+        <w:rPr>
+          <w:rFonts w:ascii="Arial" w:hAnsi="Arial" w:cs="Arial"/>
+          <w:sz w:val="24"/>
+          <w:szCs w:val="24"/>
+        </w:rPr>
+        <w:t>Nome de usuário;</w:t>
+      </w:r>
+    </w:p>
+    <w:p>
+      <w:pPr>
+        <w:pStyle w:val="PargrafodaLista"/>
+        <w:numPr>
+          <w:ilvl w:val="0"/>
+          <w:numId w:val="1"/>
+        </w:numPr>
+        <w:spacing w:line="360" w:lineRule="auto"/>
+        <w:jc w:val="both"/>
+        <w:rPr>
+          <w:rFonts w:ascii="Arial" w:hAnsi="Arial" w:cs="Arial"/>
+          <w:sz w:val="24"/>
+          <w:szCs w:val="24"/>
+        </w:rPr>
+      </w:pPr>
+      <w:r>
+        <w:rPr>
+          <w:rFonts w:ascii="Arial" w:hAnsi="Arial" w:cs="Arial"/>
+          <w:sz w:val="24"/>
+          <w:szCs w:val="24"/>
+        </w:rPr>
+        <w:t>Senha;</w:t>
+      </w:r>
+    </w:p>
+    <w:p>
+      <w:pPr>
+        <w:pStyle w:val="PargrafodaLista"/>
+        <w:numPr>
+          <w:ilvl w:val="0"/>
+          <w:numId w:val="1"/>
+        </w:numPr>
+        <w:spacing w:line="360" w:lineRule="auto"/>
+        <w:jc w:val="both"/>
+        <w:rPr>
+          <w:rFonts w:ascii="Arial" w:hAnsi="Arial" w:cs="Arial"/>
+          <w:sz w:val="24"/>
+          <w:szCs w:val="24"/>
+        </w:rPr>
+      </w:pPr>
+      <w:r>
+        <w:rPr>
+          <w:rFonts w:ascii="Arial" w:hAnsi="Arial" w:cs="Arial"/>
+          <w:sz w:val="24"/>
+          <w:szCs w:val="24"/>
+        </w:rPr>
+        <w:t>Botão escrito “Esqueci a senha”;</w:t>
+      </w:r>
+    </w:p>
+    <w:p>
+      <w:pPr>
+        <w:pStyle w:val="PargrafodaLista"/>
+        <w:numPr>
+          <w:ilvl w:val="0"/>
+          <w:numId w:val="1"/>
+        </w:numPr>
+        <w:spacing w:line="360" w:lineRule="auto"/>
+        <w:jc w:val="both"/>
+        <w:rPr>
+          <w:rFonts w:ascii="Arial" w:hAnsi="Arial" w:cs="Arial"/>
+          <w:sz w:val="24"/>
+          <w:szCs w:val="24"/>
+        </w:rPr>
+      </w:pPr>
+      <w:r>
+        <w:rPr>
+          <w:rFonts w:ascii="Arial" w:hAnsi="Arial" w:cs="Arial"/>
+          <w:sz w:val="24"/>
+          <w:szCs w:val="24"/>
+        </w:rPr>
+        <w:t>Botão “Fazer Login”;</w:t>
+      </w:r>
+    </w:p>
+    <w:p>
+      <w:pPr>
+        <w:pStyle w:val="PargrafodaLista"/>
+        <w:numPr>
+          <w:ilvl w:val="0"/>
+          <w:numId w:val="1"/>
+        </w:numPr>
+        <w:spacing w:line="360" w:lineRule="auto"/>
+        <w:jc w:val="both"/>
+        <w:rPr>
+          <w:rFonts w:ascii="Arial" w:hAnsi="Arial" w:cs="Arial"/>
+          <w:sz w:val="24"/>
+          <w:szCs w:val="24"/>
+        </w:rPr>
+      </w:pPr>
+      <w:r>
+        <w:rPr>
+          <w:rFonts w:ascii="Arial" w:hAnsi="Arial" w:cs="Arial"/>
+          <w:sz w:val="24"/>
+          <w:szCs w:val="24"/>
+        </w:rPr>
+        <w:t>Botão realizar cadastro escrito “Cadastre-se!”.</w:t>
+      </w:r>
+    </w:p>
+    <w:p>
+      <w:pPr>
+        <w:pStyle w:val="PargrafodaLista"/>
+        <w:spacing w:line="360" w:lineRule="auto"/>
+        <w:jc w:val="both"/>
+        <w:rPr>
+          <w:rFonts w:ascii="Arial" w:hAnsi="Arial" w:cs="Arial"/>
+          <w:sz w:val="24"/>
+          <w:szCs w:val="24"/>
+        </w:rPr>
+      </w:pPr>
+    </w:p>
+    <w:p>
+      <w:pPr>
+        <w:pStyle w:val="PargrafodaLista"/>
+        <w:spacing w:line="360" w:lineRule="auto"/>
+        <w:jc w:val="both"/>
+        <w:rPr>
+          <w:rFonts w:ascii="Arial" w:hAnsi="Arial" w:cs="Arial"/>
+          <w:sz w:val="24"/>
+          <w:szCs w:val="24"/>
+        </w:rPr>
+      </w:pPr>
+      <w:r>
+        <w:rPr>
+          <w:rFonts w:ascii="Arial" w:hAnsi="Arial" w:cs="Arial"/>
+          <w:sz w:val="24"/>
+          <w:szCs w:val="24"/>
+        </w:rPr>
+        <w:t>Caso insira algo nos campos de nome de usuário e senha, o aplicativo verificará se existe o usuário. Caso não exista, avisará nos campos em vermelho “Dados inválidos!”. Se errar 3 vezes, os campos de digitação são bloqueados em 30 segundos.</w:t>
+      </w:r>
+    </w:p>
+    <w:p>
+      <w:pPr>
+        <w:pStyle w:val="PargrafodaLista"/>
+        <w:spacing w:line="360" w:lineRule="auto"/>
+        <w:jc w:val="both"/>
+        <w:rPr>
+          <w:rFonts w:ascii="Arial" w:hAnsi="Arial" w:cs="Arial"/>
+          <w:sz w:val="24"/>
+          <w:szCs w:val="24"/>
+        </w:rPr>
+      </w:pPr>
+    </w:p>
+    <w:p>
+      <w:pPr>
+        <w:pStyle w:val="PargrafodaLista"/>
+        <w:numPr>
+          <w:ilvl w:val="0"/>
+          <w:numId w:val="1"/>
+        </w:numPr>
+        <w:spacing w:line="360" w:lineRule="auto"/>
+        <w:jc w:val="both"/>
+        <w:rPr>
+          <w:rFonts w:ascii="Arial" w:hAnsi="Arial" w:cs="Arial"/>
+          <w:sz w:val="24"/>
+          <w:szCs w:val="24"/>
+        </w:rPr>
+      </w:pPr>
+      <w:r>
+        <w:rPr>
+          <w:rFonts w:ascii="Arial" w:hAnsi="Arial" w:cs="Arial"/>
+          <w:sz w:val="24"/>
+          <w:szCs w:val="24"/>
+        </w:rPr>
+        <w:t>Para acessar o cadastro, aperte em “Cadastre-se”;</w:t>
+      </w:r>
+    </w:p>
+    <w:p>
+      <w:pPr>
+        <w:pStyle w:val="PargrafodaLista"/>
+        <w:numPr>
+          <w:ilvl w:val="0"/>
+          <w:numId w:val="1"/>
+        </w:numPr>
+        <w:spacing w:line="360" w:lineRule="auto"/>
+        <w:jc w:val="both"/>
+        <w:rPr>
+          <w:rFonts w:ascii="Arial" w:hAnsi="Arial" w:cs="Arial"/>
+          <w:sz w:val="24"/>
+          <w:szCs w:val="24"/>
+        </w:rPr>
+      </w:pPr>
+      <w:r>
+        <w:rPr>
+          <w:rFonts w:ascii="Arial" w:hAnsi="Arial" w:cs="Arial"/>
+          <w:sz w:val="24"/>
+          <w:szCs w:val="24"/>
+        </w:rPr>
+        <w:t>Para acessar o login, aperte em “Fazer Login”;</w:t>
+      </w:r>
+    </w:p>
+    <w:p>
+      <w:pPr>
+        <w:pStyle w:val="PargrafodaLista"/>
+        <w:numPr>
+          <w:ilvl w:val="0"/>
+          <w:numId w:val="1"/>
+        </w:numPr>
+        <w:spacing w:line="360" w:lineRule="auto"/>
+        <w:jc w:val="both"/>
+        <w:rPr>
+          <w:rFonts w:ascii="Arial" w:hAnsi="Arial" w:cs="Arial"/>
+          <w:sz w:val="24"/>
+          <w:szCs w:val="24"/>
+        </w:rPr>
+      </w:pPr>
+      <w:r>
+        <w:rPr>
+          <w:rFonts w:ascii="Arial" w:hAnsi="Arial" w:cs="Arial"/>
+          <w:sz w:val="24"/>
+          <w:szCs w:val="24"/>
+        </w:rPr>
+        <w:t>Para acessar o campo de alteração de senha, aperte em “Esqueci a senha”;</w:t>
+      </w:r>
+    </w:p>
+    <w:p>
+      <w:pPr>
+        <w:rPr>
+          <w:rFonts w:ascii="Arial" w:hAnsi="Arial" w:cs="Arial"/>
+          <w:sz w:val="24"/>
+          <w:szCs w:val="24"/>
+        </w:rPr>
+      </w:pPr>
+    </w:p>
+    <w:p>
+      <w:pPr>
+        <w:pStyle w:val="Ttulo2"/>
+        <w:spacing w:line="360" w:lineRule="auto"/>
+      </w:pPr>
+      <w:r>
         <w:rPr>
           <w:rFonts w:ascii="Arial" w:hAnsi="Arial" w:cs="Arial"/>
           <w:noProof/>
           <w:sz w:val="24"/>
           <w:szCs w:val="24"/>
         </w:rPr>
+        <w:lastRenderedPageBreak/>
         <w:drawing>
-          <wp:anchor distT="0" distB="0" distL="114300" distR="114300" simplePos="0" relativeHeight="251658240" behindDoc="0" locked="0" layoutInCell="1" allowOverlap="1">
+          <wp:anchor distT="0" distB="0" distL="114300" distR="114300" simplePos="0" relativeHeight="251661312" behindDoc="0" locked="0" layoutInCell="1" allowOverlap="1">
             <wp:simplePos x="0" y="0"/>
             <wp:positionH relativeFrom="margin">
-              <wp:posOffset>3577590</wp:posOffset>
+              <wp:posOffset>-80010</wp:posOffset>
             </wp:positionH>
             <wp:positionV relativeFrom="margin">
-              <wp:posOffset>2889885</wp:posOffset>
+              <wp:posOffset>328930</wp:posOffset>
             </wp:positionV>
-            <wp:extent cx="2305050" cy="4997450"/>
-            <wp:effectExtent l="0" t="0" r="0" b="0"/>
+            <wp:extent cx="2162175" cy="4687570"/>
+            <wp:effectExtent l="0" t="0" r="9525" b="0"/>
             <wp:wrapSquare wrapText="bothSides"/>
-            <wp:docPr id="2" name="Imagem 2"/>
+            <wp:docPr id="4" name="Imagem 4"/>
             <wp:cNvGraphicFramePr>
               <a:graphicFrameLocks xmlns:a="http://schemas.openxmlformats.org/drawingml/2006/main" noChangeAspect="1"/>
             </wp:cNvGraphicFramePr>
@@ -1498,11 +1871,11 @@
               <a:graphicData uri="http://schemas.openxmlformats.org/drawingml/2006/picture">
                 <pic:pic xmlns:pic="http://schemas.openxmlformats.org/drawingml/2006/picture">
                   <pic:nvPicPr>
-                    <pic:cNvPr id="2" name="Login.png"/>
+                    <pic:cNvPr id="4" name="Register.png"/>
                     <pic:cNvPicPr/>
                   </pic:nvPicPr>
                   <pic:blipFill>
-                    <a:blip r:embed="rId8">
+                    <a:blip r:embed="rId9">
                       <a:extLst>
                         <a:ext uri="{28A0092B-C50C-407E-A947-70E740481C1C}">
                           <a14:useLocalDpi xmlns:a14="http://schemas.microsoft.com/office/drawing/2010/main" val="0"/>
@@ -1516,7 +1889,7 @@
                   <pic:spPr>
                     <a:xfrm>
                       <a:off x="0" y="0"/>
-                      <a:ext cx="2305050" cy="4997450"/>
+                      <a:ext cx="2162175" cy="4687570"/>
                     </a:xfrm>
                     <a:prstGeom prst="rect">
                       <a:avLst/>
@@ -1535,67 +1908,27 @@
         </w:drawing>
       </w:r>
       <w:r>
-        <w:t xml:space="preserve">3.1. </w:t>
-      </w:r>
-      <w:r>
-        <w:t>Login</w:t>
-      </w:r>
-    </w:p>
-    <w:p>
-      <w:pPr>
-        <w:spacing w:line="360" w:lineRule="auto"/>
-        <w:rPr>
-          <w:rFonts w:ascii="Arial" w:hAnsi="Arial" w:cs="Arial"/>
-          <w:sz w:val="24"/>
-          <w:szCs w:val="24"/>
-        </w:rPr>
-      </w:pPr>
-      <w:r>
+        <w:t>3.2. Cadastro</w:t>
+      </w:r>
+    </w:p>
+    <w:p>
+      <w:pPr>
+        <w:spacing w:line="360" w:lineRule="auto"/>
+        <w:jc w:val="both"/>
+        <w:rPr>
+          <w:rFonts w:ascii="Arial" w:hAnsi="Arial" w:cs="Arial"/>
+          <w:sz w:val="24"/>
+          <w:szCs w:val="24"/>
+        </w:rPr>
+      </w:pPr>
+      <w:r>
+        <w:rPr>
+          <w:rFonts w:ascii="Arial" w:hAnsi="Arial" w:cs="Arial"/>
+          <w:sz w:val="24"/>
+          <w:szCs w:val="24"/>
+        </w:rPr>
         <w:tab/>
-      </w:r>
-      <w:r>
-        <w:rPr>
-          <w:rFonts w:ascii="Arial" w:hAnsi="Arial" w:cs="Arial"/>
-          <w:sz w:val="24"/>
-          <w:szCs w:val="24"/>
-        </w:rPr>
-        <w:t xml:space="preserve">Após a Tela </w:t>
-      </w:r>
-      <w:proofErr w:type="spellStart"/>
-      <w:r>
-        <w:rPr>
-          <w:rFonts w:ascii="Arial" w:hAnsi="Arial" w:cs="Arial"/>
-          <w:i/>
-          <w:sz w:val="24"/>
-          <w:szCs w:val="24"/>
-        </w:rPr>
-        <w:t>Splash</w:t>
-      </w:r>
-      <w:proofErr w:type="spellEnd"/>
-      <w:r>
-        <w:rPr>
-          <w:rFonts w:ascii="Arial" w:hAnsi="Arial" w:cs="Arial"/>
-          <w:i/>
-          <w:sz w:val="24"/>
-          <w:szCs w:val="24"/>
-        </w:rPr>
-        <w:t xml:space="preserve">, </w:t>
-      </w:r>
-      <w:r>
-        <w:rPr>
-          <w:rFonts w:ascii="Arial" w:hAnsi="Arial" w:cs="Arial"/>
-          <w:sz w:val="24"/>
-          <w:szCs w:val="24"/>
-        </w:rPr>
-        <w:t>o usuário será redirecion</w:t>
-      </w:r>
-      <w:r>
-        <w:rPr>
-          <w:rFonts w:ascii="Arial" w:hAnsi="Arial" w:cs="Arial"/>
-          <w:sz w:val="24"/>
-          <w:szCs w:val="24"/>
-        </w:rPr>
-        <w:t xml:space="preserve">ado à tela de login, a qual terá os campos: </w:t>
+        <w:t>A tela de cadastro tem a função de cadastrar um usuário simples e redireciona-lo para a tela de primeiro acesso do perfil. Os campos dessa tela são:</w:t>
       </w:r>
     </w:p>
     <w:p>
@@ -1606,19 +1939,44 @@
           <w:numId w:val="1"/>
         </w:numPr>
         <w:spacing w:line="360" w:lineRule="auto"/>
-        <w:rPr>
-          <w:rFonts w:ascii="Arial" w:hAnsi="Arial" w:cs="Arial"/>
-          <w:sz w:val="24"/>
-          <w:szCs w:val="24"/>
-        </w:rPr>
-      </w:pPr>
-      <w:r>
-        <w:rPr>
-          <w:rFonts w:ascii="Arial" w:hAnsi="Arial" w:cs="Arial"/>
-          <w:sz w:val="24"/>
-          <w:szCs w:val="24"/>
-        </w:rPr>
-        <w:t>Nome de usuário;</w:t>
+        <w:jc w:val="both"/>
+        <w:rPr>
+          <w:rFonts w:ascii="Arial" w:hAnsi="Arial" w:cs="Arial"/>
+          <w:sz w:val="24"/>
+          <w:szCs w:val="24"/>
+        </w:rPr>
+      </w:pPr>
+      <w:r>
+        <w:rPr>
+          <w:rFonts w:ascii="Arial" w:hAnsi="Arial" w:cs="Arial"/>
+          <w:sz w:val="24"/>
+          <w:szCs w:val="24"/>
+        </w:rPr>
+        <w:t>Ca</w:t>
+      </w:r>
+      <w:r>
+        <w:rPr>
+          <w:rFonts w:ascii="Arial" w:hAnsi="Arial" w:cs="Arial"/>
+          <w:sz w:val="24"/>
+          <w:szCs w:val="24"/>
+        </w:rPr>
+        <w:t>mpos “E-mail”, “Nome de usuário” e “Senha”</w:t>
+      </w:r>
+      <w:r>
+        <w:rPr>
+          <w:rFonts w:ascii="Arial" w:hAnsi="Arial" w:cs="Arial"/>
+          <w:sz w:val="24"/>
+          <w:szCs w:val="24"/>
+        </w:rPr>
+        <w:t xml:space="preserve"> (campos obrigatórios)</w:t>
+      </w:r>
+      <w:r>
+        <w:rPr>
+          <w:rFonts w:ascii="Arial" w:hAnsi="Arial" w:cs="Arial"/>
+          <w:sz w:val="24"/>
+          <w:szCs w:val="24"/>
+        </w:rPr>
+        <w:t>;</w:t>
       </w:r>
     </w:p>
     <w:p>
@@ -1629,19 +1987,20 @@
           <w:numId w:val="1"/>
         </w:numPr>
         <w:spacing w:line="360" w:lineRule="auto"/>
-        <w:rPr>
-          <w:rFonts w:ascii="Arial" w:hAnsi="Arial" w:cs="Arial"/>
-          <w:sz w:val="24"/>
-          <w:szCs w:val="24"/>
-        </w:rPr>
-      </w:pPr>
-      <w:r>
-        <w:rPr>
-          <w:rFonts w:ascii="Arial" w:hAnsi="Arial" w:cs="Arial"/>
-          <w:sz w:val="24"/>
-          <w:szCs w:val="24"/>
-        </w:rPr>
-        <w:t>Senha;</w:t>
+        <w:jc w:val="both"/>
+        <w:rPr>
+          <w:rFonts w:ascii="Arial" w:hAnsi="Arial" w:cs="Arial"/>
+          <w:sz w:val="24"/>
+          <w:szCs w:val="24"/>
+        </w:rPr>
+      </w:pPr>
+      <w:r>
+        <w:rPr>
+          <w:rFonts w:ascii="Arial" w:hAnsi="Arial" w:cs="Arial"/>
+          <w:sz w:val="24"/>
+          <w:szCs w:val="24"/>
+        </w:rPr>
+        <w:t>Campo de imagem de perfil. Ao ser clicado, ativa a câmera do dispositivo para receber uma foto;</w:t>
       </w:r>
     </w:p>
     <w:p>
@@ -1652,180 +2011,25 @@
           <w:numId w:val="1"/>
         </w:numPr>
         <w:spacing w:line="360" w:lineRule="auto"/>
-        <w:rPr>
-          <w:rFonts w:ascii="Arial" w:hAnsi="Arial" w:cs="Arial"/>
-          <w:sz w:val="24"/>
-          <w:szCs w:val="24"/>
-        </w:rPr>
-      </w:pPr>
-      <w:r>
-        <w:rPr>
-          <w:rFonts w:ascii="Arial" w:hAnsi="Arial" w:cs="Arial"/>
-          <w:sz w:val="24"/>
-          <w:szCs w:val="24"/>
-        </w:rPr>
-        <w:t>Botão escrito “Esqueci a senha”;</w:t>
-      </w:r>
-    </w:p>
-    <w:p>
-      <w:pPr>
-        <w:pStyle w:val="PargrafodaLista"/>
-        <w:numPr>
-          <w:ilvl w:val="0"/>
-          <w:numId w:val="1"/>
-        </w:numPr>
-        <w:spacing w:line="360" w:lineRule="auto"/>
-        <w:rPr>
-          <w:rFonts w:ascii="Arial" w:hAnsi="Arial" w:cs="Arial"/>
-          <w:sz w:val="24"/>
-          <w:szCs w:val="24"/>
-        </w:rPr>
-      </w:pPr>
-      <w:r>
-        <w:rPr>
-          <w:rFonts w:ascii="Arial" w:hAnsi="Arial" w:cs="Arial"/>
-          <w:sz w:val="24"/>
-          <w:szCs w:val="24"/>
-        </w:rPr>
-        <w:t>Botão “Fazer Login”;</w:t>
-      </w:r>
-    </w:p>
-    <w:p>
-      <w:pPr>
-        <w:pStyle w:val="PargrafodaLista"/>
-        <w:numPr>
-          <w:ilvl w:val="0"/>
-          <w:numId w:val="1"/>
-        </w:numPr>
-        <w:spacing w:line="360" w:lineRule="auto"/>
-        <w:rPr>
-          <w:rFonts w:ascii="Arial" w:hAnsi="Arial" w:cs="Arial"/>
-          <w:sz w:val="24"/>
-          <w:szCs w:val="24"/>
-        </w:rPr>
-      </w:pPr>
-      <w:r>
-        <w:rPr>
-          <w:rFonts w:ascii="Arial" w:hAnsi="Arial" w:cs="Arial"/>
-          <w:sz w:val="24"/>
-          <w:szCs w:val="24"/>
-        </w:rPr>
-        <w:t>Botão realizar cadastro escrito “Cadastre-se!”.</w:t>
-      </w:r>
-    </w:p>
-    <w:p>
-      <w:pPr>
-        <w:pStyle w:val="PargrafodaLista"/>
-        <w:spacing w:line="360" w:lineRule="auto"/>
-        <w:rPr>
-          <w:rFonts w:ascii="Arial" w:hAnsi="Arial" w:cs="Arial"/>
-          <w:sz w:val="24"/>
-          <w:szCs w:val="24"/>
-        </w:rPr>
-      </w:pPr>
-    </w:p>
-    <w:p>
-      <w:pPr>
-        <w:pStyle w:val="PargrafodaLista"/>
-        <w:spacing w:line="360" w:lineRule="auto"/>
-        <w:rPr>
-          <w:rFonts w:ascii="Arial" w:hAnsi="Arial" w:cs="Arial"/>
-          <w:sz w:val="24"/>
-          <w:szCs w:val="24"/>
-        </w:rPr>
-      </w:pPr>
-      <w:r>
-        <w:rPr>
-          <w:rFonts w:ascii="Arial" w:hAnsi="Arial" w:cs="Arial"/>
-          <w:sz w:val="24"/>
-          <w:szCs w:val="24"/>
-        </w:rPr>
-        <w:t>Caso insira algo nos campos de nome de usuário e senha, o aplicativo verificará se existe o usuário. Caso não exista, avisará nos campos em vermelho “Dados inválidos!”. Se errar 3 vezes, os campos de digitação são bloqueados em 30 segundos.</w:t>
-      </w:r>
-    </w:p>
-    <w:p>
-      <w:pPr>
-        <w:pStyle w:val="PargrafodaLista"/>
-        <w:spacing w:line="360" w:lineRule="auto"/>
-        <w:rPr>
-          <w:rFonts w:ascii="Arial" w:hAnsi="Arial" w:cs="Arial"/>
-          <w:sz w:val="24"/>
-          <w:szCs w:val="24"/>
-        </w:rPr>
-      </w:pPr>
-    </w:p>
-    <w:p>
-      <w:pPr>
-        <w:pStyle w:val="PargrafodaLista"/>
-        <w:numPr>
-          <w:ilvl w:val="0"/>
-          <w:numId w:val="1"/>
-        </w:numPr>
-        <w:spacing w:line="360" w:lineRule="auto"/>
-        <w:rPr>
-          <w:rFonts w:ascii="Arial" w:hAnsi="Arial" w:cs="Arial"/>
-          <w:sz w:val="24"/>
-          <w:szCs w:val="24"/>
-        </w:rPr>
-      </w:pPr>
-      <w:r>
-        <w:rPr>
-          <w:rFonts w:ascii="Arial" w:hAnsi="Arial" w:cs="Arial"/>
-          <w:sz w:val="24"/>
-          <w:szCs w:val="24"/>
-        </w:rPr>
-        <w:t>Para acessar o cadastro, aperte em “Cadastre-se”;</w:t>
-      </w:r>
-    </w:p>
-    <w:p>
-      <w:pPr>
-        <w:pStyle w:val="PargrafodaLista"/>
-        <w:numPr>
-          <w:ilvl w:val="0"/>
-          <w:numId w:val="1"/>
-        </w:numPr>
-        <w:spacing w:line="360" w:lineRule="auto"/>
-        <w:rPr>
-          <w:rFonts w:ascii="Arial" w:hAnsi="Arial" w:cs="Arial"/>
-          <w:sz w:val="24"/>
-          <w:szCs w:val="24"/>
-        </w:rPr>
-      </w:pPr>
-      <w:r>
-        <w:rPr>
-          <w:rFonts w:ascii="Arial" w:hAnsi="Arial" w:cs="Arial"/>
-          <w:sz w:val="24"/>
-          <w:szCs w:val="24"/>
-        </w:rPr>
-        <w:t>Para acessar o login, aperte em “Fazer Login”;</w:t>
-      </w:r>
-    </w:p>
-    <w:p>
-      <w:pPr>
-        <w:pStyle w:val="PargrafodaLista"/>
-        <w:numPr>
-          <w:ilvl w:val="0"/>
-          <w:numId w:val="1"/>
-        </w:numPr>
-        <w:spacing w:line="360" w:lineRule="auto"/>
-        <w:rPr>
-          <w:rFonts w:ascii="Arial" w:hAnsi="Arial" w:cs="Arial"/>
-          <w:sz w:val="24"/>
-          <w:szCs w:val="24"/>
-        </w:rPr>
-      </w:pPr>
-      <w:r>
-        <w:rPr>
-          <w:rFonts w:ascii="Arial" w:hAnsi="Arial" w:cs="Arial"/>
-          <w:sz w:val="24"/>
-          <w:szCs w:val="24"/>
-        </w:rPr>
-        <w:lastRenderedPageBreak/>
-        <w:t>Para acessar o campo de alteração de senha, aperte em “Esqueci a senha”;</w:t>
-      </w:r>
-    </w:p>
-    <w:p>
-      <w:pPr>
+        <w:jc w:val="both"/>
+        <w:rPr>
+          <w:rFonts w:ascii="Arial" w:hAnsi="Arial" w:cs="Arial"/>
+          <w:sz w:val="24"/>
+          <w:szCs w:val="24"/>
+        </w:rPr>
+      </w:pPr>
+      <w:r>
+        <w:rPr>
+          <w:rFonts w:ascii="Arial" w:hAnsi="Arial" w:cs="Arial"/>
+          <w:sz w:val="24"/>
+          <w:szCs w:val="24"/>
+        </w:rPr>
+        <w:t>Botão “Terminar o cadastro”: verifica se o cadastro é válido ou não. Caso seja inválido, os campos de entrada ficam em vermelho com a forma “Dados inválidos!”, e se é válido, confirma o cadastro e leva o usuário até a tela de preparo de perfil.</w:t>
+      </w:r>
+    </w:p>
+    <w:p>
+      <w:pPr>
+        <w:spacing w:line="360" w:lineRule="auto"/>
         <w:rPr>
           <w:rFonts w:ascii="Arial" w:hAnsi="Arial" w:cs="Arial"/>
           <w:sz w:val="24"/>
@@ -1839,18 +2043,18 @@
         <mc:AlternateContent>
           <mc:Choice Requires="wps">
             <w:drawing>
-              <wp:anchor distT="0" distB="0" distL="114300" distR="114300" simplePos="0" relativeHeight="251663360" behindDoc="0" locked="0" layoutInCell="1" allowOverlap="1" wp14:anchorId="1C76B09B" wp14:editId="1061E7FA">
+              <wp:anchor distT="0" distB="0" distL="114300" distR="114300" simplePos="0" relativeHeight="251666432" behindDoc="0" locked="0" layoutInCell="1" allowOverlap="1" wp14:anchorId="329DADA5" wp14:editId="661B5840">
                 <wp:simplePos x="0" y="0"/>
                 <wp:positionH relativeFrom="column">
-                  <wp:posOffset>-194310</wp:posOffset>
+                  <wp:posOffset>2205990</wp:posOffset>
                 </wp:positionH>
                 <wp:positionV relativeFrom="paragraph">
-                  <wp:posOffset>4750435</wp:posOffset>
+                  <wp:posOffset>203200</wp:posOffset>
                 </wp:positionV>
-                <wp:extent cx="2162175" cy="635"/>
-                <wp:effectExtent l="0" t="0" r="0" b="0"/>
+                <wp:extent cx="1952625" cy="635"/>
+                <wp:effectExtent l="0" t="0" r="9525" b="2540"/>
                 <wp:wrapSquare wrapText="bothSides"/>
-                <wp:docPr id="5" name="Caixa de Texto 5"/>
+                <wp:docPr id="7" name="Caixa de Texto 7"/>
                 <wp:cNvGraphicFramePr/>
                 <a:graphic xmlns:a="http://schemas.openxmlformats.org/drawingml/2006/main">
                   <a:graphicData uri="http://schemas.microsoft.com/office/word/2010/wordprocessingShape">
@@ -1859,7 +2063,7 @@
                       <wps:spPr>
                         <a:xfrm>
                           <a:off x="0" y="0"/>
-                          <a:ext cx="2162175" cy="635"/>
+                          <a:ext cx="1952625" cy="635"/>
                         </a:xfrm>
                         <a:prstGeom prst="rect">
                           <a:avLst/>
@@ -1880,6 +2084,7 @@
                               <w:rPr>
                                 <w:rFonts w:ascii="Arial" w:hAnsi="Arial" w:cs="Arial"/>
                                 <w:noProof/>
+                                <w:color w:val="404041"/>
                                 <w:sz w:val="24"/>
                                 <w:szCs w:val="24"/>
                               </w:rPr>
@@ -1953,12 +2158,15 @@
                     </wps:wsp>
                   </a:graphicData>
                 </a:graphic>
+                <wp14:sizeRelH relativeFrom="margin">
+                  <wp14:pctWidth>0</wp14:pctWidth>
+                </wp14:sizeRelH>
               </wp:anchor>
             </w:drawing>
           </mc:Choice>
           <mc:Fallback>
             <w:pict>
-              <v:shape w14:anchorId="1C76B09B" id="Caixa de Texto 5" o:spid="_x0000_s1027" type="#_x0000_t202" style="position:absolute;margin-left:-15.3pt;margin-top:374.05pt;width:170.25pt;height:.05pt;z-index:251663360;visibility:visible;mso-wrap-style:square;mso-wrap-distance-left:9pt;mso-wrap-distance-top:0;mso-wrap-distance-right:9pt;mso-wrap-distance-bottom:0;mso-position-horizontal:absolute;mso-position-horizontal-relative:text;mso-position-vertical:absolute;mso-position-vertical-relative:text;v-text-anchor:top" o:gfxdata="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" stroked="f">
+              <v:shape w14:anchorId="329DADA5" id="Caixa de Texto 7" o:spid="_x0000_s1027" type="#_x0000_t202" style="position:absolute;margin-left:173.7pt;margin-top:16pt;width:153.75pt;height:.05pt;z-index:251666432;visibility:visible;mso-wrap-style:square;mso-width-percent:0;mso-wrap-distance-left:9pt;mso-wrap-distance-top:0;mso-wrap-distance-right:9pt;mso-wrap-distance-bottom:0;mso-position-horizontal:absolute;mso-position-horizontal-relative:text;mso-position-vertical:absolute;mso-position-vertical-relative:text;mso-width-percent:0;mso-width-relative:margin;v-text-anchor:top" o:gfxdata="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" stroked="f">
                 <v:textbox style="mso-fit-shape-to-text:t" inset="0,0,0,0">
                   <w:txbxContent>
                     <w:p>
@@ -1968,6 +2176,7 @@
                         <w:rPr>
                           <w:rFonts w:ascii="Arial" w:hAnsi="Arial" w:cs="Arial"/>
                           <w:noProof/>
+                          <w:color w:val="404041"/>
                           <w:sz w:val="24"/>
                           <w:szCs w:val="24"/>
                         </w:rPr>
@@ -2038,26 +2247,646 @@
           </mc:Fallback>
         </mc:AlternateContent>
       </w:r>
-      <w:r>
-        <w:rPr>
-          <w:rFonts w:ascii="Arial" w:hAnsi="Arial" w:cs="Arial"/>
+    </w:p>
+    <w:p>
+      <w:pPr>
+        <w:spacing w:line="360" w:lineRule="auto"/>
+        <w:rPr>
+          <w:rFonts w:ascii="Arial" w:hAnsi="Arial" w:cs="Arial"/>
+          <w:sz w:val="24"/>
+          <w:szCs w:val="24"/>
+        </w:rPr>
+      </w:pPr>
+    </w:p>
+    <w:p>
+      <w:pPr>
+        <w:pStyle w:val="Ttulo2"/>
+      </w:pPr>
+      <w:r>
+        <w:t>3.</w:t>
+      </w:r>
+      <w:r>
+        <w:t>3</w:t>
+      </w:r>
+      <w:r>
+        <w:t xml:space="preserve">. </w:t>
+      </w:r>
+      <w:r>
+        <w:t>Telas relacionadas ao perfil</w:t>
+      </w:r>
+    </w:p>
+    <w:p/>
+    <w:p>
+      <w:pPr>
+        <w:spacing w:line="360" w:lineRule="auto"/>
+        <w:jc w:val="both"/>
+        <w:rPr>
+          <w:rFonts w:ascii="Arial" w:hAnsi="Arial" w:cs="Arial"/>
+          <w:sz w:val="24"/>
+          <w:szCs w:val="24"/>
+        </w:rPr>
+      </w:pPr>
+      <w:r>
+        <w:rPr>
+          <w:rFonts w:ascii="Arial" w:hAnsi="Arial" w:cs="Arial"/>
+          <w:sz w:val="24"/>
+          <w:szCs w:val="24"/>
+        </w:rPr>
+        <w:tab/>
+        <w:t xml:space="preserve">O perfil é interligado por meio de duas telas principais: a tela de acesso da primeira vez e a tela comum, chamada de </w:t>
+      </w:r>
+      <w:r>
+        <w:rPr>
+          <w:rFonts w:ascii="Arial" w:hAnsi="Arial" w:cs="Arial"/>
+          <w:i/>
+          <w:sz w:val="24"/>
+          <w:szCs w:val="24"/>
+        </w:rPr>
+        <w:t>Homepage</w:t>
+      </w:r>
+      <w:r>
+        <w:rPr>
+          <w:rFonts w:ascii="Arial" w:hAnsi="Arial" w:cs="Arial"/>
+          <w:sz w:val="24"/>
+          <w:szCs w:val="24"/>
+        </w:rPr>
+        <w:t>.</w:t>
+      </w:r>
+      <w:r>
+        <w:rPr>
+          <w:rFonts w:ascii="Arial" w:hAnsi="Arial" w:cs="Arial"/>
+          <w:sz w:val="24"/>
+          <w:szCs w:val="24"/>
+        </w:rPr>
+        <w:t xml:space="preserve"> A tela do primeiro acesso é concebida a todo usuário cadastro com sucesso no aplicativo. </w:t>
+      </w:r>
+      <w:r>
+        <w:rPr>
+          <w:rFonts w:ascii="Arial" w:hAnsi="Arial" w:cs="Arial"/>
+          <w:sz w:val="24"/>
+          <w:szCs w:val="24"/>
+        </w:rPr>
+        <w:t xml:space="preserve">Nela é apresentado um sistema para que o usuário possa customizar o máximo e aproveitar sua experiência no </w:t>
+      </w:r>
+      <w:proofErr w:type="spellStart"/>
+      <w:r>
+        <w:rPr>
+          <w:rFonts w:ascii="Arial" w:hAnsi="Arial" w:cs="Arial"/>
+          <w:i/>
+          <w:sz w:val="24"/>
+          <w:szCs w:val="24"/>
+        </w:rPr>
+        <w:t>VitaHealth</w:t>
+      </w:r>
+      <w:proofErr w:type="spellEnd"/>
+      <w:r>
+        <w:rPr>
+          <w:rFonts w:ascii="Arial" w:hAnsi="Arial" w:cs="Arial"/>
+          <w:i/>
+          <w:sz w:val="24"/>
+          <w:szCs w:val="24"/>
+        </w:rPr>
+        <w:t xml:space="preserve">. </w:t>
+      </w:r>
+      <w:r>
+        <w:rPr>
+          <w:rFonts w:ascii="Arial" w:hAnsi="Arial" w:cs="Arial"/>
+          <w:sz w:val="24"/>
+          <w:szCs w:val="24"/>
+        </w:rPr>
+        <w:t>É concebido de primeira mão os campos:</w:t>
+      </w:r>
+    </w:p>
+    <w:p>
+      <w:pPr>
+        <w:pStyle w:val="PargrafodaLista"/>
+        <w:numPr>
+          <w:ilvl w:val="0"/>
+          <w:numId w:val="1"/>
+        </w:numPr>
+        <w:spacing w:line="360" w:lineRule="auto"/>
+        <w:jc w:val="both"/>
+        <w:rPr>
+          <w:rFonts w:ascii="Arial" w:hAnsi="Arial" w:cs="Arial"/>
+          <w:sz w:val="24"/>
+          <w:szCs w:val="24"/>
+        </w:rPr>
+      </w:pPr>
+      <w:r>
+        <w:rPr>
+          <w:rFonts w:ascii="Arial" w:hAnsi="Arial" w:cs="Arial"/>
+          <w:sz w:val="24"/>
+          <w:szCs w:val="24"/>
+        </w:rPr>
+        <w:t>Data de nascimento, peso e altura (campos escritos obrigatórios);</w:t>
+      </w:r>
+    </w:p>
+    <w:p>
+      <w:pPr>
+        <w:pStyle w:val="PargrafodaLista"/>
+        <w:numPr>
+          <w:ilvl w:val="0"/>
+          <w:numId w:val="1"/>
+        </w:numPr>
+        <w:spacing w:line="360" w:lineRule="auto"/>
+        <w:jc w:val="both"/>
+        <w:rPr>
+          <w:rFonts w:ascii="Arial" w:hAnsi="Arial" w:cs="Arial"/>
+          <w:sz w:val="24"/>
+          <w:szCs w:val="24"/>
+        </w:rPr>
+      </w:pPr>
+      <w:r>
+        <w:rPr>
+          <w:rFonts w:ascii="Arial" w:hAnsi="Arial" w:cs="Arial"/>
+          <w:sz w:val="24"/>
+          <w:szCs w:val="24"/>
+        </w:rPr>
+        <w:t xml:space="preserve">Tipos de treinos semanais </w:t>
+      </w:r>
+      <w:r>
+        <w:rPr>
+          <w:rFonts w:ascii="Arial" w:hAnsi="Arial" w:cs="Arial"/>
+          <w:sz w:val="24"/>
+          <w:szCs w:val="24"/>
+        </w:rPr>
+        <w:t>(caminhada, corrida e pular corda; não obrigatórios).</w:t>
+      </w:r>
+    </w:p>
+    <w:p>
+      <w:pPr>
+        <w:spacing w:line="360" w:lineRule="auto"/>
+        <w:jc w:val="both"/>
+        <w:rPr>
+          <w:rFonts w:ascii="Arial" w:hAnsi="Arial" w:cs="Arial"/>
+          <w:sz w:val="24"/>
+          <w:szCs w:val="24"/>
+        </w:rPr>
+      </w:pPr>
+      <w:r>
+        <w:rPr>
+          <w:rFonts w:ascii="Arial" w:hAnsi="Arial" w:cs="Arial"/>
+          <w:sz w:val="24"/>
+          <w:szCs w:val="24"/>
+        </w:rPr>
+        <w:t xml:space="preserve">Após configurar o seu perfil, o usuário será levado à tela de Homepage, cuja as informações de seus dados estão presentes. </w:t>
+      </w:r>
+    </w:p>
+    <w:p>
+      <w:pPr>
+        <w:spacing w:line="360" w:lineRule="auto"/>
+        <w:rPr>
+          <w:rFonts w:ascii="Arial" w:hAnsi="Arial" w:cs="Arial"/>
+          <w:sz w:val="24"/>
+          <w:szCs w:val="24"/>
+        </w:rPr>
+      </w:pPr>
+    </w:p>
+    <w:p>
+      <w:pPr>
+        <w:spacing w:line="360" w:lineRule="auto"/>
+        <w:rPr>
+          <w:rFonts w:ascii="Arial" w:hAnsi="Arial" w:cs="Arial"/>
+          <w:sz w:val="24"/>
+          <w:szCs w:val="24"/>
+        </w:rPr>
+      </w:pPr>
+    </w:p>
+    <w:p>
+      <w:pPr>
+        <w:spacing w:line="360" w:lineRule="auto"/>
+        <w:rPr>
+          <w:rFonts w:ascii="Arial" w:hAnsi="Arial" w:cs="Arial"/>
+          <w:sz w:val="24"/>
+          <w:szCs w:val="24"/>
+        </w:rPr>
+      </w:pPr>
+    </w:p>
+    <w:p>
+      <w:pPr>
+        <w:spacing w:line="360" w:lineRule="auto"/>
+        <w:rPr>
+          <w:rFonts w:ascii="Arial" w:hAnsi="Arial" w:cs="Arial"/>
+          <w:sz w:val="24"/>
+          <w:szCs w:val="24"/>
+        </w:rPr>
+      </w:pPr>
+      <w:r>
+        <w:rPr>
           <w:noProof/>
+        </w:rPr>
+        <mc:AlternateContent>
+          <mc:Choice Requires="wps">
+            <w:drawing>
+              <wp:anchor distT="0" distB="0" distL="114300" distR="114300" simplePos="0" relativeHeight="251671552" behindDoc="0" locked="0" layoutInCell="1" allowOverlap="1" wp14:anchorId="22EAF029" wp14:editId="2A0C2BF6">
+                <wp:simplePos x="0" y="0"/>
+                <wp:positionH relativeFrom="column">
+                  <wp:posOffset>3110865</wp:posOffset>
+                </wp:positionH>
+                <wp:positionV relativeFrom="paragraph">
+                  <wp:posOffset>5295900</wp:posOffset>
+                </wp:positionV>
+                <wp:extent cx="2521585" cy="635"/>
+                <wp:effectExtent l="0" t="0" r="0" b="0"/>
+                <wp:wrapSquare wrapText="bothSides"/>
+                <wp:docPr id="10" name="Caixa de Texto 10"/>
+                <wp:cNvGraphicFramePr/>
+                <a:graphic xmlns:a="http://schemas.openxmlformats.org/drawingml/2006/main">
+                  <a:graphicData uri="http://schemas.microsoft.com/office/word/2010/wordprocessingShape">
+                    <wps:wsp>
+                      <wps:cNvSpPr txBox="1"/>
+                      <wps:spPr>
+                        <a:xfrm>
+                          <a:off x="0" y="0"/>
+                          <a:ext cx="2521585" cy="635"/>
+                        </a:xfrm>
+                        <a:prstGeom prst="rect">
+                          <a:avLst/>
+                        </a:prstGeom>
+                        <a:solidFill>
+                          <a:prstClr val="white"/>
+                        </a:solidFill>
+                        <a:ln>
+                          <a:noFill/>
+                        </a:ln>
+                      </wps:spPr>
+                      <wps:txbx>
+                        <w:txbxContent>
+                          <w:p>
+                            <w:pPr>
+                              <w:pStyle w:val="Legenda"/>
+                              <w:jc w:val="center"/>
+                              <w:rPr>
+                                <w:rFonts w:ascii="Arial" w:hAnsi="Arial" w:cs="Arial"/>
+                                <w:noProof/>
+                                <w:sz w:val="24"/>
+                              </w:rPr>
+                            </w:pPr>
+                            <w:r>
+                              <w:rPr>
+                                <w:rFonts w:ascii="Arial" w:hAnsi="Arial" w:cs="Arial"/>
+                                <w:sz w:val="24"/>
+                              </w:rPr>
+                              <w:t xml:space="preserve">Figura </w:t>
+                            </w:r>
+                            <w:r>
+                              <w:rPr>
+                                <w:rFonts w:ascii="Arial" w:hAnsi="Arial" w:cs="Arial"/>
+                                <w:sz w:val="24"/>
+                              </w:rPr>
+                              <w:fldChar w:fldCharType="begin"/>
+                            </w:r>
+                            <w:r>
+                              <w:rPr>
+                                <w:rFonts w:ascii="Arial" w:hAnsi="Arial" w:cs="Arial"/>
+                                <w:sz w:val="24"/>
+                              </w:rPr>
+                              <w:instrText xml:space="preserve"> SEQ Figura \* ARABIC </w:instrText>
+                            </w:r>
+                            <w:r>
+                              <w:rPr>
+                                <w:rFonts w:ascii="Arial" w:hAnsi="Arial" w:cs="Arial"/>
+                                <w:sz w:val="24"/>
+                              </w:rPr>
+                              <w:fldChar w:fldCharType="separate"/>
+                            </w:r>
+                            <w:r>
+                              <w:rPr>
+                                <w:rFonts w:ascii="Arial" w:hAnsi="Arial" w:cs="Arial"/>
+                                <w:noProof/>
+                                <w:sz w:val="24"/>
+                              </w:rPr>
+                              <w:t>4</w:t>
+                            </w:r>
+                            <w:r>
+                              <w:rPr>
+                                <w:rFonts w:ascii="Arial" w:hAnsi="Arial" w:cs="Arial"/>
+                                <w:sz w:val="24"/>
+                              </w:rPr>
+                              <w:fldChar w:fldCharType="end"/>
+                            </w:r>
+                            <w:r>
+                              <w:rPr>
+                                <w:rFonts w:ascii="Arial" w:hAnsi="Arial" w:cs="Arial"/>
+                                <w:sz w:val="24"/>
+                              </w:rPr>
+                              <w:t>: Tela de Perfil</w:t>
+                            </w:r>
+                          </w:p>
+                        </w:txbxContent>
+                      </wps:txbx>
+                      <wps:bodyPr rot="0" spcFirstLastPara="0" vertOverflow="overflow" horzOverflow="overflow" vert="horz" wrap="square" lIns="0" tIns="0" rIns="0" bIns="0" numCol="1" spcCol="0" rtlCol="0" fromWordArt="0" anchor="t" anchorCtr="0" forceAA="0" compatLnSpc="1">
+                        <a:prstTxWarp prst="textNoShape">
+                          <a:avLst/>
+                        </a:prstTxWarp>
+                        <a:spAutoFit/>
+                      </wps:bodyPr>
+                    </wps:wsp>
+                  </a:graphicData>
+                </a:graphic>
+              </wp:anchor>
+            </w:drawing>
+          </mc:Choice>
+          <mc:Fallback>
+            <w:pict>
+              <v:shape w14:anchorId="22EAF029" id="Caixa de Texto 10" o:spid="_x0000_s1028" type="#_x0000_t202" style="position:absolute;margin-left:244.95pt;margin-top:417pt;width:198.55pt;height:.05pt;z-index:251671552;visibility:visible;mso-wrap-style:square;mso-wrap-distance-left:9pt;mso-wrap-distance-top:0;mso-wrap-distance-right:9pt;mso-wrap-distance-bottom:0;mso-position-horizontal:absolute;mso-position-horizontal-relative:text;mso-position-vertical:absolute;mso-position-vertical-relative:text;v-text-anchor:top" o:gfxdata="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" stroked="f">
+                <v:textbox style="mso-fit-shape-to-text:t" inset="0,0,0,0">
+                  <w:txbxContent>
+                    <w:p>
+                      <w:pPr>
+                        <w:pStyle w:val="Legenda"/>
+                        <w:jc w:val="center"/>
+                        <w:rPr>
+                          <w:rFonts w:ascii="Arial" w:hAnsi="Arial" w:cs="Arial"/>
+                          <w:noProof/>
+                          <w:sz w:val="24"/>
+                        </w:rPr>
+                      </w:pPr>
+                      <w:r>
+                        <w:rPr>
+                          <w:rFonts w:ascii="Arial" w:hAnsi="Arial" w:cs="Arial"/>
+                          <w:sz w:val="24"/>
+                        </w:rPr>
+                        <w:t xml:space="preserve">Figura </w:t>
+                      </w:r>
+                      <w:r>
+                        <w:rPr>
+                          <w:rFonts w:ascii="Arial" w:hAnsi="Arial" w:cs="Arial"/>
+                          <w:sz w:val="24"/>
+                        </w:rPr>
+                        <w:fldChar w:fldCharType="begin"/>
+                      </w:r>
+                      <w:r>
+                        <w:rPr>
+                          <w:rFonts w:ascii="Arial" w:hAnsi="Arial" w:cs="Arial"/>
+                          <w:sz w:val="24"/>
+                        </w:rPr>
+                        <w:instrText xml:space="preserve"> SEQ Figura \* ARABIC </w:instrText>
+                      </w:r>
+                      <w:r>
+                        <w:rPr>
+                          <w:rFonts w:ascii="Arial" w:hAnsi="Arial" w:cs="Arial"/>
+                          <w:sz w:val="24"/>
+                        </w:rPr>
+                        <w:fldChar w:fldCharType="separate"/>
+                      </w:r>
+                      <w:r>
+                        <w:rPr>
+                          <w:rFonts w:ascii="Arial" w:hAnsi="Arial" w:cs="Arial"/>
+                          <w:noProof/>
+                          <w:sz w:val="24"/>
+                        </w:rPr>
+                        <w:t>4</w:t>
+                      </w:r>
+                      <w:r>
+                        <w:rPr>
+                          <w:rFonts w:ascii="Arial" w:hAnsi="Arial" w:cs="Arial"/>
+                          <w:sz w:val="24"/>
+                        </w:rPr>
+                        <w:fldChar w:fldCharType="end"/>
+                      </w:r>
+                      <w:r>
+                        <w:rPr>
+                          <w:rFonts w:ascii="Arial" w:hAnsi="Arial" w:cs="Arial"/>
+                          <w:sz w:val="24"/>
+                        </w:rPr>
+                        <w:t>: Tela de Perfil</w:t>
+                      </w:r>
+                    </w:p>
+                  </w:txbxContent>
+                </v:textbox>
+                <w10:wrap type="square"/>
+              </v:shape>
+            </w:pict>
+          </mc:Fallback>
+        </mc:AlternateContent>
+      </w:r>
+      <w:r>
+        <w:rPr>
+          <w:noProof/>
+        </w:rPr>
+        <mc:AlternateContent>
+          <mc:Choice Requires="wps">
+            <w:drawing>
+              <wp:anchor distT="0" distB="0" distL="114300" distR="114300" simplePos="0" relativeHeight="251669504" behindDoc="0" locked="0" layoutInCell="1" allowOverlap="1" wp14:anchorId="48421646" wp14:editId="2A5D63A8">
+                <wp:simplePos x="0" y="0"/>
+                <wp:positionH relativeFrom="column">
+                  <wp:posOffset>-569595</wp:posOffset>
+                </wp:positionH>
+                <wp:positionV relativeFrom="paragraph">
+                  <wp:posOffset>5313045</wp:posOffset>
+                </wp:positionV>
+                <wp:extent cx="2557145" cy="635"/>
+                <wp:effectExtent l="0" t="0" r="0" b="0"/>
+                <wp:wrapSquare wrapText="bothSides"/>
+                <wp:docPr id="9" name="Caixa de Texto 9"/>
+                <wp:cNvGraphicFramePr/>
+                <a:graphic xmlns:a="http://schemas.openxmlformats.org/drawingml/2006/main">
+                  <a:graphicData uri="http://schemas.microsoft.com/office/word/2010/wordprocessingShape">
+                    <wps:wsp>
+                      <wps:cNvSpPr txBox="1"/>
+                      <wps:spPr>
+                        <a:xfrm>
+                          <a:off x="0" y="0"/>
+                          <a:ext cx="2557145" cy="635"/>
+                        </a:xfrm>
+                        <a:prstGeom prst="rect">
+                          <a:avLst/>
+                        </a:prstGeom>
+                        <a:solidFill>
+                          <a:prstClr val="white"/>
+                        </a:solidFill>
+                        <a:ln>
+                          <a:noFill/>
+                        </a:ln>
+                      </wps:spPr>
+                      <wps:txbx>
+                        <w:txbxContent>
+                          <w:p>
+                            <w:pPr>
+                              <w:pStyle w:val="Legenda"/>
+                              <w:jc w:val="center"/>
+                              <w:rPr>
+                                <w:rFonts w:ascii="Arial" w:hAnsi="Arial" w:cs="Arial"/>
+                                <w:noProof/>
+                                <w:sz w:val="22"/>
+                                <w:szCs w:val="22"/>
+                              </w:rPr>
+                            </w:pPr>
+                            <w:r>
+                              <w:rPr>
+                                <w:rFonts w:ascii="Arial" w:hAnsi="Arial" w:cs="Arial"/>
+                                <w:sz w:val="22"/>
+                                <w:szCs w:val="22"/>
+                              </w:rPr>
+                              <w:t xml:space="preserve">Figura </w:t>
+                            </w:r>
+                            <w:r>
+                              <w:rPr>
+                                <w:rFonts w:ascii="Arial" w:hAnsi="Arial" w:cs="Arial"/>
+                                <w:sz w:val="22"/>
+                                <w:szCs w:val="22"/>
+                              </w:rPr>
+                              <w:fldChar w:fldCharType="begin"/>
+                            </w:r>
+                            <w:r>
+                              <w:rPr>
+                                <w:rFonts w:ascii="Arial" w:hAnsi="Arial" w:cs="Arial"/>
+                                <w:sz w:val="22"/>
+                                <w:szCs w:val="22"/>
+                              </w:rPr>
+                              <w:instrText xml:space="preserve"> SEQ Figura \* ARABIC </w:instrText>
+                            </w:r>
+                            <w:r>
+                              <w:rPr>
+                                <w:rFonts w:ascii="Arial" w:hAnsi="Arial" w:cs="Arial"/>
+                                <w:sz w:val="22"/>
+                                <w:szCs w:val="22"/>
+                              </w:rPr>
+                              <w:fldChar w:fldCharType="separate"/>
+                            </w:r>
+                            <w:r>
+                              <w:rPr>
+                                <w:rFonts w:ascii="Arial" w:hAnsi="Arial" w:cs="Arial"/>
+                                <w:noProof/>
+                                <w:sz w:val="22"/>
+                                <w:szCs w:val="22"/>
+                              </w:rPr>
+                              <w:t>3</w:t>
+                            </w:r>
+                            <w:r>
+                              <w:rPr>
+                                <w:rFonts w:ascii="Arial" w:hAnsi="Arial" w:cs="Arial"/>
+                                <w:sz w:val="22"/>
+                                <w:szCs w:val="22"/>
+                              </w:rPr>
+                              <w:fldChar w:fldCharType="end"/>
+                            </w:r>
+                            <w:r>
+                              <w:rPr>
+                                <w:rFonts w:ascii="Arial" w:hAnsi="Arial" w:cs="Arial"/>
+                                <w:sz w:val="22"/>
+                                <w:szCs w:val="22"/>
+                              </w:rPr>
+                              <w:t>: Tela de Primeiro Acesso</w:t>
+                            </w:r>
+                          </w:p>
+                        </w:txbxContent>
+                      </wps:txbx>
+                      <wps:bodyPr rot="0" spcFirstLastPara="0" vertOverflow="overflow" horzOverflow="overflow" vert="horz" wrap="square" lIns="0" tIns="0" rIns="0" bIns="0" numCol="1" spcCol="0" rtlCol="0" fromWordArt="0" anchor="t" anchorCtr="0" forceAA="0" compatLnSpc="1">
+                        <a:prstTxWarp prst="textNoShape">
+                          <a:avLst/>
+                        </a:prstTxWarp>
+                        <a:spAutoFit/>
+                      </wps:bodyPr>
+                    </wps:wsp>
+                  </a:graphicData>
+                </a:graphic>
+              </wp:anchor>
+            </w:drawing>
+          </mc:Choice>
+          <mc:Fallback>
+            <w:pict>
+              <v:shape w14:anchorId="48421646" id="Caixa de Texto 9" o:spid="_x0000_s1029" type="#_x0000_t202" style="position:absolute;margin-left:-44.85pt;margin-top:418.35pt;width:201.35pt;height:.05pt;z-index:251669504;visibility:visible;mso-wrap-style:square;mso-wrap-distance-left:9pt;mso-wrap-distance-top:0;mso-wrap-distance-right:9pt;mso-wrap-distance-bottom:0;mso-position-horizontal:absolute;mso-position-horizontal-relative:text;mso-position-vertical:absolute;mso-position-vertical-relative:text;v-text-anchor:top" o:gfxdata="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" stroked="f">
+                <v:textbox style="mso-fit-shape-to-text:t" inset="0,0,0,0">
+                  <w:txbxContent>
+                    <w:p>
+                      <w:pPr>
+                        <w:pStyle w:val="Legenda"/>
+                        <w:jc w:val="center"/>
+                        <w:rPr>
+                          <w:rFonts w:ascii="Arial" w:hAnsi="Arial" w:cs="Arial"/>
+                          <w:noProof/>
+                          <w:sz w:val="22"/>
+                          <w:szCs w:val="22"/>
+                        </w:rPr>
+                      </w:pPr>
+                      <w:r>
+                        <w:rPr>
+                          <w:rFonts w:ascii="Arial" w:hAnsi="Arial" w:cs="Arial"/>
+                          <w:sz w:val="22"/>
+                          <w:szCs w:val="22"/>
+                        </w:rPr>
+                        <w:t xml:space="preserve">Figura </w:t>
+                      </w:r>
+                      <w:r>
+                        <w:rPr>
+                          <w:rFonts w:ascii="Arial" w:hAnsi="Arial" w:cs="Arial"/>
+                          <w:sz w:val="22"/>
+                          <w:szCs w:val="22"/>
+                        </w:rPr>
+                        <w:fldChar w:fldCharType="begin"/>
+                      </w:r>
+                      <w:r>
+                        <w:rPr>
+                          <w:rFonts w:ascii="Arial" w:hAnsi="Arial" w:cs="Arial"/>
+                          <w:sz w:val="22"/>
+                          <w:szCs w:val="22"/>
+                        </w:rPr>
+                        <w:instrText xml:space="preserve"> SEQ Figura \* ARABIC </w:instrText>
+                      </w:r>
+                      <w:r>
+                        <w:rPr>
+                          <w:rFonts w:ascii="Arial" w:hAnsi="Arial" w:cs="Arial"/>
+                          <w:sz w:val="22"/>
+                          <w:szCs w:val="22"/>
+                        </w:rPr>
+                        <w:fldChar w:fldCharType="separate"/>
+                      </w:r>
+                      <w:r>
+                        <w:rPr>
+                          <w:rFonts w:ascii="Arial" w:hAnsi="Arial" w:cs="Arial"/>
+                          <w:noProof/>
+                          <w:sz w:val="22"/>
+                          <w:szCs w:val="22"/>
+                        </w:rPr>
+                        <w:t>3</w:t>
+                      </w:r>
+                      <w:r>
+                        <w:rPr>
+                          <w:rFonts w:ascii="Arial" w:hAnsi="Arial" w:cs="Arial"/>
+                          <w:sz w:val="22"/>
+                          <w:szCs w:val="22"/>
+                        </w:rPr>
+                        <w:fldChar w:fldCharType="end"/>
+                      </w:r>
+                      <w:r>
+                        <w:rPr>
+                          <w:rFonts w:ascii="Arial" w:hAnsi="Arial" w:cs="Arial"/>
+                          <w:sz w:val="22"/>
+                          <w:szCs w:val="22"/>
+                        </w:rPr>
+                        <w:t>: Tela de Primeiro Acesso</w:t>
+                      </w:r>
+                    </w:p>
+                  </w:txbxContent>
+                </v:textbox>
+                <w10:wrap type="square"/>
+              </v:shape>
+            </w:pict>
+          </mc:Fallback>
+        </mc:AlternateContent>
+      </w:r>
+      <w:r>
+        <w:rPr>
+          <w:rFonts w:ascii="Arial" w:hAnsi="Arial" w:cs="Arial"/>
+          <w:noProof/>
           <w:sz w:val="24"/>
           <w:szCs w:val="24"/>
         </w:rPr>
         <w:drawing>
-          <wp:anchor distT="0" distB="0" distL="114300" distR="114300" simplePos="0" relativeHeight="251661312" behindDoc="0" locked="0" layoutInCell="1" allowOverlap="1">
+          <wp:anchor distT="0" distB="0" distL="114300" distR="114300" simplePos="0" relativeHeight="251664384" behindDoc="0" locked="0" layoutInCell="1" allowOverlap="1">
             <wp:simplePos x="0" y="0"/>
             <wp:positionH relativeFrom="margin">
-              <wp:posOffset>-194310</wp:posOffset>
+              <wp:posOffset>-541020</wp:posOffset>
             </wp:positionH>
             <wp:positionV relativeFrom="margin">
-              <wp:posOffset>643255</wp:posOffset>
+              <wp:posOffset>350520</wp:posOffset>
             </wp:positionV>
-            <wp:extent cx="2162175" cy="4687570"/>
-            <wp:effectExtent l="0" t="0" r="9525" b="0"/>
+            <wp:extent cx="2557222" cy="5543550"/>
+            <wp:effectExtent l="0" t="0" r="0" b="0"/>
             <wp:wrapSquare wrapText="bothSides"/>
-            <wp:docPr id="4" name="Imagem 4"/>
+            <wp:docPr id="6" name="Imagem 6"/>
             <wp:cNvGraphicFramePr>
               <a:graphicFrameLocks xmlns:a="http://schemas.openxmlformats.org/drawingml/2006/main" noChangeAspect="1"/>
             </wp:cNvGraphicFramePr>
@@ -2065,11 +2894,11 @@
               <a:graphicData uri="http://schemas.openxmlformats.org/drawingml/2006/picture">
                 <pic:pic xmlns:pic="http://schemas.openxmlformats.org/drawingml/2006/picture">
                   <pic:nvPicPr>
-                    <pic:cNvPr id="4" name="Register.png"/>
+                    <pic:cNvPr id="6" name="First Access.png"/>
                     <pic:cNvPicPr/>
                   </pic:nvPicPr>
                   <pic:blipFill>
-                    <a:blip r:embed="rId9">
+                    <a:blip r:embed="rId10">
                       <a:extLst>
                         <a:ext uri="{28A0092B-C50C-407E-A947-70E740481C1C}">
                           <a14:useLocalDpi xmlns:a14="http://schemas.microsoft.com/office/drawing/2010/main" val="0"/>
@@ -2083,7 +2912,64 @@
                   <pic:spPr>
                     <a:xfrm>
                       <a:off x="0" y="0"/>
-                      <a:ext cx="2162175" cy="4687570"/>
+                      <a:ext cx="2557222" cy="5543550"/>
+                    </a:xfrm>
+                    <a:prstGeom prst="rect">
+                      <a:avLst/>
+                    </a:prstGeom>
+                  </pic:spPr>
+                </pic:pic>
+              </a:graphicData>
+            </a:graphic>
+          </wp:anchor>
+        </w:drawing>
+      </w:r>
+      <w:r>
+        <w:rPr>
+          <w:rFonts w:ascii="Arial" w:hAnsi="Arial" w:cs="Arial"/>
+          <w:noProof/>
+          <w:sz w:val="24"/>
+          <w:szCs w:val="24"/>
+        </w:rPr>
+        <w:drawing>
+          <wp:anchor distT="0" distB="0" distL="114300" distR="114300" simplePos="0" relativeHeight="251667456" behindDoc="0" locked="0" layoutInCell="1" allowOverlap="1">
+            <wp:simplePos x="0" y="0"/>
+            <wp:positionH relativeFrom="margin">
+              <wp:posOffset>3120390</wp:posOffset>
+            </wp:positionH>
+            <wp:positionV relativeFrom="margin">
+              <wp:posOffset>395605</wp:posOffset>
+            </wp:positionV>
+            <wp:extent cx="2521585" cy="5467350"/>
+            <wp:effectExtent l="0" t="0" r="0" b="0"/>
+            <wp:wrapSquare wrapText="bothSides"/>
+            <wp:docPr id="8" name="Imagem 8"/>
+            <wp:cNvGraphicFramePr>
+              <a:graphicFrameLocks xmlns:a="http://schemas.openxmlformats.org/drawingml/2006/main" noChangeAspect="1"/>
+            </wp:cNvGraphicFramePr>
+            <a:graphic xmlns:a="http://schemas.openxmlformats.org/drawingml/2006/main">
+              <a:graphicData uri="http://schemas.openxmlformats.org/drawingml/2006/picture">
+                <pic:pic xmlns:pic="http://schemas.openxmlformats.org/drawingml/2006/picture">
+                  <pic:nvPicPr>
+                    <pic:cNvPr id="8" name="Home.png"/>
+                    <pic:cNvPicPr/>
+                  </pic:nvPicPr>
+                  <pic:blipFill>
+                    <a:blip r:embed="rId11">
+                      <a:extLst>
+                        <a:ext uri="{28A0092B-C50C-407E-A947-70E740481C1C}">
+                          <a14:useLocalDpi xmlns:a14="http://schemas.microsoft.com/office/drawing/2010/main" val="0"/>
+                        </a:ext>
+                      </a:extLst>
+                    </a:blip>
+                    <a:stretch>
+                      <a:fillRect/>
+                    </a:stretch>
+                  </pic:blipFill>
+                  <pic:spPr>
+                    <a:xfrm>
+                      <a:off x="0" y="0"/>
+                      <a:ext cx="2521585" cy="5467350"/>
                     </a:xfrm>
                     <a:prstGeom prst="rect">
                       <a:avLst/>
@@ -2104,122 +2990,305 @@
     </w:p>
     <w:p>
       <w:pPr>
+        <w:spacing w:line="360" w:lineRule="auto"/>
+        <w:rPr>
+          <w:rFonts w:ascii="Arial" w:hAnsi="Arial" w:cs="Arial"/>
+          <w:sz w:val="24"/>
+          <w:szCs w:val="24"/>
+        </w:rPr>
+      </w:pPr>
+    </w:p>
+    <w:p>
+      <w:pPr>
+        <w:spacing w:line="360" w:lineRule="auto"/>
+        <w:rPr>
+          <w:rFonts w:ascii="Arial" w:hAnsi="Arial" w:cs="Arial"/>
+          <w:sz w:val="24"/>
+          <w:szCs w:val="24"/>
+        </w:rPr>
+      </w:pPr>
+    </w:p>
+    <w:p>
+      <w:pPr>
+        <w:spacing w:line="360" w:lineRule="auto"/>
+        <w:rPr>
+          <w:rFonts w:ascii="Arial" w:hAnsi="Arial" w:cs="Arial"/>
+          <w:sz w:val="24"/>
+          <w:szCs w:val="24"/>
+        </w:rPr>
+      </w:pPr>
+    </w:p>
+    <w:p>
+      <w:pPr>
+        <w:spacing w:line="360" w:lineRule="auto"/>
+        <w:rPr>
+          <w:rFonts w:ascii="Arial" w:hAnsi="Arial" w:cs="Arial"/>
+          <w:sz w:val="24"/>
+          <w:szCs w:val="24"/>
+        </w:rPr>
+      </w:pPr>
+    </w:p>
+    <w:p>
+      <w:pPr>
+        <w:spacing w:line="360" w:lineRule="auto"/>
+        <w:rPr>
+          <w:rFonts w:ascii="Arial" w:hAnsi="Arial" w:cs="Arial"/>
+          <w:sz w:val="24"/>
+          <w:szCs w:val="24"/>
+        </w:rPr>
+      </w:pPr>
+    </w:p>
+    <w:p>
+      <w:pPr>
+        <w:spacing w:line="360" w:lineRule="auto"/>
+        <w:rPr>
+          <w:rFonts w:ascii="Arial" w:hAnsi="Arial" w:cs="Arial"/>
+          <w:sz w:val="24"/>
+          <w:szCs w:val="24"/>
+        </w:rPr>
+      </w:pPr>
+    </w:p>
+    <w:p>
+      <w:pPr>
+        <w:spacing w:line="360" w:lineRule="auto"/>
+        <w:rPr>
+          <w:rFonts w:ascii="Arial" w:hAnsi="Arial" w:cs="Arial"/>
+          <w:sz w:val="24"/>
+          <w:szCs w:val="24"/>
+        </w:rPr>
+      </w:pPr>
+    </w:p>
+    <w:p>
+      <w:pPr>
+        <w:spacing w:line="360" w:lineRule="auto"/>
+        <w:rPr>
+          <w:rFonts w:ascii="Arial" w:hAnsi="Arial" w:cs="Arial"/>
+          <w:sz w:val="24"/>
+          <w:szCs w:val="24"/>
+        </w:rPr>
+      </w:pPr>
+    </w:p>
+    <w:p>
+      <w:pPr>
+        <w:spacing w:line="360" w:lineRule="auto"/>
+        <w:rPr>
+          <w:rFonts w:ascii="Arial" w:hAnsi="Arial" w:cs="Arial"/>
+          <w:sz w:val="24"/>
+          <w:szCs w:val="24"/>
+        </w:rPr>
+      </w:pPr>
+    </w:p>
+    <w:p>
+      <w:pPr>
+        <w:spacing w:line="360" w:lineRule="auto"/>
+        <w:rPr>
+          <w:rFonts w:ascii="Arial" w:hAnsi="Arial" w:cs="Arial"/>
+          <w:sz w:val="24"/>
+          <w:szCs w:val="24"/>
+        </w:rPr>
+      </w:pPr>
+    </w:p>
+    <w:p>
+      <w:pPr>
+        <w:spacing w:line="360" w:lineRule="auto"/>
+        <w:rPr>
+          <w:rFonts w:ascii="Arial" w:hAnsi="Arial" w:cs="Arial"/>
+          <w:sz w:val="24"/>
+          <w:szCs w:val="24"/>
+        </w:rPr>
+      </w:pPr>
+    </w:p>
+    <w:p>
+      <w:pPr>
+        <w:spacing w:line="360" w:lineRule="auto"/>
+        <w:rPr>
+          <w:rFonts w:ascii="Arial" w:hAnsi="Arial" w:cs="Arial"/>
+          <w:sz w:val="24"/>
+          <w:szCs w:val="24"/>
+        </w:rPr>
+      </w:pPr>
+    </w:p>
+    <w:p>
+      <w:pPr>
+        <w:spacing w:line="360" w:lineRule="auto"/>
+        <w:rPr>
+          <w:rFonts w:ascii="Arial" w:hAnsi="Arial" w:cs="Arial"/>
+          <w:sz w:val="24"/>
+          <w:szCs w:val="24"/>
+        </w:rPr>
+      </w:pPr>
+    </w:p>
+    <w:p>
+      <w:pPr>
+        <w:spacing w:line="360" w:lineRule="auto"/>
+        <w:rPr>
+          <w:rFonts w:ascii="Arial" w:hAnsi="Arial" w:cs="Arial"/>
+          <w:sz w:val="24"/>
+          <w:szCs w:val="24"/>
+        </w:rPr>
+      </w:pPr>
+    </w:p>
+    <w:p>
+      <w:pPr>
+        <w:spacing w:line="360" w:lineRule="auto"/>
+        <w:rPr>
+          <w:rFonts w:ascii="Arial" w:hAnsi="Arial" w:cs="Arial"/>
+          <w:sz w:val="24"/>
+          <w:szCs w:val="24"/>
+        </w:rPr>
+      </w:pPr>
+    </w:p>
+    <w:p>
+      <w:pPr>
+        <w:spacing w:line="360" w:lineRule="auto"/>
+        <w:jc w:val="both"/>
+        <w:rPr>
+          <w:rFonts w:ascii="Arial" w:hAnsi="Arial" w:cs="Arial"/>
+          <w:sz w:val="24"/>
+          <w:szCs w:val="24"/>
+        </w:rPr>
+      </w:pPr>
+      <w:r>
+        <w:rPr>
+          <w:rFonts w:ascii="Arial" w:hAnsi="Arial" w:cs="Arial"/>
+          <w:sz w:val="24"/>
+          <w:szCs w:val="24"/>
+        </w:rPr>
+        <w:t>Para acessar as outras funcionalidades do aplicativo, aperte no ícone do menu lateral (canto superior esquerdo).</w:t>
+      </w:r>
+    </w:p>
+    <w:p>
+      <w:pPr>
+        <w:spacing w:line="360" w:lineRule="auto"/>
+        <w:jc w:val="both"/>
+        <w:rPr>
+          <w:rFonts w:ascii="Arial" w:hAnsi="Arial" w:cs="Arial"/>
+          <w:sz w:val="24"/>
+          <w:szCs w:val="24"/>
+        </w:rPr>
+      </w:pPr>
+    </w:p>
+    <w:p>
+      <w:pPr>
         <w:pStyle w:val="Ttulo2"/>
-        <w:spacing w:line="360" w:lineRule="auto"/>
-      </w:pPr>
-      <w:r>
-        <w:t>3.2. Cadastro</w:t>
-      </w:r>
-    </w:p>
-    <w:p>
-      <w:pPr>
-        <w:spacing w:line="360" w:lineRule="auto"/>
-        <w:rPr>
-          <w:rFonts w:ascii="Arial" w:hAnsi="Arial" w:cs="Arial"/>
-          <w:sz w:val="24"/>
-          <w:szCs w:val="24"/>
-        </w:rPr>
-      </w:pPr>
-      <w:r>
-        <w:rPr>
-          <w:rFonts w:ascii="Arial" w:hAnsi="Arial" w:cs="Arial"/>
-          <w:sz w:val="24"/>
-          <w:szCs w:val="24"/>
-        </w:rPr>
-        <w:tab/>
-        <w:t>A tela de cadastro tem a função de cadastrar um usuário simples e redireciona-lo para a tela de primeiro acesso do perfil. Os campos dessa tela são:</w:t>
-      </w:r>
-    </w:p>
-    <w:p>
-      <w:pPr>
-        <w:pStyle w:val="PargrafodaLista"/>
-        <w:numPr>
-          <w:ilvl w:val="0"/>
-          <w:numId w:val="1"/>
-        </w:numPr>
-        <w:spacing w:line="360" w:lineRule="auto"/>
-        <w:rPr>
-          <w:rFonts w:ascii="Arial" w:hAnsi="Arial" w:cs="Arial"/>
-          <w:sz w:val="24"/>
-          <w:szCs w:val="24"/>
-        </w:rPr>
-      </w:pPr>
-      <w:r>
-        <w:rPr>
-          <w:rFonts w:ascii="Arial" w:hAnsi="Arial" w:cs="Arial"/>
-          <w:sz w:val="24"/>
-          <w:szCs w:val="24"/>
-        </w:rPr>
-        <w:t>Ca</w:t>
-      </w:r>
-      <w:r>
-        <w:rPr>
-          <w:rFonts w:ascii="Arial" w:hAnsi="Arial" w:cs="Arial"/>
-          <w:sz w:val="24"/>
-          <w:szCs w:val="24"/>
-        </w:rPr>
-        <w:t>mpos “E-mail”, “Nome de usuário” e “Senha”;</w:t>
-      </w:r>
-    </w:p>
-    <w:p>
-      <w:pPr>
-        <w:pStyle w:val="PargrafodaLista"/>
-        <w:numPr>
-          <w:ilvl w:val="0"/>
-          <w:numId w:val="1"/>
-        </w:numPr>
-        <w:spacing w:line="360" w:lineRule="auto"/>
-        <w:rPr>
-          <w:rFonts w:ascii="Arial" w:hAnsi="Arial" w:cs="Arial"/>
-          <w:sz w:val="24"/>
-          <w:szCs w:val="24"/>
-        </w:rPr>
-      </w:pPr>
-      <w:r>
-        <w:rPr>
-          <w:rFonts w:ascii="Arial" w:hAnsi="Arial" w:cs="Arial"/>
-          <w:sz w:val="24"/>
-          <w:szCs w:val="24"/>
-        </w:rPr>
-        <w:t>Campo de imagem de perfil. Ao ser clicado, ativa a câmera do dispositivo para receber uma foto;</w:t>
-      </w:r>
-    </w:p>
-    <w:p>
-      <w:pPr>
-        <w:pStyle w:val="PargrafodaLista"/>
-        <w:numPr>
-          <w:ilvl w:val="0"/>
-          <w:numId w:val="1"/>
-        </w:numPr>
-        <w:spacing w:line="360" w:lineRule="auto"/>
-        <w:rPr>
-          <w:rFonts w:ascii="Arial" w:hAnsi="Arial" w:cs="Arial"/>
-          <w:sz w:val="24"/>
-          <w:szCs w:val="24"/>
-        </w:rPr>
-      </w:pPr>
-      <w:r>
-        <w:rPr>
-          <w:rFonts w:ascii="Arial" w:hAnsi="Arial" w:cs="Arial"/>
-          <w:sz w:val="24"/>
-          <w:szCs w:val="24"/>
-        </w:rPr>
-        <w:t>Botão “Terminar o cadastro”: verifica se o cadastro é válido ou não. Caso seja inválido, os campos de entrada ficam em vermelho com a forma “Dados inválidos!”, e se é válido, confirma o cadastro e leva o usuário até a tela de preparo de p</w:t>
-      </w:r>
+      </w:pPr>
+    </w:p>
+    <w:p>
+      <w:pPr>
+        <w:pStyle w:val="Ttulo2"/>
+      </w:pPr>
+    </w:p>
+    <w:p/>
+    <w:p>
+      <w:pPr>
+        <w:spacing w:line="360" w:lineRule="auto"/>
+        <w:ind w:left="360"/>
+        <w:rPr>
+          <w:rFonts w:ascii="Arial" w:hAnsi="Arial" w:cs="Arial"/>
+          <w:sz w:val="24"/>
+          <w:szCs w:val="24"/>
+        </w:rPr>
+      </w:pPr>
       <w:bookmarkStart w:id="0" w:name="_GoBack"/>
       <w:bookmarkEnd w:id="0"/>
       <w:r>
         <w:rPr>
-          <w:rFonts w:ascii="Arial" w:hAnsi="Arial" w:cs="Arial"/>
-          <w:sz w:val="24"/>
-          <w:szCs w:val="24"/>
-        </w:rPr>
-        <w:t>erfil.</w:t>
+          <w:noProof/>
+        </w:rPr>
+        <w:lastRenderedPageBreak/>
+        <w:drawing>
+          <wp:inline distT="0" distB="0" distL="0" distR="0">
+            <wp:extent cx="4102100" cy="8892540"/>
+            <wp:effectExtent l="0" t="0" r="0" b="3810"/>
+            <wp:docPr id="12" name="Imagem 12"/>
+            <wp:cNvGraphicFramePr>
+              <a:graphicFrameLocks xmlns:a="http://schemas.openxmlformats.org/drawingml/2006/main" noChangeAspect="1"/>
+            </wp:cNvGraphicFramePr>
+            <a:graphic xmlns:a="http://schemas.openxmlformats.org/drawingml/2006/main">
+              <a:graphicData uri="http://schemas.openxmlformats.org/drawingml/2006/picture">
+                <pic:pic xmlns:pic="http://schemas.openxmlformats.org/drawingml/2006/picture">
+                  <pic:nvPicPr>
+                    <pic:cNvPr id="12" name="Exercises.png"/>
+                    <pic:cNvPicPr/>
+                  </pic:nvPicPr>
+                  <pic:blipFill>
+                    <a:blip r:embed="rId12">
+                      <a:extLst>
+                        <a:ext uri="{28A0092B-C50C-407E-A947-70E740481C1C}">
+                          <a14:useLocalDpi xmlns:a14="http://schemas.microsoft.com/office/drawing/2010/main" val="0"/>
+                        </a:ext>
+                      </a:extLst>
+                    </a:blip>
+                    <a:stretch>
+                      <a:fillRect/>
+                    </a:stretch>
+                  </pic:blipFill>
+                  <pic:spPr>
+                    <a:xfrm>
+                      <a:off x="0" y="0"/>
+                      <a:ext cx="4102100" cy="8892540"/>
+                    </a:xfrm>
+                    <a:prstGeom prst="rect">
+                      <a:avLst/>
+                    </a:prstGeom>
+                  </pic:spPr>
+                </pic:pic>
+              </a:graphicData>
+            </a:graphic>
+          </wp:inline>
+        </w:drawing>
+      </w:r>
+      <w:r>
+        <w:rPr>
+          <w:noProof/>
+        </w:rPr>
+        <w:lastRenderedPageBreak/>
+        <w:drawing>
+          <wp:inline distT="0" distB="0" distL="0" distR="0">
+            <wp:extent cx="4102100" cy="8892540"/>
+            <wp:effectExtent l="0" t="0" r="0" b="3810"/>
+            <wp:docPr id="13" name="Imagem 13"/>
+            <wp:cNvGraphicFramePr>
+              <a:graphicFrameLocks xmlns:a="http://schemas.openxmlformats.org/drawingml/2006/main" noChangeAspect="1"/>
+            </wp:cNvGraphicFramePr>
+            <a:graphic xmlns:a="http://schemas.openxmlformats.org/drawingml/2006/main">
+              <a:graphicData uri="http://schemas.openxmlformats.org/drawingml/2006/picture">
+                <pic:pic xmlns:pic="http://schemas.openxmlformats.org/drawingml/2006/picture">
+                  <pic:nvPicPr>
+                    <pic:cNvPr id="13" name="Finish pratice.png"/>
+                    <pic:cNvPicPr/>
+                  </pic:nvPicPr>
+                  <pic:blipFill>
+                    <a:blip r:embed="rId13">
+                      <a:extLst>
+                        <a:ext uri="{28A0092B-C50C-407E-A947-70E740481C1C}">
+                          <a14:useLocalDpi xmlns:a14="http://schemas.microsoft.com/office/drawing/2010/main" val="0"/>
+                        </a:ext>
+                      </a:extLst>
+                    </a:blip>
+                    <a:stretch>
+                      <a:fillRect/>
+                    </a:stretch>
+                  </pic:blipFill>
+                  <pic:spPr>
+                    <a:xfrm>
+                      <a:off x="0" y="0"/>
+                      <a:ext cx="4102100" cy="8892540"/>
+                    </a:xfrm>
+                    <a:prstGeom prst="rect">
+                      <a:avLst/>
+                    </a:prstGeom>
+                  </pic:spPr>
+                </pic:pic>
+              </a:graphicData>
+            </a:graphic>
+          </wp:inline>
+        </w:drawing>
       </w:r>
     </w:p>
     <w:sectPr>
-      <w:headerReference w:type="default" r:id="rId10"/>
-      <w:footerReference w:type="default" r:id="rId11"/>
+      <w:headerReference w:type="default" r:id="rId14"/>
+      <w:footerReference w:type="default" r:id="rId15"/>
       <w:pgSz w:w="11906" w:h="16838"/>
       <w:pgMar w:top="1417" w:right="1701" w:bottom="1417" w:left="1701" w:header="708" w:footer="708" w:gutter="0"/>
       <w:cols w:space="708"/>
@@ -3627,7 +4696,7 @@
 </file>
 
 <file path=customXml/itemProps1.xml><?xml version="1.0" encoding="utf-8"?>
-<ds:datastoreItem xmlns:ds="http://schemas.openxmlformats.org/officeDocument/2006/customXml" ds:itemID="{920CE488-F980-4B71-B6D9-DF1C299F8613}">
+<ds:datastoreItem xmlns:ds="http://schemas.openxmlformats.org/officeDocument/2006/customXml" ds:itemID="{0F59B600-DFE5-4D4F-A1FD-0DDAA6BB9936}">
   <ds:schemaRefs>
     <ds:schemaRef ds:uri="http://schemas.openxmlformats.org/officeDocument/2006/bibliography"/>
   </ds:schemaRefs>

</xml_diff>

<commit_message>
inserido a secção de exercícios
inserido a secção de exercícios, parte responsável por monitorar os exercícios (caminhada, corrida e pular corda)
</commit_message>
<xml_diff>
--- a/manual/Guilherme_Samuel_dos_Santos_SP_Manual_do_Usuario.docx
+++ b/manual/Guilherme_Samuel_dos_Santos_SP_Manual_do_Usuario.docx
@@ -2429,6 +2429,14 @@
           <w:sz w:val="24"/>
           <w:szCs w:val="24"/>
         </w:rPr>
+        <w:tab/>
+      </w:r>
+      <w:r>
+        <w:rPr>
+          <w:rFonts w:ascii="Arial" w:hAnsi="Arial" w:cs="Arial"/>
+          <w:sz w:val="24"/>
+          <w:szCs w:val="24"/>
+        </w:rPr>
         <w:t xml:space="preserve">Após configurar o seu perfil, o usuário será levado à tela de Homepage, cuja as informações de seus dados estão presentes. </w:t>
       </w:r>
     </w:p>
@@ -2556,7 +2564,7 @@
                                 <w:noProof/>
                                 <w:sz w:val="24"/>
                               </w:rPr>
-                              <w:t>4</w:t>
+                              <w:t>3</w:t>
                             </w:r>
                             <w:r>
                               <w:rPr>
@@ -2636,7 +2644,7 @@
                           <w:noProof/>
                           <w:sz w:val="24"/>
                         </w:rPr>
-                        <w:t>4</w:t>
+                        <w:t>3</w:t>
                       </w:r>
                       <w:r>
                         <w:rPr>
@@ -2752,7 +2760,7 @@
                                 <w:sz w:val="22"/>
                                 <w:szCs w:val="22"/>
                               </w:rPr>
-                              <w:t>3</w:t>
+                              <w:t>4</w:t>
                             </w:r>
                             <w:r>
                               <w:rPr>
@@ -2840,7 +2848,7 @@
                           <w:sz w:val="22"/>
                           <w:szCs w:val="22"/>
                         </w:rPr>
-                        <w:t>3</w:t>
+                        <w:t>4</w:t>
                       </w:r>
                       <w:r>
                         <w:rPr>
@@ -3154,6 +3162,14 @@
           <w:sz w:val="24"/>
           <w:szCs w:val="24"/>
         </w:rPr>
+        <w:tab/>
+      </w:r>
+      <w:r>
+        <w:rPr>
+          <w:rFonts w:ascii="Arial" w:hAnsi="Arial" w:cs="Arial"/>
+          <w:sz w:val="24"/>
+          <w:szCs w:val="24"/>
+        </w:rPr>
         <w:t>Para acessar as outras funcionalidades do aplicativo, aperte no ícone do menu lateral (canto superior esquerdo).</w:t>
       </w:r>
     </w:p>
@@ -3170,36 +3186,53 @@
     </w:p>
     <w:p>
       <w:pPr>
+        <w:rPr>
+          <w:rFonts w:ascii="Montserrat Alternates ExtraBold" w:eastAsiaTheme="majorEastAsia" w:hAnsi="Montserrat Alternates ExtraBold" w:cstheme="majorBidi"/>
+          <w:color w:val="404041"/>
+          <w:sz w:val="26"/>
+          <w:szCs w:val="26"/>
+        </w:rPr>
+      </w:pPr>
+      <w:r>
+        <w:br w:type="page"/>
+      </w:r>
+    </w:p>
+    <w:p>
+      <w:pPr>
         <w:pStyle w:val="Ttulo2"/>
       </w:pPr>
-    </w:p>
-    <w:p>
-      <w:pPr>
-        <w:pStyle w:val="Ttulo2"/>
-      </w:pPr>
+      <w:r>
+        <w:lastRenderedPageBreak/>
+        <w:t>3.4. Exercícios</w:t>
+      </w:r>
     </w:p>
     <w:p/>
     <w:p>
       <w:pPr>
         <w:spacing w:line="360" w:lineRule="auto"/>
-        <w:ind w:left="360"/>
-        <w:rPr>
-          <w:rFonts w:ascii="Arial" w:hAnsi="Arial" w:cs="Arial"/>
-          <w:sz w:val="24"/>
-          <w:szCs w:val="24"/>
-        </w:rPr>
-      </w:pPr>
-      <w:bookmarkStart w:id="0" w:name="_GoBack"/>
-      <w:bookmarkEnd w:id="0"/>
+        <w:jc w:val="both"/>
+        <w:rPr>
+          <w:rFonts w:ascii="Arial" w:hAnsi="Arial" w:cs="Arial"/>
+          <w:sz w:val="24"/>
+          <w:szCs w:val="24"/>
+        </w:rPr>
+      </w:pPr>
       <w:r>
         <w:rPr>
           <w:noProof/>
         </w:rPr>
-        <w:lastRenderedPageBreak/>
         <w:drawing>
-          <wp:inline distT="0" distB="0" distL="0" distR="0">
-            <wp:extent cx="4102100" cy="8892540"/>
-            <wp:effectExtent l="0" t="0" r="0" b="3810"/>
+          <wp:anchor distT="0" distB="0" distL="114300" distR="114300" simplePos="0" relativeHeight="251672576" behindDoc="0" locked="0" layoutInCell="1" allowOverlap="1">
+            <wp:simplePos x="0" y="0"/>
+            <wp:positionH relativeFrom="margin">
+              <wp:align>center</wp:align>
+            </wp:positionH>
+            <wp:positionV relativeFrom="margin">
+              <wp:posOffset>2093595</wp:posOffset>
+            </wp:positionV>
+            <wp:extent cx="2649220" cy="5743575"/>
+            <wp:effectExtent l="0" t="0" r="0" b="9525"/>
+            <wp:wrapSquare wrapText="bothSides"/>
             <wp:docPr id="12" name="Imagem 12"/>
             <wp:cNvGraphicFramePr>
               <a:graphicFrameLocks xmlns:a="http://schemas.openxmlformats.org/drawingml/2006/main" noChangeAspect="1"/>
@@ -3226,7 +3259,7 @@
                   <pic:spPr>
                     <a:xfrm>
                       <a:off x="0" y="0"/>
-                      <a:ext cx="4102100" cy="8892540"/>
+                      <a:ext cx="2649220" cy="5743575"/>
                     </a:xfrm>
                     <a:prstGeom prst="rect">
                       <a:avLst/>
@@ -3235,19 +3268,346 @@
                 </pic:pic>
               </a:graphicData>
             </a:graphic>
-          </wp:inline>
+            <wp14:sizeRelH relativeFrom="margin">
+              <wp14:pctWidth>0</wp14:pctWidth>
+            </wp14:sizeRelH>
+            <wp14:sizeRelV relativeFrom="margin">
+              <wp14:pctHeight>0</wp14:pctHeight>
+            </wp14:sizeRelV>
+          </wp:anchor>
         </w:drawing>
       </w:r>
+      <w:r>
+        <w:rPr>
+          <w:rFonts w:ascii="Arial" w:hAnsi="Arial" w:cs="Arial"/>
+          <w:sz w:val="24"/>
+          <w:szCs w:val="24"/>
+        </w:rPr>
+        <w:tab/>
+      </w:r>
+      <w:r>
+        <w:rPr>
+          <w:rFonts w:ascii="Arial" w:hAnsi="Arial" w:cs="Arial"/>
+          <w:sz w:val="24"/>
+          <w:szCs w:val="24"/>
+        </w:rPr>
+        <w:t xml:space="preserve">A tela de exercícios é </w:t>
+      </w:r>
+      <w:r>
+        <w:rPr>
+          <w:rFonts w:ascii="Arial" w:hAnsi="Arial" w:cs="Arial"/>
+          <w:sz w:val="24"/>
+          <w:szCs w:val="24"/>
+        </w:rPr>
+        <w:t>apresentada para o usuário contendo três botões principais: Corrida, Caminhada e Pular Corda. Os botões aparecem em suas respectivas posições</w:t>
+      </w:r>
+      <w:r>
+        <w:rPr>
+          <w:rFonts w:ascii="Arial" w:hAnsi="Arial" w:cs="Arial"/>
+          <w:sz w:val="24"/>
+          <w:szCs w:val="24"/>
+        </w:rPr>
+        <w:t>,</w:t>
+      </w:r>
+      <w:r>
+        <w:rPr>
+          <w:rFonts w:ascii="Arial" w:hAnsi="Arial" w:cs="Arial"/>
+          <w:sz w:val="24"/>
+          <w:szCs w:val="24"/>
+        </w:rPr>
+        <w:t xml:space="preserve"> </w:t>
+      </w:r>
+      <w:r>
+        <w:rPr>
+          <w:rFonts w:ascii="Arial" w:hAnsi="Arial" w:cs="Arial"/>
+          <w:sz w:val="24"/>
+          <w:szCs w:val="24"/>
+        </w:rPr>
+        <w:t>caso</w:t>
+      </w:r>
+      <w:r>
+        <w:rPr>
+          <w:rFonts w:ascii="Arial" w:hAnsi="Arial" w:cs="Arial"/>
+          <w:sz w:val="24"/>
+          <w:szCs w:val="24"/>
+        </w:rPr>
+        <w:t xml:space="preserve"> o usuário selecionou o determinado tipo de exercício na tela </w:t>
+      </w:r>
+      <w:r>
+        <w:rPr>
+          <w:rFonts w:ascii="Arial" w:hAnsi="Arial" w:cs="Arial"/>
+          <w:sz w:val="24"/>
+          <w:szCs w:val="24"/>
+        </w:rPr>
+        <w:t>de primeiro acesso ou configurou o elemento nas configurações de perfil. Caso aperte em um dos exercícios, irá para a tela de prática.</w:t>
+      </w:r>
+    </w:p>
+    <w:p>
+      <w:pPr>
+        <w:rPr>
+          <w:rFonts w:ascii="Arial" w:hAnsi="Arial" w:cs="Arial"/>
+          <w:sz w:val="24"/>
+          <w:szCs w:val="24"/>
+        </w:rPr>
+      </w:pPr>
+      <w:r>
+        <w:rPr>
+          <w:noProof/>
+        </w:rPr>
+        <mc:AlternateContent>
+          <mc:Choice Requires="wps">
+            <w:drawing>
+              <wp:anchor distT="0" distB="0" distL="114300" distR="114300" simplePos="0" relativeHeight="251674624" behindDoc="0" locked="0" layoutInCell="1" allowOverlap="1" wp14:anchorId="78E1A695" wp14:editId="03C0AC27">
+                <wp:simplePos x="0" y="0"/>
+                <wp:positionH relativeFrom="margin">
+                  <wp:posOffset>1318260</wp:posOffset>
+                </wp:positionH>
+                <wp:positionV relativeFrom="paragraph">
+                  <wp:posOffset>5814060</wp:posOffset>
+                </wp:positionV>
+                <wp:extent cx="2858770" cy="635"/>
+                <wp:effectExtent l="0" t="0" r="0" b="2540"/>
+                <wp:wrapSquare wrapText="bothSides"/>
+                <wp:docPr id="14" name="Caixa de Texto 14"/>
+                <wp:cNvGraphicFramePr/>
+                <a:graphic xmlns:a="http://schemas.openxmlformats.org/drawingml/2006/main">
+                  <a:graphicData uri="http://schemas.microsoft.com/office/word/2010/wordprocessingShape">
+                    <wps:wsp>
+                      <wps:cNvSpPr txBox="1"/>
+                      <wps:spPr>
+                        <a:xfrm>
+                          <a:off x="0" y="0"/>
+                          <a:ext cx="2858770" cy="635"/>
+                        </a:xfrm>
+                        <a:prstGeom prst="rect">
+                          <a:avLst/>
+                        </a:prstGeom>
+                        <a:solidFill>
+                          <a:prstClr val="white"/>
+                        </a:solidFill>
+                        <a:ln>
+                          <a:noFill/>
+                        </a:ln>
+                      </wps:spPr>
+                      <wps:txbx>
+                        <w:txbxContent>
+                          <w:p>
+                            <w:pPr>
+                              <w:pStyle w:val="Legenda"/>
+                              <w:jc w:val="center"/>
+                              <w:rPr>
+                                <w:rFonts w:ascii="Arial" w:hAnsi="Arial" w:cs="Arial"/>
+                                <w:noProof/>
+                                <w:sz w:val="24"/>
+                                <w:szCs w:val="24"/>
+                              </w:rPr>
+                            </w:pPr>
+                            <w:r>
+                              <w:rPr>
+                                <w:rFonts w:ascii="Arial" w:hAnsi="Arial" w:cs="Arial"/>
+                                <w:sz w:val="24"/>
+                                <w:szCs w:val="24"/>
+                              </w:rPr>
+                              <w:t xml:space="preserve">Figura </w:t>
+                            </w:r>
+                            <w:r>
+                              <w:rPr>
+                                <w:rFonts w:ascii="Arial" w:hAnsi="Arial" w:cs="Arial"/>
+                                <w:sz w:val="24"/>
+                                <w:szCs w:val="24"/>
+                              </w:rPr>
+                              <w:fldChar w:fldCharType="begin"/>
+                            </w:r>
+                            <w:r>
+                              <w:rPr>
+                                <w:rFonts w:ascii="Arial" w:hAnsi="Arial" w:cs="Arial"/>
+                                <w:sz w:val="24"/>
+                                <w:szCs w:val="24"/>
+                              </w:rPr>
+                              <w:instrText xml:space="preserve"> SEQ Figura \* ARABIC </w:instrText>
+                            </w:r>
+                            <w:r>
+                              <w:rPr>
+                                <w:rFonts w:ascii="Arial" w:hAnsi="Arial" w:cs="Arial"/>
+                                <w:sz w:val="24"/>
+                                <w:szCs w:val="24"/>
+                              </w:rPr>
+                              <w:fldChar w:fldCharType="separate"/>
+                            </w:r>
+                            <w:r>
+                              <w:rPr>
+                                <w:rFonts w:ascii="Arial" w:hAnsi="Arial" w:cs="Arial"/>
+                                <w:noProof/>
+                                <w:sz w:val="24"/>
+                                <w:szCs w:val="24"/>
+                              </w:rPr>
+                              <w:t>5</w:t>
+                            </w:r>
+                            <w:r>
+                              <w:rPr>
+                                <w:rFonts w:ascii="Arial" w:hAnsi="Arial" w:cs="Arial"/>
+                                <w:sz w:val="24"/>
+                                <w:szCs w:val="24"/>
+                              </w:rPr>
+                              <w:fldChar w:fldCharType="end"/>
+                            </w:r>
+                            <w:r>
+                              <w:rPr>
+                                <w:rFonts w:ascii="Arial" w:hAnsi="Arial" w:cs="Arial"/>
+                                <w:sz w:val="24"/>
+                                <w:szCs w:val="24"/>
+                              </w:rPr>
+                              <w:t>: Tela de Seleção de Exercício</w:t>
+                            </w:r>
+                            <w:r>
+                              <w:rPr>
+                                <w:rFonts w:ascii="Arial" w:hAnsi="Arial" w:cs="Arial"/>
+                                <w:noProof/>
+                                <w:sz w:val="24"/>
+                                <w:szCs w:val="24"/>
+                              </w:rPr>
+                              <w:t>s</w:t>
+                            </w:r>
+                          </w:p>
+                        </w:txbxContent>
+                      </wps:txbx>
+                      <wps:bodyPr rot="0" spcFirstLastPara="0" vertOverflow="overflow" horzOverflow="overflow" vert="horz" wrap="square" lIns="0" tIns="0" rIns="0" bIns="0" numCol="1" spcCol="0" rtlCol="0" fromWordArt="0" anchor="t" anchorCtr="0" forceAA="0" compatLnSpc="1">
+                        <a:prstTxWarp prst="textNoShape">
+                          <a:avLst/>
+                        </a:prstTxWarp>
+                        <a:spAutoFit/>
+                      </wps:bodyPr>
+                    </wps:wsp>
+                  </a:graphicData>
+                </a:graphic>
+                <wp14:sizeRelH relativeFrom="margin">
+                  <wp14:pctWidth>0</wp14:pctWidth>
+                </wp14:sizeRelH>
+              </wp:anchor>
+            </w:drawing>
+          </mc:Choice>
+          <mc:Fallback>
+            <w:pict>
+              <v:shape w14:anchorId="78E1A695" id="Caixa de Texto 14" o:spid="_x0000_s1030" type="#_x0000_t202" style="position:absolute;margin-left:103.8pt;margin-top:457.8pt;width:225.1pt;height:.05pt;z-index:251674624;visibility:visible;mso-wrap-style:square;mso-width-percent:0;mso-wrap-distance-left:9pt;mso-wrap-distance-top:0;mso-wrap-distance-right:9pt;mso-wrap-distance-bottom:0;mso-position-horizontal:absolute;mso-position-horizontal-relative:margin;mso-position-vertical:absolute;mso-position-vertical-relative:text;mso-width-percent:0;mso-width-relative:margin;v-text-anchor:top" o:gfxdata="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" stroked="f">
+                <v:textbox style="mso-fit-shape-to-text:t" inset="0,0,0,0">
+                  <w:txbxContent>
+                    <w:p>
+                      <w:pPr>
+                        <w:pStyle w:val="Legenda"/>
+                        <w:jc w:val="center"/>
+                        <w:rPr>
+                          <w:rFonts w:ascii="Arial" w:hAnsi="Arial" w:cs="Arial"/>
+                          <w:noProof/>
+                          <w:sz w:val="24"/>
+                          <w:szCs w:val="24"/>
+                        </w:rPr>
+                      </w:pPr>
+                      <w:r>
+                        <w:rPr>
+                          <w:rFonts w:ascii="Arial" w:hAnsi="Arial" w:cs="Arial"/>
+                          <w:sz w:val="24"/>
+                          <w:szCs w:val="24"/>
+                        </w:rPr>
+                        <w:t xml:space="preserve">Figura </w:t>
+                      </w:r>
+                      <w:r>
+                        <w:rPr>
+                          <w:rFonts w:ascii="Arial" w:hAnsi="Arial" w:cs="Arial"/>
+                          <w:sz w:val="24"/>
+                          <w:szCs w:val="24"/>
+                        </w:rPr>
+                        <w:fldChar w:fldCharType="begin"/>
+                      </w:r>
+                      <w:r>
+                        <w:rPr>
+                          <w:rFonts w:ascii="Arial" w:hAnsi="Arial" w:cs="Arial"/>
+                          <w:sz w:val="24"/>
+                          <w:szCs w:val="24"/>
+                        </w:rPr>
+                        <w:instrText xml:space="preserve"> SEQ Figura \* ARABIC </w:instrText>
+                      </w:r>
+                      <w:r>
+                        <w:rPr>
+                          <w:rFonts w:ascii="Arial" w:hAnsi="Arial" w:cs="Arial"/>
+                          <w:sz w:val="24"/>
+                          <w:szCs w:val="24"/>
+                        </w:rPr>
+                        <w:fldChar w:fldCharType="separate"/>
+                      </w:r>
+                      <w:r>
+                        <w:rPr>
+                          <w:rFonts w:ascii="Arial" w:hAnsi="Arial" w:cs="Arial"/>
+                          <w:noProof/>
+                          <w:sz w:val="24"/>
+                          <w:szCs w:val="24"/>
+                        </w:rPr>
+                        <w:t>5</w:t>
+                      </w:r>
+                      <w:r>
+                        <w:rPr>
+                          <w:rFonts w:ascii="Arial" w:hAnsi="Arial" w:cs="Arial"/>
+                          <w:sz w:val="24"/>
+                          <w:szCs w:val="24"/>
+                        </w:rPr>
+                        <w:fldChar w:fldCharType="end"/>
+                      </w:r>
+                      <w:r>
+                        <w:rPr>
+                          <w:rFonts w:ascii="Arial" w:hAnsi="Arial" w:cs="Arial"/>
+                          <w:sz w:val="24"/>
+                          <w:szCs w:val="24"/>
+                        </w:rPr>
+                        <w:t>: Tela de Seleção de Exercício</w:t>
+                      </w:r>
+                      <w:r>
+                        <w:rPr>
+                          <w:rFonts w:ascii="Arial" w:hAnsi="Arial" w:cs="Arial"/>
+                          <w:noProof/>
+                          <w:sz w:val="24"/>
+                          <w:szCs w:val="24"/>
+                        </w:rPr>
+                        <w:t>s</w:t>
+                      </w:r>
+                    </w:p>
+                  </w:txbxContent>
+                </v:textbox>
+                <w10:wrap type="square" anchorx="margin"/>
+              </v:shape>
+            </w:pict>
+          </mc:Fallback>
+        </mc:AlternateContent>
+      </w:r>
+      <w:r>
+        <w:rPr>
+          <w:rFonts w:ascii="Arial" w:hAnsi="Arial" w:cs="Arial"/>
+          <w:sz w:val="24"/>
+          <w:szCs w:val="24"/>
+        </w:rPr>
+        <w:br w:type="page"/>
+      </w:r>
+    </w:p>
+    <w:p>
+      <w:pPr>
+        <w:pStyle w:val="Ttulo2"/>
+      </w:pPr>
       <w:r>
         <w:rPr>
           <w:noProof/>
         </w:rPr>
         <w:lastRenderedPageBreak/>
         <w:drawing>
-          <wp:inline distT="0" distB="0" distL="0" distR="0">
-            <wp:extent cx="4102100" cy="8892540"/>
-            <wp:effectExtent l="0" t="0" r="0" b="3810"/>
-            <wp:docPr id="13" name="Imagem 13"/>
+          <wp:anchor distT="0" distB="0" distL="114300" distR="114300" simplePos="0" relativeHeight="251675648" behindDoc="0" locked="0" layoutInCell="1" allowOverlap="1">
+            <wp:simplePos x="0" y="0"/>
+            <wp:positionH relativeFrom="margin">
+              <wp:posOffset>-504825</wp:posOffset>
+            </wp:positionH>
+            <wp:positionV relativeFrom="margin">
+              <wp:posOffset>367030</wp:posOffset>
+            </wp:positionV>
+            <wp:extent cx="2676525" cy="5801995"/>
+            <wp:effectExtent l="0" t="0" r="9525" b="8255"/>
+            <wp:wrapSquare wrapText="bothSides"/>
+            <wp:docPr id="15" name="Imagem 15"/>
             <wp:cNvGraphicFramePr>
               <a:graphicFrameLocks xmlns:a="http://schemas.openxmlformats.org/drawingml/2006/main" noChangeAspect="1"/>
             </wp:cNvGraphicFramePr>
@@ -3255,7 +3615,7 @@
               <a:graphicData uri="http://schemas.openxmlformats.org/drawingml/2006/picture">
                 <pic:pic xmlns:pic="http://schemas.openxmlformats.org/drawingml/2006/picture">
                   <pic:nvPicPr>
-                    <pic:cNvPr id="13" name="Finish pratice.png"/>
+                    <pic:cNvPr id="15" name="Pratice.png"/>
                     <pic:cNvPicPr/>
                   </pic:nvPicPr>
                   <pic:blipFill>
@@ -3273,7 +3633,7 @@
                   <pic:spPr>
                     <a:xfrm>
                       <a:off x="0" y="0"/>
-                      <a:ext cx="4102100" cy="8892540"/>
+                      <a:ext cx="2676525" cy="5801995"/>
                     </a:xfrm>
                     <a:prstGeom prst="rect">
                       <a:avLst/>
@@ -3282,13 +3642,866 @@
                 </pic:pic>
               </a:graphicData>
             </a:graphic>
-          </wp:inline>
+            <wp14:sizeRelH relativeFrom="margin">
+              <wp14:pctWidth>0</wp14:pctWidth>
+            </wp14:sizeRelH>
+            <wp14:sizeRelV relativeFrom="margin">
+              <wp14:pctHeight>0</wp14:pctHeight>
+            </wp14:sizeRelV>
+          </wp:anchor>
         </w:drawing>
       </w:r>
+      <w:r>
+        <w:t>3.5. Prática de exercícios</w:t>
+      </w:r>
+    </w:p>
+    <w:p>
+      <w:r>
+        <w:rPr>
+          <w:rFonts w:ascii="Arial" w:hAnsi="Arial" w:cs="Arial"/>
+          <w:noProof/>
+          <w:sz w:val="24"/>
+          <w:szCs w:val="24"/>
+        </w:rPr>
+        <w:drawing>
+          <wp:anchor distT="0" distB="0" distL="114300" distR="114300" simplePos="0" relativeHeight="251676672" behindDoc="0" locked="0" layoutInCell="1" allowOverlap="1" wp14:anchorId="15B260DC">
+            <wp:simplePos x="0" y="0"/>
+            <wp:positionH relativeFrom="margin">
+              <wp:posOffset>3115945</wp:posOffset>
+            </wp:positionH>
+            <wp:positionV relativeFrom="margin">
+              <wp:posOffset>338455</wp:posOffset>
+            </wp:positionV>
+            <wp:extent cx="2608580" cy="5657850"/>
+            <wp:effectExtent l="0" t="0" r="1270" b="0"/>
+            <wp:wrapSquare wrapText="bothSides"/>
+            <wp:docPr id="16" name="Imagem 16"/>
+            <wp:cNvGraphicFramePr>
+              <a:graphicFrameLocks xmlns:a="http://schemas.openxmlformats.org/drawingml/2006/main" noChangeAspect="1"/>
+            </wp:cNvGraphicFramePr>
+            <a:graphic xmlns:a="http://schemas.openxmlformats.org/drawingml/2006/main">
+              <a:graphicData uri="http://schemas.openxmlformats.org/drawingml/2006/picture">
+                <pic:pic xmlns:pic="http://schemas.openxmlformats.org/drawingml/2006/picture">
+                  <pic:nvPicPr>
+                    <pic:cNvPr id="16" name="During pratice.png"/>
+                    <pic:cNvPicPr/>
+                  </pic:nvPicPr>
+                  <pic:blipFill>
+                    <a:blip r:embed="rId14">
+                      <a:extLst>
+                        <a:ext uri="{28A0092B-C50C-407E-A947-70E740481C1C}">
+                          <a14:useLocalDpi xmlns:a14="http://schemas.microsoft.com/office/drawing/2010/main" val="0"/>
+                        </a:ext>
+                      </a:extLst>
+                    </a:blip>
+                    <a:stretch>
+                      <a:fillRect/>
+                    </a:stretch>
+                  </pic:blipFill>
+                  <pic:spPr>
+                    <a:xfrm>
+                      <a:off x="0" y="0"/>
+                      <a:ext cx="2608580" cy="5657850"/>
+                    </a:xfrm>
+                    <a:prstGeom prst="rect">
+                      <a:avLst/>
+                    </a:prstGeom>
+                  </pic:spPr>
+                </pic:pic>
+              </a:graphicData>
+            </a:graphic>
+            <wp14:sizeRelH relativeFrom="margin">
+              <wp14:pctWidth>0</wp14:pctWidth>
+            </wp14:sizeRelH>
+            <wp14:sizeRelV relativeFrom="margin">
+              <wp14:pctHeight>0</wp14:pctHeight>
+            </wp14:sizeRelV>
+          </wp:anchor>
+        </w:drawing>
+      </w:r>
+    </w:p>
+    <w:p/>
+    <w:p/>
+    <w:p/>
+    <w:p/>
+    <w:p/>
+    <w:p/>
+    <w:p/>
+    <w:p/>
+    <w:p/>
+    <w:p/>
+    <w:p/>
+    <w:p/>
+    <w:p/>
+    <w:p/>
+    <w:p/>
+    <w:p/>
+    <w:p/>
+    <w:p/>
+    <w:p/>
+    <w:p>
+      <w:r>
+        <w:rPr>
+          <w:noProof/>
+        </w:rPr>
+        <mc:AlternateContent>
+          <mc:Choice Requires="wps">
+            <w:drawing>
+              <wp:anchor distT="0" distB="0" distL="114300" distR="114300" simplePos="0" relativeHeight="251678720" behindDoc="0" locked="0" layoutInCell="1" allowOverlap="1" wp14:anchorId="5A12FEF2" wp14:editId="25CB6C5F">
+                <wp:simplePos x="0" y="0"/>
+                <wp:positionH relativeFrom="column">
+                  <wp:posOffset>-447675</wp:posOffset>
+                </wp:positionH>
+                <wp:positionV relativeFrom="paragraph">
+                  <wp:posOffset>296545</wp:posOffset>
+                </wp:positionV>
+                <wp:extent cx="2676525" cy="635"/>
+                <wp:effectExtent l="0" t="0" r="0" b="0"/>
+                <wp:wrapSquare wrapText="bothSides"/>
+                <wp:docPr id="17" name="Caixa de Texto 17"/>
+                <wp:cNvGraphicFramePr/>
+                <a:graphic xmlns:a="http://schemas.openxmlformats.org/drawingml/2006/main">
+                  <a:graphicData uri="http://schemas.microsoft.com/office/word/2010/wordprocessingShape">
+                    <wps:wsp>
+                      <wps:cNvSpPr txBox="1"/>
+                      <wps:spPr>
+                        <a:xfrm>
+                          <a:off x="0" y="0"/>
+                          <a:ext cx="2676525" cy="635"/>
+                        </a:xfrm>
+                        <a:prstGeom prst="rect">
+                          <a:avLst/>
+                        </a:prstGeom>
+                        <a:solidFill>
+                          <a:prstClr val="white"/>
+                        </a:solidFill>
+                        <a:ln>
+                          <a:noFill/>
+                        </a:ln>
+                      </wps:spPr>
+                      <wps:txbx>
+                        <w:txbxContent>
+                          <w:p>
+                            <w:pPr>
+                              <w:pStyle w:val="Legenda"/>
+                              <w:jc w:val="center"/>
+                              <w:rPr>
+                                <w:rFonts w:ascii="Arial" w:hAnsi="Arial" w:cs="Arial"/>
+                                <w:noProof/>
+                                <w:color w:val="404041"/>
+                                <w:sz w:val="24"/>
+                                <w:szCs w:val="24"/>
+                              </w:rPr>
+                            </w:pPr>
+                            <w:r>
+                              <w:rPr>
+                                <w:rFonts w:ascii="Arial" w:hAnsi="Arial" w:cs="Arial"/>
+                                <w:sz w:val="24"/>
+                                <w:szCs w:val="24"/>
+                              </w:rPr>
+                              <w:t xml:space="preserve">Figura </w:t>
+                            </w:r>
+                            <w:r>
+                              <w:rPr>
+                                <w:rFonts w:ascii="Arial" w:hAnsi="Arial" w:cs="Arial"/>
+                                <w:sz w:val="24"/>
+                                <w:szCs w:val="24"/>
+                              </w:rPr>
+                              <w:fldChar w:fldCharType="begin"/>
+                            </w:r>
+                            <w:r>
+                              <w:rPr>
+                                <w:rFonts w:ascii="Arial" w:hAnsi="Arial" w:cs="Arial"/>
+                                <w:sz w:val="24"/>
+                                <w:szCs w:val="24"/>
+                              </w:rPr>
+                              <w:instrText xml:space="preserve"> SEQ Figura \* ARABIC </w:instrText>
+                            </w:r>
+                            <w:r>
+                              <w:rPr>
+                                <w:rFonts w:ascii="Arial" w:hAnsi="Arial" w:cs="Arial"/>
+                                <w:sz w:val="24"/>
+                                <w:szCs w:val="24"/>
+                              </w:rPr>
+                              <w:fldChar w:fldCharType="separate"/>
+                            </w:r>
+                            <w:r>
+                              <w:rPr>
+                                <w:rFonts w:ascii="Arial" w:hAnsi="Arial" w:cs="Arial"/>
+                                <w:noProof/>
+                                <w:sz w:val="24"/>
+                                <w:szCs w:val="24"/>
+                              </w:rPr>
+                              <w:t>6</w:t>
+                            </w:r>
+                            <w:r>
+                              <w:rPr>
+                                <w:rFonts w:ascii="Arial" w:hAnsi="Arial" w:cs="Arial"/>
+                                <w:sz w:val="24"/>
+                                <w:szCs w:val="24"/>
+                              </w:rPr>
+                              <w:fldChar w:fldCharType="end"/>
+                            </w:r>
+                            <w:r>
+                              <w:rPr>
+                                <w:rFonts w:ascii="Arial" w:hAnsi="Arial" w:cs="Arial"/>
+                                <w:sz w:val="24"/>
+                                <w:szCs w:val="24"/>
+                              </w:rPr>
+                              <w:t>: Tela de Início (prática)</w:t>
+                            </w:r>
+                          </w:p>
+                        </w:txbxContent>
+                      </wps:txbx>
+                      <wps:bodyPr rot="0" spcFirstLastPara="0" vertOverflow="overflow" horzOverflow="overflow" vert="horz" wrap="square" lIns="0" tIns="0" rIns="0" bIns="0" numCol="1" spcCol="0" rtlCol="0" fromWordArt="0" anchor="t" anchorCtr="0" forceAA="0" compatLnSpc="1">
+                        <a:prstTxWarp prst="textNoShape">
+                          <a:avLst/>
+                        </a:prstTxWarp>
+                        <a:spAutoFit/>
+                      </wps:bodyPr>
+                    </wps:wsp>
+                  </a:graphicData>
+                </a:graphic>
+              </wp:anchor>
+            </w:drawing>
+          </mc:Choice>
+          <mc:Fallback>
+            <w:pict>
+              <v:shape w14:anchorId="5A12FEF2" id="Caixa de Texto 17" o:spid="_x0000_s1031" type="#_x0000_t202" style="position:absolute;margin-left:-35.25pt;margin-top:23.35pt;width:210.75pt;height:.05pt;z-index:251678720;visibility:visible;mso-wrap-style:square;mso-wrap-distance-left:9pt;mso-wrap-distance-top:0;mso-wrap-distance-right:9pt;mso-wrap-distance-bottom:0;mso-position-horizontal:absolute;mso-position-horizontal-relative:text;mso-position-vertical:absolute;mso-position-vertical-relative:text;v-text-anchor:top" o:gfxdata="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" stroked="f">
+                <v:textbox style="mso-fit-shape-to-text:t" inset="0,0,0,0">
+                  <w:txbxContent>
+                    <w:p>
+                      <w:pPr>
+                        <w:pStyle w:val="Legenda"/>
+                        <w:jc w:val="center"/>
+                        <w:rPr>
+                          <w:rFonts w:ascii="Arial" w:hAnsi="Arial" w:cs="Arial"/>
+                          <w:noProof/>
+                          <w:color w:val="404041"/>
+                          <w:sz w:val="24"/>
+                          <w:szCs w:val="24"/>
+                        </w:rPr>
+                      </w:pPr>
+                      <w:r>
+                        <w:rPr>
+                          <w:rFonts w:ascii="Arial" w:hAnsi="Arial" w:cs="Arial"/>
+                          <w:sz w:val="24"/>
+                          <w:szCs w:val="24"/>
+                        </w:rPr>
+                        <w:t xml:space="preserve">Figura </w:t>
+                      </w:r>
+                      <w:r>
+                        <w:rPr>
+                          <w:rFonts w:ascii="Arial" w:hAnsi="Arial" w:cs="Arial"/>
+                          <w:sz w:val="24"/>
+                          <w:szCs w:val="24"/>
+                        </w:rPr>
+                        <w:fldChar w:fldCharType="begin"/>
+                      </w:r>
+                      <w:r>
+                        <w:rPr>
+                          <w:rFonts w:ascii="Arial" w:hAnsi="Arial" w:cs="Arial"/>
+                          <w:sz w:val="24"/>
+                          <w:szCs w:val="24"/>
+                        </w:rPr>
+                        <w:instrText xml:space="preserve"> SEQ Figura \* ARABIC </w:instrText>
+                      </w:r>
+                      <w:r>
+                        <w:rPr>
+                          <w:rFonts w:ascii="Arial" w:hAnsi="Arial" w:cs="Arial"/>
+                          <w:sz w:val="24"/>
+                          <w:szCs w:val="24"/>
+                        </w:rPr>
+                        <w:fldChar w:fldCharType="separate"/>
+                      </w:r>
+                      <w:r>
+                        <w:rPr>
+                          <w:rFonts w:ascii="Arial" w:hAnsi="Arial" w:cs="Arial"/>
+                          <w:noProof/>
+                          <w:sz w:val="24"/>
+                          <w:szCs w:val="24"/>
+                        </w:rPr>
+                        <w:t>6</w:t>
+                      </w:r>
+                      <w:r>
+                        <w:rPr>
+                          <w:rFonts w:ascii="Arial" w:hAnsi="Arial" w:cs="Arial"/>
+                          <w:sz w:val="24"/>
+                          <w:szCs w:val="24"/>
+                        </w:rPr>
+                        <w:fldChar w:fldCharType="end"/>
+                      </w:r>
+                      <w:r>
+                        <w:rPr>
+                          <w:rFonts w:ascii="Arial" w:hAnsi="Arial" w:cs="Arial"/>
+                          <w:sz w:val="24"/>
+                          <w:szCs w:val="24"/>
+                        </w:rPr>
+                        <w:t>: Tela de Início (prática)</w:t>
+                      </w:r>
+                    </w:p>
+                  </w:txbxContent>
+                </v:textbox>
+                <w10:wrap type="square"/>
+              </v:shape>
+            </w:pict>
+          </mc:Fallback>
+        </mc:AlternateContent>
+      </w:r>
+    </w:p>
+    <w:p>
+      <w:pPr>
+        <w:spacing w:line="360" w:lineRule="auto"/>
+        <w:jc w:val="both"/>
+        <w:rPr>
+          <w:rFonts w:ascii="Arial" w:hAnsi="Arial" w:cs="Arial"/>
+          <w:sz w:val="24"/>
+          <w:szCs w:val="24"/>
+        </w:rPr>
+      </w:pPr>
+      <w:r>
+        <w:rPr>
+          <w:noProof/>
+        </w:rPr>
+        <mc:AlternateContent>
+          <mc:Choice Requires="wps">
+            <w:drawing>
+              <wp:anchor distT="0" distB="0" distL="114300" distR="114300" simplePos="0" relativeHeight="251680768" behindDoc="0" locked="0" layoutInCell="1" allowOverlap="1" wp14:anchorId="25B302B3" wp14:editId="5F7B527C">
+                <wp:simplePos x="0" y="0"/>
+                <wp:positionH relativeFrom="column">
+                  <wp:posOffset>3148965</wp:posOffset>
+                </wp:positionH>
+                <wp:positionV relativeFrom="paragraph">
+                  <wp:posOffset>9525</wp:posOffset>
+                </wp:positionV>
+                <wp:extent cx="2547620" cy="304800"/>
+                <wp:effectExtent l="0" t="0" r="5080" b="0"/>
+                <wp:wrapSquare wrapText="bothSides"/>
+                <wp:docPr id="18" name="Caixa de Texto 18"/>
+                <wp:cNvGraphicFramePr/>
+                <a:graphic xmlns:a="http://schemas.openxmlformats.org/drawingml/2006/main">
+                  <a:graphicData uri="http://schemas.microsoft.com/office/word/2010/wordprocessingShape">
+                    <wps:wsp>
+                      <wps:cNvSpPr txBox="1"/>
+                      <wps:spPr>
+                        <a:xfrm>
+                          <a:off x="0" y="0"/>
+                          <a:ext cx="2547620" cy="304800"/>
+                        </a:xfrm>
+                        <a:prstGeom prst="rect">
+                          <a:avLst/>
+                        </a:prstGeom>
+                        <a:solidFill>
+                          <a:prstClr val="white"/>
+                        </a:solidFill>
+                        <a:ln>
+                          <a:noFill/>
+                        </a:ln>
+                      </wps:spPr>
+                      <wps:txbx>
+                        <w:txbxContent>
+                          <w:p>
+                            <w:pPr>
+                              <w:pStyle w:val="Legenda"/>
+                              <w:jc w:val="center"/>
+                              <w:rPr>
+                                <w:rFonts w:ascii="Arial" w:hAnsi="Arial" w:cs="Arial"/>
+                                <w:noProof/>
+                                <w:sz w:val="24"/>
+                                <w:szCs w:val="24"/>
+                              </w:rPr>
+                            </w:pPr>
+                            <w:r>
+                              <w:rPr>
+                                <w:rFonts w:ascii="Arial" w:hAnsi="Arial" w:cs="Arial"/>
+                                <w:sz w:val="24"/>
+                                <w:szCs w:val="24"/>
+                              </w:rPr>
+                              <w:t xml:space="preserve">Figura </w:t>
+                            </w:r>
+                            <w:r>
+                              <w:rPr>
+                                <w:rFonts w:ascii="Arial" w:hAnsi="Arial" w:cs="Arial"/>
+                                <w:sz w:val="24"/>
+                                <w:szCs w:val="24"/>
+                              </w:rPr>
+                              <w:fldChar w:fldCharType="begin"/>
+                            </w:r>
+                            <w:r>
+                              <w:rPr>
+                                <w:rFonts w:ascii="Arial" w:hAnsi="Arial" w:cs="Arial"/>
+                                <w:sz w:val="24"/>
+                                <w:szCs w:val="24"/>
+                              </w:rPr>
+                              <w:instrText xml:space="preserve"> SEQ Figura \* ARABIC </w:instrText>
+                            </w:r>
+                            <w:r>
+                              <w:rPr>
+                                <w:rFonts w:ascii="Arial" w:hAnsi="Arial" w:cs="Arial"/>
+                                <w:sz w:val="24"/>
+                                <w:szCs w:val="24"/>
+                              </w:rPr>
+                              <w:fldChar w:fldCharType="separate"/>
+                            </w:r>
+                            <w:r>
+                              <w:rPr>
+                                <w:rFonts w:ascii="Arial" w:hAnsi="Arial" w:cs="Arial"/>
+                                <w:noProof/>
+                                <w:sz w:val="24"/>
+                                <w:szCs w:val="24"/>
+                              </w:rPr>
+                              <w:t>7</w:t>
+                            </w:r>
+                            <w:r>
+                              <w:rPr>
+                                <w:rFonts w:ascii="Arial" w:hAnsi="Arial" w:cs="Arial"/>
+                                <w:sz w:val="24"/>
+                                <w:szCs w:val="24"/>
+                              </w:rPr>
+                              <w:fldChar w:fldCharType="end"/>
+                            </w:r>
+                            <w:r>
+                              <w:rPr>
+                                <w:rFonts w:ascii="Arial" w:hAnsi="Arial" w:cs="Arial"/>
+                                <w:sz w:val="24"/>
+                                <w:szCs w:val="24"/>
+                              </w:rPr>
+                              <w:t>: Tela de Distância</w:t>
+                            </w:r>
+                          </w:p>
+                          <w:p/>
+                        </w:txbxContent>
+                      </wps:txbx>
+                      <wps:bodyPr rot="0" spcFirstLastPara="0" vertOverflow="overflow" horzOverflow="overflow" vert="horz" wrap="square" lIns="0" tIns="0" rIns="0" bIns="0" numCol="1" spcCol="0" rtlCol="0" fromWordArt="0" anchor="t" anchorCtr="0" forceAA="0" compatLnSpc="1">
+                        <a:prstTxWarp prst="textNoShape">
+                          <a:avLst/>
+                        </a:prstTxWarp>
+                        <a:noAutofit/>
+                      </wps:bodyPr>
+                    </wps:wsp>
+                  </a:graphicData>
+                </a:graphic>
+                <wp14:sizeRelV relativeFrom="margin">
+                  <wp14:pctHeight>0</wp14:pctHeight>
+                </wp14:sizeRelV>
+              </wp:anchor>
+            </w:drawing>
+          </mc:Choice>
+          <mc:Fallback>
+            <w:pict>
+              <v:shape w14:anchorId="25B302B3" id="Caixa de Texto 18" o:spid="_x0000_s1032" type="#_x0000_t202" style="position:absolute;left:0;text-align:left;margin-left:247.95pt;margin-top:.75pt;width:200.6pt;height:24pt;z-index:251680768;visibility:visible;mso-wrap-style:square;mso-height-percent:0;mso-wrap-distance-left:9pt;mso-wrap-distance-top:0;mso-wrap-distance-right:9pt;mso-wrap-distance-bottom:0;mso-position-horizontal:absolute;mso-position-horizontal-relative:text;mso-position-vertical:absolute;mso-position-vertical-relative:text;mso-height-percent:0;mso-height-relative:margin;v-text-anchor:top" o:gfxdata="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" stroked="f">
+                <v:textbox inset="0,0,0,0">
+                  <w:txbxContent>
+                    <w:p>
+                      <w:pPr>
+                        <w:pStyle w:val="Legenda"/>
+                        <w:jc w:val="center"/>
+                        <w:rPr>
+                          <w:rFonts w:ascii="Arial" w:hAnsi="Arial" w:cs="Arial"/>
+                          <w:noProof/>
+                          <w:sz w:val="24"/>
+                          <w:szCs w:val="24"/>
+                        </w:rPr>
+                      </w:pPr>
+                      <w:r>
+                        <w:rPr>
+                          <w:rFonts w:ascii="Arial" w:hAnsi="Arial" w:cs="Arial"/>
+                          <w:sz w:val="24"/>
+                          <w:szCs w:val="24"/>
+                        </w:rPr>
+                        <w:t xml:space="preserve">Figura </w:t>
+                      </w:r>
+                      <w:r>
+                        <w:rPr>
+                          <w:rFonts w:ascii="Arial" w:hAnsi="Arial" w:cs="Arial"/>
+                          <w:sz w:val="24"/>
+                          <w:szCs w:val="24"/>
+                        </w:rPr>
+                        <w:fldChar w:fldCharType="begin"/>
+                      </w:r>
+                      <w:r>
+                        <w:rPr>
+                          <w:rFonts w:ascii="Arial" w:hAnsi="Arial" w:cs="Arial"/>
+                          <w:sz w:val="24"/>
+                          <w:szCs w:val="24"/>
+                        </w:rPr>
+                        <w:instrText xml:space="preserve"> SEQ Figura \* ARABIC </w:instrText>
+                      </w:r>
+                      <w:r>
+                        <w:rPr>
+                          <w:rFonts w:ascii="Arial" w:hAnsi="Arial" w:cs="Arial"/>
+                          <w:sz w:val="24"/>
+                          <w:szCs w:val="24"/>
+                        </w:rPr>
+                        <w:fldChar w:fldCharType="separate"/>
+                      </w:r>
+                      <w:r>
+                        <w:rPr>
+                          <w:rFonts w:ascii="Arial" w:hAnsi="Arial" w:cs="Arial"/>
+                          <w:noProof/>
+                          <w:sz w:val="24"/>
+                          <w:szCs w:val="24"/>
+                        </w:rPr>
+                        <w:t>7</w:t>
+                      </w:r>
+                      <w:r>
+                        <w:rPr>
+                          <w:rFonts w:ascii="Arial" w:hAnsi="Arial" w:cs="Arial"/>
+                          <w:sz w:val="24"/>
+                          <w:szCs w:val="24"/>
+                        </w:rPr>
+                        <w:fldChar w:fldCharType="end"/>
+                      </w:r>
+                      <w:r>
+                        <w:rPr>
+                          <w:rFonts w:ascii="Arial" w:hAnsi="Arial" w:cs="Arial"/>
+                          <w:sz w:val="24"/>
+                          <w:szCs w:val="24"/>
+                        </w:rPr>
+                        <w:t>: Tela de Distância</w:t>
+                      </w:r>
+                    </w:p>
+                    <w:p/>
+                  </w:txbxContent>
+                </v:textbox>
+                <w10:wrap type="square"/>
+              </v:shape>
+            </w:pict>
+          </mc:Fallback>
+        </mc:AlternateContent>
+      </w:r>
+      <w:r>
+        <w:rPr>
+          <w:rFonts w:ascii="Arial" w:hAnsi="Arial" w:cs="Arial"/>
+          <w:sz w:val="24"/>
+          <w:szCs w:val="24"/>
+        </w:rPr>
+        <w:tab/>
+      </w:r>
+    </w:p>
+    <w:p>
+      <w:pPr>
+        <w:spacing w:line="360" w:lineRule="auto"/>
+        <w:jc w:val="both"/>
+        <w:rPr>
+          <w:rFonts w:ascii="Arial" w:hAnsi="Arial" w:cs="Arial"/>
+          <w:sz w:val="24"/>
+          <w:szCs w:val="24"/>
+        </w:rPr>
+      </w:pPr>
+      <w:r>
+        <w:rPr>
+          <w:rFonts w:ascii="Arial" w:hAnsi="Arial" w:cs="Arial"/>
+          <w:sz w:val="24"/>
+          <w:szCs w:val="24"/>
+        </w:rPr>
+        <w:tab/>
+      </w:r>
+      <w:r>
+        <w:rPr>
+          <w:rFonts w:ascii="Arial" w:hAnsi="Arial" w:cs="Arial"/>
+          <w:sz w:val="24"/>
+          <w:szCs w:val="24"/>
+        </w:rPr>
+        <w:t>As telas de prática acontecem quando o usuário está disposto a realizar um exercício.</w:t>
+      </w:r>
+      <w:r>
+        <w:rPr>
+          <w:rFonts w:ascii="Arial" w:hAnsi="Arial" w:cs="Arial"/>
+          <w:sz w:val="24"/>
+          <w:szCs w:val="24"/>
+        </w:rPr>
+        <w:t xml:space="preserve"> A tela de início mostra um botão de iniciar </w:t>
+      </w:r>
+      <w:r>
+        <w:rPr>
+          <w:rFonts w:ascii="Arial" w:hAnsi="Arial" w:cs="Arial"/>
+          <w:sz w:val="24"/>
+          <w:szCs w:val="24"/>
+        </w:rPr>
+        <w:t>(para iniciar a atividade), localização (saber a distância) e o botão de volta (voltar à tela anterior). Ao iniciar a atividade, o usuário entrará na segunda tela de prática, a qual apresenta um contador de tempo e a distância percorrida. Caso pare, aparecerá um botão de continuar (se quiser retomar) ou concluir (terminar a prática). Ao terminar, aparecerá a tela da finalização da prática, com os dados do exercício realizado pelo usuário.</w:t>
+      </w:r>
+      <w:bookmarkStart w:id="0" w:name="_GoBack"/>
+      <w:bookmarkEnd w:id="0"/>
+    </w:p>
+    <w:p>
+      <w:pPr>
+        <w:spacing w:line="360" w:lineRule="auto"/>
+        <w:jc w:val="both"/>
+        <w:rPr>
+          <w:rFonts w:ascii="Arial" w:hAnsi="Arial" w:cs="Arial"/>
+          <w:sz w:val="24"/>
+          <w:szCs w:val="24"/>
+        </w:rPr>
+      </w:pPr>
+      <w:r>
+        <w:rPr>
+          <w:noProof/>
+        </w:rPr>
+        <w:lastRenderedPageBreak/>
+        <mc:AlternateContent>
+          <mc:Choice Requires="wps">
+            <w:drawing>
+              <wp:anchor distT="0" distB="0" distL="114300" distR="114300" simplePos="0" relativeHeight="251683840" behindDoc="0" locked="0" layoutInCell="1" allowOverlap="1" wp14:anchorId="31F2938F" wp14:editId="421390AB">
+                <wp:simplePos x="0" y="0"/>
+                <wp:positionH relativeFrom="column">
+                  <wp:posOffset>1328420</wp:posOffset>
+                </wp:positionH>
+                <wp:positionV relativeFrom="paragraph">
+                  <wp:posOffset>6280785</wp:posOffset>
+                </wp:positionV>
+                <wp:extent cx="2738755" cy="635"/>
+                <wp:effectExtent l="0" t="0" r="0" b="0"/>
+                <wp:wrapSquare wrapText="bothSides"/>
+                <wp:docPr id="21" name="Caixa de Texto 21"/>
+                <wp:cNvGraphicFramePr/>
+                <a:graphic xmlns:a="http://schemas.openxmlformats.org/drawingml/2006/main">
+                  <a:graphicData uri="http://schemas.microsoft.com/office/word/2010/wordprocessingShape">
+                    <wps:wsp>
+                      <wps:cNvSpPr txBox="1"/>
+                      <wps:spPr>
+                        <a:xfrm>
+                          <a:off x="0" y="0"/>
+                          <a:ext cx="2738755" cy="635"/>
+                        </a:xfrm>
+                        <a:prstGeom prst="rect">
+                          <a:avLst/>
+                        </a:prstGeom>
+                        <a:solidFill>
+                          <a:prstClr val="white"/>
+                        </a:solidFill>
+                        <a:ln>
+                          <a:noFill/>
+                        </a:ln>
+                      </wps:spPr>
+                      <wps:txbx>
+                        <w:txbxContent>
+                          <w:p>
+                            <w:pPr>
+                              <w:pStyle w:val="Legenda"/>
+                              <w:jc w:val="center"/>
+                              <w:rPr>
+                                <w:rFonts w:ascii="Arial" w:hAnsi="Arial" w:cs="Arial"/>
+                                <w:noProof/>
+                                <w:sz w:val="24"/>
+                                <w:szCs w:val="24"/>
+                              </w:rPr>
+                            </w:pPr>
+                            <w:r>
+                              <w:rPr>
+                                <w:rFonts w:ascii="Arial" w:hAnsi="Arial" w:cs="Arial"/>
+                                <w:sz w:val="24"/>
+                                <w:szCs w:val="24"/>
+                              </w:rPr>
+                              <w:t xml:space="preserve">Figura </w:t>
+                            </w:r>
+                            <w:r>
+                              <w:rPr>
+                                <w:rFonts w:ascii="Arial" w:hAnsi="Arial" w:cs="Arial"/>
+                                <w:sz w:val="24"/>
+                                <w:szCs w:val="24"/>
+                              </w:rPr>
+                              <w:fldChar w:fldCharType="begin"/>
+                            </w:r>
+                            <w:r>
+                              <w:rPr>
+                                <w:rFonts w:ascii="Arial" w:hAnsi="Arial" w:cs="Arial"/>
+                                <w:sz w:val="24"/>
+                                <w:szCs w:val="24"/>
+                              </w:rPr>
+                              <w:instrText xml:space="preserve"> SEQ Figura \* ARABIC </w:instrText>
+                            </w:r>
+                            <w:r>
+                              <w:rPr>
+                                <w:rFonts w:ascii="Arial" w:hAnsi="Arial" w:cs="Arial"/>
+                                <w:sz w:val="24"/>
+                                <w:szCs w:val="24"/>
+                              </w:rPr>
+                              <w:fldChar w:fldCharType="separate"/>
+                            </w:r>
+                            <w:r>
+                              <w:rPr>
+                                <w:rFonts w:ascii="Arial" w:hAnsi="Arial" w:cs="Arial"/>
+                                <w:noProof/>
+                                <w:sz w:val="24"/>
+                                <w:szCs w:val="24"/>
+                              </w:rPr>
+                              <w:t>8</w:t>
+                            </w:r>
+                            <w:r>
+                              <w:rPr>
+                                <w:rFonts w:ascii="Arial" w:hAnsi="Arial" w:cs="Arial"/>
+                                <w:sz w:val="24"/>
+                                <w:szCs w:val="24"/>
+                              </w:rPr>
+                              <w:fldChar w:fldCharType="end"/>
+                            </w:r>
+                            <w:r>
+                              <w:rPr>
+                                <w:rFonts w:ascii="Arial" w:hAnsi="Arial" w:cs="Arial"/>
+                                <w:sz w:val="24"/>
+                                <w:szCs w:val="24"/>
+                              </w:rPr>
+                              <w:t>: Tela de finalização (prática)</w:t>
+                            </w:r>
+                          </w:p>
+                        </w:txbxContent>
+                      </wps:txbx>
+                      <wps:bodyPr rot="0" spcFirstLastPara="0" vertOverflow="overflow" horzOverflow="overflow" vert="horz" wrap="square" lIns="0" tIns="0" rIns="0" bIns="0" numCol="1" spcCol="0" rtlCol="0" fromWordArt="0" anchor="t" anchorCtr="0" forceAA="0" compatLnSpc="1">
+                        <a:prstTxWarp prst="textNoShape">
+                          <a:avLst/>
+                        </a:prstTxWarp>
+                        <a:spAutoFit/>
+                      </wps:bodyPr>
+                    </wps:wsp>
+                  </a:graphicData>
+                </a:graphic>
+              </wp:anchor>
+            </w:drawing>
+          </mc:Choice>
+          <mc:Fallback>
+            <w:pict>
+              <v:shape w14:anchorId="31F2938F" id="Caixa de Texto 21" o:spid="_x0000_s1033" type="#_x0000_t202" style="position:absolute;left:0;text-align:left;margin-left:104.6pt;margin-top:494.55pt;width:215.65pt;height:.05pt;z-index:251683840;visibility:visible;mso-wrap-style:square;mso-wrap-distance-left:9pt;mso-wrap-distance-top:0;mso-wrap-distance-right:9pt;mso-wrap-distance-bottom:0;mso-position-horizontal:absolute;mso-position-horizontal-relative:text;mso-position-vertical:absolute;mso-position-vertical-relative:text;v-text-anchor:top" o:gfxdata="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" stroked="f">
+                <v:textbox style="mso-fit-shape-to-text:t" inset="0,0,0,0">
+                  <w:txbxContent>
+                    <w:p>
+                      <w:pPr>
+                        <w:pStyle w:val="Legenda"/>
+                        <w:jc w:val="center"/>
+                        <w:rPr>
+                          <w:rFonts w:ascii="Arial" w:hAnsi="Arial" w:cs="Arial"/>
+                          <w:noProof/>
+                          <w:sz w:val="24"/>
+                          <w:szCs w:val="24"/>
+                        </w:rPr>
+                      </w:pPr>
+                      <w:r>
+                        <w:rPr>
+                          <w:rFonts w:ascii="Arial" w:hAnsi="Arial" w:cs="Arial"/>
+                          <w:sz w:val="24"/>
+                          <w:szCs w:val="24"/>
+                        </w:rPr>
+                        <w:t xml:space="preserve">Figura </w:t>
+                      </w:r>
+                      <w:r>
+                        <w:rPr>
+                          <w:rFonts w:ascii="Arial" w:hAnsi="Arial" w:cs="Arial"/>
+                          <w:sz w:val="24"/>
+                          <w:szCs w:val="24"/>
+                        </w:rPr>
+                        <w:fldChar w:fldCharType="begin"/>
+                      </w:r>
+                      <w:r>
+                        <w:rPr>
+                          <w:rFonts w:ascii="Arial" w:hAnsi="Arial" w:cs="Arial"/>
+                          <w:sz w:val="24"/>
+                          <w:szCs w:val="24"/>
+                        </w:rPr>
+                        <w:instrText xml:space="preserve"> SEQ Figura \* ARABIC </w:instrText>
+                      </w:r>
+                      <w:r>
+                        <w:rPr>
+                          <w:rFonts w:ascii="Arial" w:hAnsi="Arial" w:cs="Arial"/>
+                          <w:sz w:val="24"/>
+                          <w:szCs w:val="24"/>
+                        </w:rPr>
+                        <w:fldChar w:fldCharType="separate"/>
+                      </w:r>
+                      <w:r>
+                        <w:rPr>
+                          <w:rFonts w:ascii="Arial" w:hAnsi="Arial" w:cs="Arial"/>
+                          <w:noProof/>
+                          <w:sz w:val="24"/>
+                          <w:szCs w:val="24"/>
+                        </w:rPr>
+                        <w:t>8</w:t>
+                      </w:r>
+                      <w:r>
+                        <w:rPr>
+                          <w:rFonts w:ascii="Arial" w:hAnsi="Arial" w:cs="Arial"/>
+                          <w:sz w:val="24"/>
+                          <w:szCs w:val="24"/>
+                        </w:rPr>
+                        <w:fldChar w:fldCharType="end"/>
+                      </w:r>
+                      <w:r>
+                        <w:rPr>
+                          <w:rFonts w:ascii="Arial" w:hAnsi="Arial" w:cs="Arial"/>
+                          <w:sz w:val="24"/>
+                          <w:szCs w:val="24"/>
+                        </w:rPr>
+                        <w:t>: Tela de finalização (prática)</w:t>
+                      </w:r>
+                    </w:p>
+                  </w:txbxContent>
+                </v:textbox>
+                <w10:wrap type="square"/>
+              </v:shape>
+            </w:pict>
+          </mc:Fallback>
+        </mc:AlternateContent>
+      </w:r>
+      <w:r>
+        <w:rPr>
+          <w:rFonts w:ascii="Arial" w:hAnsi="Arial" w:cs="Arial"/>
+          <w:noProof/>
+          <w:sz w:val="24"/>
+          <w:szCs w:val="24"/>
+        </w:rPr>
+        <w:drawing>
+          <wp:anchor distT="0" distB="0" distL="114300" distR="114300" simplePos="0" relativeHeight="251681792" behindDoc="0" locked="0" layoutInCell="1" allowOverlap="1">
+            <wp:simplePos x="0" y="0"/>
+            <wp:positionH relativeFrom="margin">
+              <wp:align>center</wp:align>
+            </wp:positionH>
+            <wp:positionV relativeFrom="margin">
+              <wp:posOffset>286937</wp:posOffset>
+            </wp:positionV>
+            <wp:extent cx="2739024" cy="5937662"/>
+            <wp:effectExtent l="0" t="0" r="4445" b="6350"/>
+            <wp:wrapSquare wrapText="bothSides"/>
+            <wp:docPr id="20" name="Imagem 20"/>
+            <wp:cNvGraphicFramePr>
+              <a:graphicFrameLocks xmlns:a="http://schemas.openxmlformats.org/drawingml/2006/main" noChangeAspect="1"/>
+            </wp:cNvGraphicFramePr>
+            <a:graphic xmlns:a="http://schemas.openxmlformats.org/drawingml/2006/main">
+              <a:graphicData uri="http://schemas.openxmlformats.org/drawingml/2006/picture">
+                <pic:pic xmlns:pic="http://schemas.openxmlformats.org/drawingml/2006/picture">
+                  <pic:nvPicPr>
+                    <pic:cNvPr id="20" name="Finish pratice.png"/>
+                    <pic:cNvPicPr/>
+                  </pic:nvPicPr>
+                  <pic:blipFill>
+                    <a:blip r:embed="rId15">
+                      <a:extLst>
+                        <a:ext uri="{28A0092B-C50C-407E-A947-70E740481C1C}">
+                          <a14:useLocalDpi xmlns:a14="http://schemas.microsoft.com/office/drawing/2010/main" val="0"/>
+                        </a:ext>
+                      </a:extLst>
+                    </a:blip>
+                    <a:stretch>
+                      <a:fillRect/>
+                    </a:stretch>
+                  </pic:blipFill>
+                  <pic:spPr>
+                    <a:xfrm>
+                      <a:off x="0" y="0"/>
+                      <a:ext cx="2739024" cy="5937662"/>
+                    </a:xfrm>
+                    <a:prstGeom prst="rect">
+                      <a:avLst/>
+                    </a:prstGeom>
+                  </pic:spPr>
+                </pic:pic>
+              </a:graphicData>
+            </a:graphic>
+          </wp:anchor>
+        </w:drawing>
+      </w:r>
     </w:p>
     <w:sectPr>
-      <w:headerReference w:type="default" r:id="rId14"/>
-      <w:footerReference w:type="default" r:id="rId15"/>
+      <w:headerReference w:type="default" r:id="rId16"/>
+      <w:footerReference w:type="default" r:id="rId17"/>
       <w:pgSz w:w="11906" w:h="16838"/>
       <w:pgMar w:top="1417" w:right="1701" w:bottom="1417" w:left="1701" w:header="708" w:footer="708" w:gutter="0"/>
       <w:cols w:space="708"/>
@@ -4696,7 +5909,7 @@
 </file>
 
 <file path=customXml/itemProps1.xml><?xml version="1.0" encoding="utf-8"?>
-<ds:datastoreItem xmlns:ds="http://schemas.openxmlformats.org/officeDocument/2006/customXml" ds:itemID="{0F59B600-DFE5-4D4F-A1FD-0DDAA6BB9936}">
+<ds:datastoreItem xmlns:ds="http://schemas.openxmlformats.org/officeDocument/2006/customXml" ds:itemID="{37B91853-A450-4753-A006-6682A3FDEA0D}">
   <ds:schemaRefs>
     <ds:schemaRef ds:uri="http://schemas.openxmlformats.org/officeDocument/2006/bibliography"/>
   </ds:schemaRefs>

</xml_diff>

<commit_message>
sumário adicionado na segunda página do manual
o sumário foi adicionado para indexar todas as páginas existentes e futuras do manual
</commit_message>
<xml_diff>
--- a/manual/Guilherme_Samuel_dos_Santos_SP_Manual_do_Usuario.docx
+++ b/manual/Guilherme_Samuel_dos_Santos_SP_Manual_do_Usuario.docx
@@ -252,11 +252,1071 @@
           <w:szCs w:val="36"/>
         </w:rPr>
       </w:pPr>
-      <w:r>
+    </w:p>
+    <w:sdt>
+      <w:sdtPr>
+        <w:id w:val="-495565565"/>
+        <w:docPartObj>
+          <w:docPartGallery w:val="Table of Contents"/>
+          <w:docPartUnique/>
+        </w:docPartObj>
+      </w:sdtPr>
+      <w:sdtEndPr>
+        <w:rPr>
+          <w:rFonts w:asciiTheme="minorHAnsi" w:eastAsiaTheme="minorHAnsi" w:hAnsiTheme="minorHAnsi" w:cstheme="minorBidi"/>
+          <w:b/>
+          <w:bCs/>
+          <w:color w:val="auto"/>
+          <w:sz w:val="22"/>
+          <w:szCs w:val="22"/>
+          <w:lang w:eastAsia="en-US"/>
+        </w:rPr>
+      </w:sdtEndPr>
+      <w:sdtContent>
+        <w:p>
+          <w:pPr>
+            <w:pStyle w:val="CabealhodoSumrio"/>
+            <w:rPr>
+              <w:rStyle w:val="Ttulo1Char"/>
+              <w:sz w:val="40"/>
+            </w:rPr>
+          </w:pPr>
+          <w:r>
+            <w:rPr>
+              <w:rStyle w:val="Ttulo1Char"/>
+              <w:sz w:val="40"/>
+            </w:rPr>
+            <w:t>Sumário</w:t>
+          </w:r>
+        </w:p>
+        <w:p>
+          <w:pPr>
+            <w:rPr>
+              <w:lang w:eastAsia="pt-BR"/>
+            </w:rPr>
+          </w:pPr>
+        </w:p>
+        <w:p>
+          <w:pPr>
+            <w:pStyle w:val="Sumrio1"/>
+            <w:tabs>
+              <w:tab w:val="right" w:leader="dot" w:pos="8494"/>
+            </w:tabs>
+            <w:spacing w:line="480" w:lineRule="auto"/>
+            <w:rPr>
+              <w:rFonts w:ascii="Arial" w:hAnsi="Arial" w:cs="Arial"/>
+              <w:noProof/>
+              <w:sz w:val="28"/>
+              <w:szCs w:val="24"/>
+            </w:rPr>
+          </w:pPr>
+          <w:r>
+            <w:rPr>
+              <w:rFonts w:ascii="Arial" w:hAnsi="Arial" w:cs="Arial"/>
+              <w:sz w:val="28"/>
+              <w:szCs w:val="24"/>
+            </w:rPr>
+            <w:fldChar w:fldCharType="begin"/>
+          </w:r>
+          <w:r>
+            <w:rPr>
+              <w:rFonts w:ascii="Arial" w:hAnsi="Arial" w:cs="Arial"/>
+              <w:sz w:val="28"/>
+              <w:szCs w:val="24"/>
+            </w:rPr>
+            <w:instrText xml:space="preserve"> TOC \o "1-3" \h \z \u </w:instrText>
+          </w:r>
+          <w:r>
+            <w:rPr>
+              <w:rFonts w:ascii="Arial" w:hAnsi="Arial" w:cs="Arial"/>
+              <w:sz w:val="28"/>
+              <w:szCs w:val="24"/>
+            </w:rPr>
+            <w:fldChar w:fldCharType="separate"/>
+          </w:r>
+          <w:hyperlink w:anchor="_Toc117170451" w:history="1">
+            <w:r>
+              <w:rPr>
+                <w:rStyle w:val="Hyperlink"/>
+                <w:rFonts w:ascii="Arial" w:hAnsi="Arial" w:cs="Arial"/>
+                <w:noProof/>
+                <w:sz w:val="28"/>
+                <w:szCs w:val="24"/>
+              </w:rPr>
+              <w:t>1. Introdução</w:t>
+            </w:r>
+            <w:r>
+              <w:rPr>
+                <w:rFonts w:ascii="Arial" w:hAnsi="Arial" w:cs="Arial"/>
+                <w:noProof/>
+                <w:webHidden/>
+                <w:sz w:val="28"/>
+                <w:szCs w:val="24"/>
+              </w:rPr>
+              <w:tab/>
+            </w:r>
+            <w:r>
+              <w:rPr>
+                <w:rFonts w:ascii="Arial" w:hAnsi="Arial" w:cs="Arial"/>
+                <w:noProof/>
+                <w:webHidden/>
+                <w:sz w:val="28"/>
+                <w:szCs w:val="24"/>
+              </w:rPr>
+              <w:fldChar w:fldCharType="begin"/>
+            </w:r>
+            <w:r>
+              <w:rPr>
+                <w:rFonts w:ascii="Arial" w:hAnsi="Arial" w:cs="Arial"/>
+                <w:noProof/>
+                <w:webHidden/>
+                <w:sz w:val="28"/>
+                <w:szCs w:val="24"/>
+              </w:rPr>
+              <w:instrText xml:space="preserve"> PAGEREF _Toc117170451 \h </w:instrText>
+            </w:r>
+            <w:r>
+              <w:rPr>
+                <w:rFonts w:ascii="Arial" w:hAnsi="Arial" w:cs="Arial"/>
+                <w:noProof/>
+                <w:webHidden/>
+                <w:sz w:val="28"/>
+                <w:szCs w:val="24"/>
+              </w:rPr>
+            </w:r>
+            <w:r>
+              <w:rPr>
+                <w:rFonts w:ascii="Arial" w:hAnsi="Arial" w:cs="Arial"/>
+                <w:noProof/>
+                <w:webHidden/>
+                <w:sz w:val="28"/>
+                <w:szCs w:val="24"/>
+              </w:rPr>
+              <w:fldChar w:fldCharType="separate"/>
+            </w:r>
+            <w:r>
+              <w:rPr>
+                <w:rFonts w:ascii="Arial" w:hAnsi="Arial" w:cs="Arial"/>
+                <w:noProof/>
+                <w:webHidden/>
+                <w:sz w:val="28"/>
+                <w:szCs w:val="24"/>
+              </w:rPr>
+              <w:t>3</w:t>
+            </w:r>
+            <w:r>
+              <w:rPr>
+                <w:rFonts w:ascii="Arial" w:hAnsi="Arial" w:cs="Arial"/>
+                <w:noProof/>
+                <w:webHidden/>
+                <w:sz w:val="28"/>
+                <w:szCs w:val="24"/>
+              </w:rPr>
+              <w:fldChar w:fldCharType="end"/>
+            </w:r>
+          </w:hyperlink>
+        </w:p>
+        <w:p>
+          <w:pPr>
+            <w:pStyle w:val="Sumrio1"/>
+            <w:tabs>
+              <w:tab w:val="right" w:leader="dot" w:pos="8494"/>
+            </w:tabs>
+            <w:spacing w:line="480" w:lineRule="auto"/>
+            <w:rPr>
+              <w:rFonts w:ascii="Arial" w:hAnsi="Arial" w:cs="Arial"/>
+              <w:noProof/>
+              <w:sz w:val="28"/>
+              <w:szCs w:val="24"/>
+            </w:rPr>
+          </w:pPr>
+          <w:hyperlink w:anchor="_Toc117170452" w:history="1">
+            <w:r>
+              <w:rPr>
+                <w:rStyle w:val="Hyperlink"/>
+                <w:rFonts w:ascii="Arial" w:hAnsi="Arial" w:cs="Arial"/>
+                <w:noProof/>
+                <w:sz w:val="28"/>
+                <w:szCs w:val="24"/>
+              </w:rPr>
+              <w:t>2. Requisitos do Sistema</w:t>
+            </w:r>
+            <w:r>
+              <w:rPr>
+                <w:rFonts w:ascii="Arial" w:hAnsi="Arial" w:cs="Arial"/>
+                <w:noProof/>
+                <w:webHidden/>
+                <w:sz w:val="28"/>
+                <w:szCs w:val="24"/>
+              </w:rPr>
+              <w:tab/>
+            </w:r>
+            <w:r>
+              <w:rPr>
+                <w:rFonts w:ascii="Arial" w:hAnsi="Arial" w:cs="Arial"/>
+                <w:noProof/>
+                <w:webHidden/>
+                <w:sz w:val="28"/>
+                <w:szCs w:val="24"/>
+              </w:rPr>
+              <w:fldChar w:fldCharType="begin"/>
+            </w:r>
+            <w:r>
+              <w:rPr>
+                <w:rFonts w:ascii="Arial" w:hAnsi="Arial" w:cs="Arial"/>
+                <w:noProof/>
+                <w:webHidden/>
+                <w:sz w:val="28"/>
+                <w:szCs w:val="24"/>
+              </w:rPr>
+              <w:instrText xml:space="preserve"> PAGEREF _Toc117170452 \h </w:instrText>
+            </w:r>
+            <w:r>
+              <w:rPr>
+                <w:rFonts w:ascii="Arial" w:hAnsi="Arial" w:cs="Arial"/>
+                <w:noProof/>
+                <w:webHidden/>
+                <w:sz w:val="28"/>
+                <w:szCs w:val="24"/>
+              </w:rPr>
+            </w:r>
+            <w:r>
+              <w:rPr>
+                <w:rFonts w:ascii="Arial" w:hAnsi="Arial" w:cs="Arial"/>
+                <w:noProof/>
+                <w:webHidden/>
+                <w:sz w:val="28"/>
+                <w:szCs w:val="24"/>
+              </w:rPr>
+              <w:fldChar w:fldCharType="separate"/>
+            </w:r>
+            <w:r>
+              <w:rPr>
+                <w:rFonts w:ascii="Arial" w:hAnsi="Arial" w:cs="Arial"/>
+                <w:noProof/>
+                <w:webHidden/>
+                <w:sz w:val="28"/>
+                <w:szCs w:val="24"/>
+              </w:rPr>
+              <w:t>3</w:t>
+            </w:r>
+            <w:r>
+              <w:rPr>
+                <w:rFonts w:ascii="Arial" w:hAnsi="Arial" w:cs="Arial"/>
+                <w:noProof/>
+                <w:webHidden/>
+                <w:sz w:val="28"/>
+                <w:szCs w:val="24"/>
+              </w:rPr>
+              <w:fldChar w:fldCharType="end"/>
+            </w:r>
+          </w:hyperlink>
+        </w:p>
+        <w:p>
+          <w:pPr>
+            <w:pStyle w:val="Sumrio2"/>
+            <w:tabs>
+              <w:tab w:val="right" w:leader="dot" w:pos="8494"/>
+            </w:tabs>
+            <w:spacing w:line="480" w:lineRule="auto"/>
+            <w:rPr>
+              <w:rFonts w:ascii="Arial" w:hAnsi="Arial" w:cs="Arial"/>
+              <w:noProof/>
+              <w:sz w:val="28"/>
+              <w:szCs w:val="24"/>
+            </w:rPr>
+          </w:pPr>
+          <w:hyperlink w:anchor="_Toc117170453" w:history="1">
+            <w:r>
+              <w:rPr>
+                <w:rStyle w:val="Hyperlink"/>
+                <w:rFonts w:ascii="Arial" w:hAnsi="Arial" w:cs="Arial"/>
+                <w:noProof/>
+                <w:sz w:val="28"/>
+                <w:szCs w:val="24"/>
+              </w:rPr>
+              <w:t>2.1. Versão do Sistema Operacional</w:t>
+            </w:r>
+            <w:r>
+              <w:rPr>
+                <w:rFonts w:ascii="Arial" w:hAnsi="Arial" w:cs="Arial"/>
+                <w:noProof/>
+                <w:webHidden/>
+                <w:sz w:val="28"/>
+                <w:szCs w:val="24"/>
+              </w:rPr>
+              <w:tab/>
+            </w:r>
+            <w:r>
+              <w:rPr>
+                <w:rFonts w:ascii="Arial" w:hAnsi="Arial" w:cs="Arial"/>
+                <w:noProof/>
+                <w:webHidden/>
+                <w:sz w:val="28"/>
+                <w:szCs w:val="24"/>
+              </w:rPr>
+              <w:fldChar w:fldCharType="begin"/>
+            </w:r>
+            <w:r>
+              <w:rPr>
+                <w:rFonts w:ascii="Arial" w:hAnsi="Arial" w:cs="Arial"/>
+                <w:noProof/>
+                <w:webHidden/>
+                <w:sz w:val="28"/>
+                <w:szCs w:val="24"/>
+              </w:rPr>
+              <w:instrText xml:space="preserve"> PAGEREF _Toc117170453 \h </w:instrText>
+            </w:r>
+            <w:r>
+              <w:rPr>
+                <w:rFonts w:ascii="Arial" w:hAnsi="Arial" w:cs="Arial"/>
+                <w:noProof/>
+                <w:webHidden/>
+                <w:sz w:val="28"/>
+                <w:szCs w:val="24"/>
+              </w:rPr>
+            </w:r>
+            <w:r>
+              <w:rPr>
+                <w:rFonts w:ascii="Arial" w:hAnsi="Arial" w:cs="Arial"/>
+                <w:noProof/>
+                <w:webHidden/>
+                <w:sz w:val="28"/>
+                <w:szCs w:val="24"/>
+              </w:rPr>
+              <w:fldChar w:fldCharType="separate"/>
+            </w:r>
+            <w:r>
+              <w:rPr>
+                <w:rFonts w:ascii="Arial" w:hAnsi="Arial" w:cs="Arial"/>
+                <w:noProof/>
+                <w:webHidden/>
+                <w:sz w:val="28"/>
+                <w:szCs w:val="24"/>
+              </w:rPr>
+              <w:t>4</w:t>
+            </w:r>
+            <w:r>
+              <w:rPr>
+                <w:rFonts w:ascii="Arial" w:hAnsi="Arial" w:cs="Arial"/>
+                <w:noProof/>
+                <w:webHidden/>
+                <w:sz w:val="28"/>
+                <w:szCs w:val="24"/>
+              </w:rPr>
+              <w:fldChar w:fldCharType="end"/>
+            </w:r>
+          </w:hyperlink>
+        </w:p>
+        <w:p>
+          <w:pPr>
+            <w:pStyle w:val="Sumrio2"/>
+            <w:tabs>
+              <w:tab w:val="right" w:leader="dot" w:pos="8494"/>
+            </w:tabs>
+            <w:spacing w:line="480" w:lineRule="auto"/>
+            <w:rPr>
+              <w:rFonts w:ascii="Arial" w:hAnsi="Arial" w:cs="Arial"/>
+              <w:noProof/>
+              <w:sz w:val="28"/>
+              <w:szCs w:val="24"/>
+            </w:rPr>
+          </w:pPr>
+          <w:hyperlink w:anchor="_Toc117170454" w:history="1">
+            <w:r>
+              <w:rPr>
+                <w:rStyle w:val="Hyperlink"/>
+                <w:rFonts w:ascii="Arial" w:hAnsi="Arial" w:cs="Arial"/>
+                <w:noProof/>
+                <w:sz w:val="28"/>
+                <w:szCs w:val="24"/>
+              </w:rPr>
+              <w:t>2.2. Dispositivo Móvel</w:t>
+            </w:r>
+            <w:r>
+              <w:rPr>
+                <w:rFonts w:ascii="Arial" w:hAnsi="Arial" w:cs="Arial"/>
+                <w:noProof/>
+                <w:webHidden/>
+                <w:sz w:val="28"/>
+                <w:szCs w:val="24"/>
+              </w:rPr>
+              <w:tab/>
+            </w:r>
+            <w:r>
+              <w:rPr>
+                <w:rFonts w:ascii="Arial" w:hAnsi="Arial" w:cs="Arial"/>
+                <w:noProof/>
+                <w:webHidden/>
+                <w:sz w:val="28"/>
+                <w:szCs w:val="24"/>
+              </w:rPr>
+              <w:fldChar w:fldCharType="begin"/>
+            </w:r>
+            <w:r>
+              <w:rPr>
+                <w:rFonts w:ascii="Arial" w:hAnsi="Arial" w:cs="Arial"/>
+                <w:noProof/>
+                <w:webHidden/>
+                <w:sz w:val="28"/>
+                <w:szCs w:val="24"/>
+              </w:rPr>
+              <w:instrText xml:space="preserve"> PAGEREF _Toc117170454 \h </w:instrText>
+            </w:r>
+            <w:r>
+              <w:rPr>
+                <w:rFonts w:ascii="Arial" w:hAnsi="Arial" w:cs="Arial"/>
+                <w:noProof/>
+                <w:webHidden/>
+                <w:sz w:val="28"/>
+                <w:szCs w:val="24"/>
+              </w:rPr>
+            </w:r>
+            <w:r>
+              <w:rPr>
+                <w:rFonts w:ascii="Arial" w:hAnsi="Arial" w:cs="Arial"/>
+                <w:noProof/>
+                <w:webHidden/>
+                <w:sz w:val="28"/>
+                <w:szCs w:val="24"/>
+              </w:rPr>
+              <w:fldChar w:fldCharType="separate"/>
+            </w:r>
+            <w:r>
+              <w:rPr>
+                <w:rFonts w:ascii="Arial" w:hAnsi="Arial" w:cs="Arial"/>
+                <w:noProof/>
+                <w:webHidden/>
+                <w:sz w:val="28"/>
+                <w:szCs w:val="24"/>
+              </w:rPr>
+              <w:t>4</w:t>
+            </w:r>
+            <w:r>
+              <w:rPr>
+                <w:rFonts w:ascii="Arial" w:hAnsi="Arial" w:cs="Arial"/>
+                <w:noProof/>
+                <w:webHidden/>
+                <w:sz w:val="28"/>
+                <w:szCs w:val="24"/>
+              </w:rPr>
+              <w:fldChar w:fldCharType="end"/>
+            </w:r>
+          </w:hyperlink>
+        </w:p>
+        <w:p>
+          <w:pPr>
+            <w:pStyle w:val="Sumrio1"/>
+            <w:tabs>
+              <w:tab w:val="right" w:leader="dot" w:pos="8494"/>
+            </w:tabs>
+            <w:spacing w:line="480" w:lineRule="auto"/>
+            <w:rPr>
+              <w:rFonts w:ascii="Arial" w:hAnsi="Arial" w:cs="Arial"/>
+              <w:noProof/>
+              <w:sz w:val="28"/>
+              <w:szCs w:val="24"/>
+            </w:rPr>
+          </w:pPr>
+          <w:hyperlink w:anchor="_Toc117170455" w:history="1">
+            <w:r>
+              <w:rPr>
+                <w:rStyle w:val="Hyperlink"/>
+                <w:rFonts w:ascii="Arial" w:hAnsi="Arial" w:cs="Arial"/>
+                <w:noProof/>
+                <w:sz w:val="28"/>
+                <w:szCs w:val="24"/>
+              </w:rPr>
+              <w:t>3. Instruções de Uso</w:t>
+            </w:r>
+            <w:r>
+              <w:rPr>
+                <w:rFonts w:ascii="Arial" w:hAnsi="Arial" w:cs="Arial"/>
+                <w:noProof/>
+                <w:webHidden/>
+                <w:sz w:val="28"/>
+                <w:szCs w:val="24"/>
+              </w:rPr>
+              <w:tab/>
+            </w:r>
+            <w:r>
+              <w:rPr>
+                <w:rFonts w:ascii="Arial" w:hAnsi="Arial" w:cs="Arial"/>
+                <w:noProof/>
+                <w:webHidden/>
+                <w:sz w:val="28"/>
+                <w:szCs w:val="24"/>
+              </w:rPr>
+              <w:fldChar w:fldCharType="begin"/>
+            </w:r>
+            <w:r>
+              <w:rPr>
+                <w:rFonts w:ascii="Arial" w:hAnsi="Arial" w:cs="Arial"/>
+                <w:noProof/>
+                <w:webHidden/>
+                <w:sz w:val="28"/>
+                <w:szCs w:val="24"/>
+              </w:rPr>
+              <w:instrText xml:space="preserve"> PAGEREF _Toc117170455 \h </w:instrText>
+            </w:r>
+            <w:r>
+              <w:rPr>
+                <w:rFonts w:ascii="Arial" w:hAnsi="Arial" w:cs="Arial"/>
+                <w:noProof/>
+                <w:webHidden/>
+                <w:sz w:val="28"/>
+                <w:szCs w:val="24"/>
+              </w:rPr>
+            </w:r>
+            <w:r>
+              <w:rPr>
+                <w:rFonts w:ascii="Arial" w:hAnsi="Arial" w:cs="Arial"/>
+                <w:noProof/>
+                <w:webHidden/>
+                <w:sz w:val="28"/>
+                <w:szCs w:val="24"/>
+              </w:rPr>
+              <w:fldChar w:fldCharType="separate"/>
+            </w:r>
+            <w:r>
+              <w:rPr>
+                <w:rFonts w:ascii="Arial" w:hAnsi="Arial" w:cs="Arial"/>
+                <w:noProof/>
+                <w:webHidden/>
+                <w:sz w:val="28"/>
+                <w:szCs w:val="24"/>
+              </w:rPr>
+              <w:t>4</w:t>
+            </w:r>
+            <w:r>
+              <w:rPr>
+                <w:rFonts w:ascii="Arial" w:hAnsi="Arial" w:cs="Arial"/>
+                <w:noProof/>
+                <w:webHidden/>
+                <w:sz w:val="28"/>
+                <w:szCs w:val="24"/>
+              </w:rPr>
+              <w:fldChar w:fldCharType="end"/>
+            </w:r>
+          </w:hyperlink>
+        </w:p>
+        <w:p>
+          <w:pPr>
+            <w:pStyle w:val="Sumrio2"/>
+            <w:tabs>
+              <w:tab w:val="right" w:leader="dot" w:pos="8494"/>
+            </w:tabs>
+            <w:spacing w:line="480" w:lineRule="auto"/>
+            <w:rPr>
+              <w:rFonts w:ascii="Arial" w:hAnsi="Arial" w:cs="Arial"/>
+              <w:noProof/>
+              <w:sz w:val="28"/>
+              <w:szCs w:val="24"/>
+            </w:rPr>
+          </w:pPr>
+          <w:hyperlink w:anchor="_Toc117170456" w:history="1">
+            <w:r>
+              <w:rPr>
+                <w:rStyle w:val="Hyperlink"/>
+                <w:rFonts w:ascii="Arial" w:hAnsi="Arial" w:cs="Arial"/>
+                <w:noProof/>
+                <w:sz w:val="28"/>
+                <w:szCs w:val="24"/>
+              </w:rPr>
+              <w:t>3.1. Login</w:t>
+            </w:r>
+            <w:r>
+              <w:rPr>
+                <w:rFonts w:ascii="Arial" w:hAnsi="Arial" w:cs="Arial"/>
+                <w:noProof/>
+                <w:webHidden/>
+                <w:sz w:val="28"/>
+                <w:szCs w:val="24"/>
+              </w:rPr>
+              <w:tab/>
+            </w:r>
+            <w:r>
+              <w:rPr>
+                <w:rFonts w:ascii="Arial" w:hAnsi="Arial" w:cs="Arial"/>
+                <w:noProof/>
+                <w:webHidden/>
+                <w:sz w:val="28"/>
+                <w:szCs w:val="24"/>
+              </w:rPr>
+              <w:fldChar w:fldCharType="begin"/>
+            </w:r>
+            <w:r>
+              <w:rPr>
+                <w:rFonts w:ascii="Arial" w:hAnsi="Arial" w:cs="Arial"/>
+                <w:noProof/>
+                <w:webHidden/>
+                <w:sz w:val="28"/>
+                <w:szCs w:val="24"/>
+              </w:rPr>
+              <w:instrText xml:space="preserve"> PAGEREF _Toc117170456 \h </w:instrText>
+            </w:r>
+            <w:r>
+              <w:rPr>
+                <w:rFonts w:ascii="Arial" w:hAnsi="Arial" w:cs="Arial"/>
+                <w:noProof/>
+                <w:webHidden/>
+                <w:sz w:val="28"/>
+                <w:szCs w:val="24"/>
+              </w:rPr>
+            </w:r>
+            <w:r>
+              <w:rPr>
+                <w:rFonts w:ascii="Arial" w:hAnsi="Arial" w:cs="Arial"/>
+                <w:noProof/>
+                <w:webHidden/>
+                <w:sz w:val="28"/>
+                <w:szCs w:val="24"/>
+              </w:rPr>
+              <w:fldChar w:fldCharType="separate"/>
+            </w:r>
+            <w:r>
+              <w:rPr>
+                <w:rFonts w:ascii="Arial" w:hAnsi="Arial" w:cs="Arial"/>
+                <w:noProof/>
+                <w:webHidden/>
+                <w:sz w:val="28"/>
+                <w:szCs w:val="24"/>
+              </w:rPr>
+              <w:t>5</w:t>
+            </w:r>
+            <w:r>
+              <w:rPr>
+                <w:rFonts w:ascii="Arial" w:hAnsi="Arial" w:cs="Arial"/>
+                <w:noProof/>
+                <w:webHidden/>
+                <w:sz w:val="28"/>
+                <w:szCs w:val="24"/>
+              </w:rPr>
+              <w:fldChar w:fldCharType="end"/>
+            </w:r>
+          </w:hyperlink>
+        </w:p>
+        <w:p>
+          <w:pPr>
+            <w:pStyle w:val="Sumrio2"/>
+            <w:tabs>
+              <w:tab w:val="right" w:leader="dot" w:pos="8494"/>
+            </w:tabs>
+            <w:spacing w:line="480" w:lineRule="auto"/>
+            <w:rPr>
+              <w:rFonts w:ascii="Arial" w:hAnsi="Arial" w:cs="Arial"/>
+              <w:noProof/>
+              <w:sz w:val="28"/>
+              <w:szCs w:val="24"/>
+            </w:rPr>
+          </w:pPr>
+          <w:hyperlink w:anchor="_Toc117170457" w:history="1">
+            <w:r>
+              <w:rPr>
+                <w:rStyle w:val="Hyperlink"/>
+                <w:rFonts w:ascii="Arial" w:hAnsi="Arial" w:cs="Arial"/>
+                <w:noProof/>
+                <w:sz w:val="28"/>
+                <w:szCs w:val="24"/>
+              </w:rPr>
+              <w:t>3.2. Cadastro</w:t>
+            </w:r>
+            <w:r>
+              <w:rPr>
+                <w:rFonts w:ascii="Arial" w:hAnsi="Arial" w:cs="Arial"/>
+                <w:noProof/>
+                <w:webHidden/>
+                <w:sz w:val="28"/>
+                <w:szCs w:val="24"/>
+              </w:rPr>
+              <w:tab/>
+            </w:r>
+            <w:r>
+              <w:rPr>
+                <w:rFonts w:ascii="Arial" w:hAnsi="Arial" w:cs="Arial"/>
+                <w:noProof/>
+                <w:webHidden/>
+                <w:sz w:val="28"/>
+                <w:szCs w:val="24"/>
+              </w:rPr>
+              <w:fldChar w:fldCharType="begin"/>
+            </w:r>
+            <w:r>
+              <w:rPr>
+                <w:rFonts w:ascii="Arial" w:hAnsi="Arial" w:cs="Arial"/>
+                <w:noProof/>
+                <w:webHidden/>
+                <w:sz w:val="28"/>
+                <w:szCs w:val="24"/>
+              </w:rPr>
+              <w:instrText xml:space="preserve"> PAGEREF _Toc117170457 \h </w:instrText>
+            </w:r>
+            <w:r>
+              <w:rPr>
+                <w:rFonts w:ascii="Arial" w:hAnsi="Arial" w:cs="Arial"/>
+                <w:noProof/>
+                <w:webHidden/>
+                <w:sz w:val="28"/>
+                <w:szCs w:val="24"/>
+              </w:rPr>
+            </w:r>
+            <w:r>
+              <w:rPr>
+                <w:rFonts w:ascii="Arial" w:hAnsi="Arial" w:cs="Arial"/>
+                <w:noProof/>
+                <w:webHidden/>
+                <w:sz w:val="28"/>
+                <w:szCs w:val="24"/>
+              </w:rPr>
+              <w:fldChar w:fldCharType="separate"/>
+            </w:r>
+            <w:r>
+              <w:rPr>
+                <w:rFonts w:ascii="Arial" w:hAnsi="Arial" w:cs="Arial"/>
+                <w:noProof/>
+                <w:webHidden/>
+                <w:sz w:val="28"/>
+                <w:szCs w:val="24"/>
+              </w:rPr>
+              <w:t>6</w:t>
+            </w:r>
+            <w:r>
+              <w:rPr>
+                <w:rFonts w:ascii="Arial" w:hAnsi="Arial" w:cs="Arial"/>
+                <w:noProof/>
+                <w:webHidden/>
+                <w:sz w:val="28"/>
+                <w:szCs w:val="24"/>
+              </w:rPr>
+              <w:fldChar w:fldCharType="end"/>
+            </w:r>
+          </w:hyperlink>
+        </w:p>
+        <w:p>
+          <w:pPr>
+            <w:pStyle w:val="Sumrio2"/>
+            <w:tabs>
+              <w:tab w:val="right" w:leader="dot" w:pos="8494"/>
+            </w:tabs>
+            <w:spacing w:line="480" w:lineRule="auto"/>
+            <w:rPr>
+              <w:rFonts w:ascii="Arial" w:hAnsi="Arial" w:cs="Arial"/>
+              <w:noProof/>
+              <w:sz w:val="28"/>
+              <w:szCs w:val="24"/>
+            </w:rPr>
+          </w:pPr>
+          <w:hyperlink w:anchor="_Toc117170458" w:history="1">
+            <w:r>
+              <w:rPr>
+                <w:rStyle w:val="Hyperlink"/>
+                <w:rFonts w:ascii="Arial" w:hAnsi="Arial" w:cs="Arial"/>
+                <w:noProof/>
+                <w:sz w:val="28"/>
+                <w:szCs w:val="24"/>
+              </w:rPr>
+              <w:t>3.3. Telas relacionadas ao perfil</w:t>
+            </w:r>
+            <w:r>
+              <w:rPr>
+                <w:rFonts w:ascii="Arial" w:hAnsi="Arial" w:cs="Arial"/>
+                <w:noProof/>
+                <w:webHidden/>
+                <w:sz w:val="28"/>
+                <w:szCs w:val="24"/>
+              </w:rPr>
+              <w:tab/>
+            </w:r>
+            <w:r>
+              <w:rPr>
+                <w:rFonts w:ascii="Arial" w:hAnsi="Arial" w:cs="Arial"/>
+                <w:noProof/>
+                <w:webHidden/>
+                <w:sz w:val="28"/>
+                <w:szCs w:val="24"/>
+              </w:rPr>
+              <w:fldChar w:fldCharType="begin"/>
+            </w:r>
+            <w:r>
+              <w:rPr>
+                <w:rFonts w:ascii="Arial" w:hAnsi="Arial" w:cs="Arial"/>
+                <w:noProof/>
+                <w:webHidden/>
+                <w:sz w:val="28"/>
+                <w:szCs w:val="24"/>
+              </w:rPr>
+              <w:instrText xml:space="preserve"> PAGEREF _Toc117170458 \h </w:instrText>
+            </w:r>
+            <w:r>
+              <w:rPr>
+                <w:rFonts w:ascii="Arial" w:hAnsi="Arial" w:cs="Arial"/>
+                <w:noProof/>
+                <w:webHidden/>
+                <w:sz w:val="28"/>
+                <w:szCs w:val="24"/>
+              </w:rPr>
+            </w:r>
+            <w:r>
+              <w:rPr>
+                <w:rFonts w:ascii="Arial" w:hAnsi="Arial" w:cs="Arial"/>
+                <w:noProof/>
+                <w:webHidden/>
+                <w:sz w:val="28"/>
+                <w:szCs w:val="24"/>
+              </w:rPr>
+              <w:fldChar w:fldCharType="separate"/>
+            </w:r>
+            <w:r>
+              <w:rPr>
+                <w:rFonts w:ascii="Arial" w:hAnsi="Arial" w:cs="Arial"/>
+                <w:noProof/>
+                <w:webHidden/>
+                <w:sz w:val="28"/>
+                <w:szCs w:val="24"/>
+              </w:rPr>
+              <w:t>6</w:t>
+            </w:r>
+            <w:r>
+              <w:rPr>
+                <w:rFonts w:ascii="Arial" w:hAnsi="Arial" w:cs="Arial"/>
+                <w:noProof/>
+                <w:webHidden/>
+                <w:sz w:val="28"/>
+                <w:szCs w:val="24"/>
+              </w:rPr>
+              <w:fldChar w:fldCharType="end"/>
+            </w:r>
+          </w:hyperlink>
+        </w:p>
+        <w:p>
+          <w:pPr>
+            <w:pStyle w:val="Sumrio2"/>
+            <w:tabs>
+              <w:tab w:val="right" w:leader="dot" w:pos="8494"/>
+            </w:tabs>
+            <w:spacing w:line="480" w:lineRule="auto"/>
+            <w:rPr>
+              <w:rFonts w:ascii="Arial" w:hAnsi="Arial" w:cs="Arial"/>
+              <w:noProof/>
+              <w:sz w:val="28"/>
+              <w:szCs w:val="24"/>
+            </w:rPr>
+          </w:pPr>
+          <w:hyperlink w:anchor="_Toc117170459" w:history="1">
+            <w:r>
+              <w:rPr>
+                <w:rStyle w:val="Hyperlink"/>
+                <w:rFonts w:ascii="Arial" w:hAnsi="Arial" w:cs="Arial"/>
+                <w:noProof/>
+                <w:sz w:val="28"/>
+                <w:szCs w:val="24"/>
+              </w:rPr>
+              <w:t>3.4. Exercícios</w:t>
+            </w:r>
+            <w:r>
+              <w:rPr>
+                <w:rFonts w:ascii="Arial" w:hAnsi="Arial" w:cs="Arial"/>
+                <w:noProof/>
+                <w:webHidden/>
+                <w:sz w:val="28"/>
+                <w:szCs w:val="24"/>
+              </w:rPr>
+              <w:tab/>
+            </w:r>
+            <w:r>
+              <w:rPr>
+                <w:rFonts w:ascii="Arial" w:hAnsi="Arial" w:cs="Arial"/>
+                <w:noProof/>
+                <w:webHidden/>
+                <w:sz w:val="28"/>
+                <w:szCs w:val="24"/>
+              </w:rPr>
+              <w:fldChar w:fldCharType="begin"/>
+            </w:r>
+            <w:r>
+              <w:rPr>
+                <w:rFonts w:ascii="Arial" w:hAnsi="Arial" w:cs="Arial"/>
+                <w:noProof/>
+                <w:webHidden/>
+                <w:sz w:val="28"/>
+                <w:szCs w:val="24"/>
+              </w:rPr>
+              <w:instrText xml:space="preserve"> PAGEREF _Toc117170459 \h </w:instrText>
+            </w:r>
+            <w:r>
+              <w:rPr>
+                <w:rFonts w:ascii="Arial" w:hAnsi="Arial" w:cs="Arial"/>
+                <w:noProof/>
+                <w:webHidden/>
+                <w:sz w:val="28"/>
+                <w:szCs w:val="24"/>
+              </w:rPr>
+            </w:r>
+            <w:r>
+              <w:rPr>
+                <w:rFonts w:ascii="Arial" w:hAnsi="Arial" w:cs="Arial"/>
+                <w:noProof/>
+                <w:webHidden/>
+                <w:sz w:val="28"/>
+                <w:szCs w:val="24"/>
+              </w:rPr>
+              <w:fldChar w:fldCharType="separate"/>
+            </w:r>
+            <w:r>
+              <w:rPr>
+                <w:rFonts w:ascii="Arial" w:hAnsi="Arial" w:cs="Arial"/>
+                <w:noProof/>
+                <w:webHidden/>
+                <w:sz w:val="28"/>
+                <w:szCs w:val="24"/>
+              </w:rPr>
+              <w:t>8</w:t>
+            </w:r>
+            <w:r>
+              <w:rPr>
+                <w:rFonts w:ascii="Arial" w:hAnsi="Arial" w:cs="Arial"/>
+                <w:noProof/>
+                <w:webHidden/>
+                <w:sz w:val="28"/>
+                <w:szCs w:val="24"/>
+              </w:rPr>
+              <w:fldChar w:fldCharType="end"/>
+            </w:r>
+          </w:hyperlink>
+        </w:p>
+        <w:p>
+          <w:pPr>
+            <w:pStyle w:val="Sumrio2"/>
+            <w:tabs>
+              <w:tab w:val="right" w:leader="dot" w:pos="8494"/>
+            </w:tabs>
+            <w:spacing w:line="480" w:lineRule="auto"/>
+            <w:rPr>
+              <w:rFonts w:ascii="Arial" w:hAnsi="Arial" w:cs="Arial"/>
+              <w:noProof/>
+              <w:sz w:val="28"/>
+              <w:szCs w:val="24"/>
+            </w:rPr>
+          </w:pPr>
+          <w:hyperlink w:anchor="_Toc117170460" w:history="1">
+            <w:r>
+              <w:rPr>
+                <w:rStyle w:val="Hyperlink"/>
+                <w:rFonts w:ascii="Arial" w:hAnsi="Arial" w:cs="Arial"/>
+                <w:noProof/>
+                <w:sz w:val="28"/>
+                <w:szCs w:val="24"/>
+              </w:rPr>
+              <w:t>3.5. Prática de exercícios</w:t>
+            </w:r>
+            <w:r>
+              <w:rPr>
+                <w:rFonts w:ascii="Arial" w:hAnsi="Arial" w:cs="Arial"/>
+                <w:noProof/>
+                <w:webHidden/>
+                <w:sz w:val="28"/>
+                <w:szCs w:val="24"/>
+              </w:rPr>
+              <w:tab/>
+            </w:r>
+            <w:r>
+              <w:rPr>
+                <w:rFonts w:ascii="Arial" w:hAnsi="Arial" w:cs="Arial"/>
+                <w:noProof/>
+                <w:webHidden/>
+                <w:sz w:val="28"/>
+                <w:szCs w:val="24"/>
+              </w:rPr>
+              <w:fldChar w:fldCharType="begin"/>
+            </w:r>
+            <w:r>
+              <w:rPr>
+                <w:rFonts w:ascii="Arial" w:hAnsi="Arial" w:cs="Arial"/>
+                <w:noProof/>
+                <w:webHidden/>
+                <w:sz w:val="28"/>
+                <w:szCs w:val="24"/>
+              </w:rPr>
+              <w:instrText xml:space="preserve"> PAGEREF _Toc117170460 \h </w:instrText>
+            </w:r>
+            <w:r>
+              <w:rPr>
+                <w:rFonts w:ascii="Arial" w:hAnsi="Arial" w:cs="Arial"/>
+                <w:noProof/>
+                <w:webHidden/>
+                <w:sz w:val="28"/>
+                <w:szCs w:val="24"/>
+              </w:rPr>
+            </w:r>
+            <w:r>
+              <w:rPr>
+                <w:rFonts w:ascii="Arial" w:hAnsi="Arial" w:cs="Arial"/>
+                <w:noProof/>
+                <w:webHidden/>
+                <w:sz w:val="28"/>
+                <w:szCs w:val="24"/>
+              </w:rPr>
+              <w:fldChar w:fldCharType="separate"/>
+            </w:r>
+            <w:r>
+              <w:rPr>
+                <w:rFonts w:ascii="Arial" w:hAnsi="Arial" w:cs="Arial"/>
+                <w:noProof/>
+                <w:webHidden/>
+                <w:sz w:val="28"/>
+                <w:szCs w:val="24"/>
+              </w:rPr>
+              <w:t>9</w:t>
+            </w:r>
+            <w:r>
+              <w:rPr>
+                <w:rFonts w:ascii="Arial" w:hAnsi="Arial" w:cs="Arial"/>
+                <w:noProof/>
+                <w:webHidden/>
+                <w:sz w:val="28"/>
+                <w:szCs w:val="24"/>
+              </w:rPr>
+              <w:fldChar w:fldCharType="end"/>
+            </w:r>
+          </w:hyperlink>
+        </w:p>
+        <w:p>
+          <w:pPr>
+            <w:spacing w:line="480" w:lineRule="auto"/>
+          </w:pPr>
+          <w:r>
+            <w:rPr>
+              <w:rFonts w:ascii="Arial" w:hAnsi="Arial" w:cs="Arial"/>
+              <w:b/>
+              <w:bCs/>
+              <w:sz w:val="28"/>
+              <w:szCs w:val="24"/>
+            </w:rPr>
+            <w:fldChar w:fldCharType="end"/>
+          </w:r>
+        </w:p>
+      </w:sdtContent>
+    </w:sdt>
+    <w:p>
+      <w:pPr>
         <w:rPr>
           <w:sz w:val="36"/>
           <w:szCs w:val="36"/>
         </w:rPr>
+      </w:pPr>
+    </w:p>
+    <w:p>
+      <w:pPr>
+        <w:rPr>
+          <w:rFonts w:ascii="Montserrat Alternates ExtraBold" w:eastAsiaTheme="majorEastAsia" w:hAnsi="Montserrat Alternates ExtraBold" w:cstheme="majorBidi"/>
+          <w:b/>
+          <w:color w:val="FF4438"/>
+          <w:sz w:val="32"/>
+          <w:szCs w:val="32"/>
+        </w:rPr>
+      </w:pPr>
+      <w:bookmarkStart w:id="0" w:name="_Toc117170451"/>
+      <w:r>
         <w:br w:type="page"/>
       </w:r>
     </w:p>
@@ -269,6 +1329,7 @@
         <w:lastRenderedPageBreak/>
         <w:t>1. Introdução</w:t>
       </w:r>
+      <w:bookmarkEnd w:id="0"/>
     </w:p>
     <w:p>
       <w:pPr>
@@ -578,15 +1639,31 @@
           <w:szCs w:val="24"/>
         </w:rPr>
       </w:pPr>
+      <w:bookmarkStart w:id="1" w:name="_GoBack"/>
+      <w:bookmarkEnd w:id="1"/>
+    </w:p>
+    <w:p>
+      <w:pPr>
+        <w:spacing w:line="360" w:lineRule="auto"/>
+        <w:jc w:val="both"/>
+        <w:rPr>
+          <w:rFonts w:ascii="Arial" w:hAnsi="Arial" w:cs="Arial"/>
+          <w:sz w:val="24"/>
+          <w:szCs w:val="24"/>
+        </w:rPr>
+      </w:pPr>
     </w:p>
     <w:p>
       <w:pPr>
         <w:pStyle w:val="Ttulo1"/>
         <w:spacing w:line="360" w:lineRule="auto"/>
       </w:pPr>
-      <w:r>
+      <w:bookmarkStart w:id="2" w:name="_Toc117170452"/>
+      <w:r>
+        <w:lastRenderedPageBreak/>
         <w:t>2. Requisitos do Sistema</w:t>
       </w:r>
+      <w:bookmarkEnd w:id="2"/>
     </w:p>
     <w:p>
       <w:pPr>
@@ -655,16 +1732,7 @@
           <w:sz w:val="24"/>
           <w:szCs w:val="24"/>
         </w:rPr>
-        <w:t xml:space="preserve">são necessários alguns itens que o microcomputador utilizado tenha o básico para suportar o </w:t>
-      </w:r>
-      <w:r>
-        <w:rPr>
-          <w:rFonts w:ascii="Arial" w:hAnsi="Arial" w:cs="Arial"/>
-          <w:sz w:val="24"/>
-          <w:szCs w:val="24"/>
-        </w:rPr>
-        <w:lastRenderedPageBreak/>
-        <w:t>aplicativo.</w:t>
+        <w:t>são necessários alguns itens que o microcomputador utilizado tenha o básico para suportar o aplicativo.</w:t>
       </w:r>
       <w:r>
         <w:rPr>
@@ -690,9 +1758,11 @@
         <w:pStyle w:val="Ttulo2"/>
         <w:spacing w:line="360" w:lineRule="auto"/>
       </w:pPr>
+      <w:bookmarkStart w:id="3" w:name="_Toc117170453"/>
       <w:r>
         <w:t>2.1. Versão do Sistema Operacional</w:t>
       </w:r>
+      <w:bookmarkEnd w:id="3"/>
     </w:p>
     <w:tbl>
       <w:tblPr>
@@ -905,9 +1975,11 @@
         <w:pStyle w:val="Ttulo2"/>
         <w:spacing w:line="360" w:lineRule="auto"/>
       </w:pPr>
+      <w:bookmarkStart w:id="4" w:name="_Toc117170454"/>
       <w:r>
         <w:t>2.2. Dispositivo Móvel</w:t>
       </w:r>
+      <w:bookmarkEnd w:id="4"/>
     </w:p>
     <w:p>
       <w:pPr>
@@ -1104,9 +2176,12 @@
         <w:pStyle w:val="Ttulo1"/>
         <w:spacing w:line="360" w:lineRule="auto"/>
       </w:pPr>
-      <w:r>
+      <w:bookmarkStart w:id="5" w:name="_Toc117170455"/>
+      <w:r>
+        <w:lastRenderedPageBreak/>
         <w:t>3. Instruções de Uso</w:t>
       </w:r>
+      <w:bookmarkEnd w:id="5"/>
     </w:p>
     <w:p>
       <w:pPr>
@@ -1181,7 +2256,6 @@
           <w:sz w:val="24"/>
           <w:szCs w:val="24"/>
         </w:rPr>
-        <w:lastRenderedPageBreak/>
         <w:t>Como usar o nome de usuário e senha para fazer um login;</w:t>
       </w:r>
     </w:p>
@@ -1314,6 +2388,7 @@
         <w:spacing w:line="360" w:lineRule="auto"/>
         <w:jc w:val="both"/>
       </w:pPr>
+      <w:bookmarkStart w:id="6" w:name="_Toc117170456"/>
       <w:r>
         <w:rPr>
           <w:noProof/>
@@ -1518,6 +2593,7 @@
       <w:r>
         <w:t>Login</w:t>
       </w:r>
+      <w:bookmarkEnd w:id="6"/>
     </w:p>
     <w:p>
       <w:pPr>
@@ -1843,6 +2919,7 @@
         <w:pStyle w:val="Ttulo2"/>
         <w:spacing w:line="360" w:lineRule="auto"/>
       </w:pPr>
+      <w:bookmarkStart w:id="7" w:name="_Toc117170457"/>
       <w:r>
         <w:rPr>
           <w:rFonts w:ascii="Arial" w:hAnsi="Arial" w:cs="Arial"/>
@@ -1850,7 +2927,6 @@
           <w:sz w:val="24"/>
           <w:szCs w:val="24"/>
         </w:rPr>
-        <w:lastRenderedPageBreak/>
         <w:drawing>
           <wp:anchor distT="0" distB="0" distL="114300" distR="114300" simplePos="0" relativeHeight="251661312" behindDoc="0" locked="0" layoutInCell="1" allowOverlap="1">
             <wp:simplePos x="0" y="0"/>
@@ -1910,6 +2986,7 @@
       <w:r>
         <w:t>3.2. Cadastro</w:t>
       </w:r>
+      <w:bookmarkEnd w:id="7"/>
     </w:p>
     <w:p>
       <w:pPr>
@@ -2262,6 +3339,7 @@
       <w:pPr>
         <w:pStyle w:val="Ttulo2"/>
       </w:pPr>
+      <w:bookmarkStart w:id="8" w:name="_Toc117170458"/>
       <w:r>
         <w:t>3.</w:t>
       </w:r>
@@ -2274,6 +3352,7 @@
       <w:r>
         <w:t>Telas relacionadas ao perfil</w:t>
       </w:r>
+      <w:bookmarkEnd w:id="8"/>
     </w:p>
     <w:p/>
     <w:p>
@@ -2429,6 +3508,7 @@
           <w:sz w:val="24"/>
           <w:szCs w:val="24"/>
         </w:rPr>
+        <w:lastRenderedPageBreak/>
         <w:tab/>
       </w:r>
       <w:r>
@@ -3162,6 +4242,7 @@
           <w:sz w:val="24"/>
           <w:szCs w:val="24"/>
         </w:rPr>
+        <w:lastRenderedPageBreak/>
         <w:tab/>
       </w:r>
       <w:r>
@@ -3201,10 +4282,12 @@
       <w:pPr>
         <w:pStyle w:val="Ttulo2"/>
       </w:pPr>
+      <w:bookmarkStart w:id="9" w:name="_Toc117170459"/>
       <w:r>
         <w:lastRenderedPageBreak/>
         <w:t>3.4. Exercícios</w:t>
       </w:r>
+      <w:bookmarkEnd w:id="9"/>
     </w:p>
     <w:p/>
     <w:p>
@@ -3590,6 +4673,7 @@
       <w:pPr>
         <w:pStyle w:val="Ttulo2"/>
       </w:pPr>
+      <w:bookmarkStart w:id="10" w:name="_Toc117170460"/>
       <w:r>
         <w:rPr>
           <w:noProof/>
@@ -3654,6 +4738,7 @@
       <w:r>
         <w:t>3.5. Prática de exercícios</w:t>
       </w:r>
+      <w:bookmarkEnd w:id="10"/>
     </w:p>
     <w:p>
       <w:r>
@@ -4221,8 +5306,6 @@
         </w:rPr>
         <w:t>(para iniciar a atividade), localização (saber a distância) e o botão de volta (voltar à tela anterior). Ao iniciar a atividade, o usuário entrará na segunda tela de prática, a qual apresenta um contador de tempo e a distância percorrida. Caso pare, aparecerá um botão de continuar (se quiser retomar) ou concluir (terminar a prática). Ao terminar, aparecerá a tela da finalização da prática, com os dados do exercício realizado pelo usuário.</w:t>
       </w:r>
-      <w:bookmarkStart w:id="0" w:name="_GoBack"/>
-      <w:bookmarkEnd w:id="0"/>
     </w:p>
     <w:p>
       <w:pPr>
@@ -5606,6 +6689,60 @@
       <w:szCs w:val="18"/>
     </w:rPr>
   </w:style>
+  <w:style w:type="paragraph" w:styleId="CabealhodoSumrio">
+    <w:name w:val="TOC Heading"/>
+    <w:basedOn w:val="Ttulo1"/>
+    <w:next w:val="Normal"/>
+    <w:uiPriority w:val="39"/>
+    <w:unhideWhenUsed/>
+    <w:qFormat/>
+    <w:rsid w:val="00781D80"/>
+    <w:pPr>
+      <w:outlineLvl w:val="9"/>
+    </w:pPr>
+    <w:rPr>
+      <w:rFonts w:asciiTheme="majorHAnsi" w:hAnsiTheme="majorHAnsi"/>
+      <w:b w:val="0"/>
+      <w:color w:val="2F5496" w:themeColor="accent1" w:themeShade="BF"/>
+      <w:lang w:eastAsia="pt-BR"/>
+    </w:rPr>
+  </w:style>
+  <w:style w:type="paragraph" w:styleId="Sumrio1">
+    <w:name w:val="toc 1"/>
+    <w:basedOn w:val="Normal"/>
+    <w:next w:val="Normal"/>
+    <w:autoRedefine/>
+    <w:uiPriority w:val="39"/>
+    <w:unhideWhenUsed/>
+    <w:rsid w:val="00781D80"/>
+    <w:pPr>
+      <w:spacing w:after="100"/>
+    </w:pPr>
+  </w:style>
+  <w:style w:type="paragraph" w:styleId="Sumrio2">
+    <w:name w:val="toc 2"/>
+    <w:basedOn w:val="Normal"/>
+    <w:next w:val="Normal"/>
+    <w:autoRedefine/>
+    <w:uiPriority w:val="39"/>
+    <w:unhideWhenUsed/>
+    <w:rsid w:val="00781D80"/>
+    <w:pPr>
+      <w:spacing w:after="100"/>
+      <w:ind w:left="220"/>
+    </w:pPr>
+  </w:style>
+  <w:style w:type="character" w:styleId="Hyperlink">
+    <w:name w:val="Hyperlink"/>
+    <w:basedOn w:val="Fontepargpadro"/>
+    <w:uiPriority w:val="99"/>
+    <w:unhideWhenUsed/>
+    <w:rsid w:val="00781D80"/>
+    <w:rPr>
+      <w:color w:val="0563C1" w:themeColor="hyperlink"/>
+      <w:u w:val="single"/>
+    </w:rPr>
+  </w:style>
 </w:styles>
 </file>
 
@@ -5909,7 +7046,7 @@
 </file>
 
 <file path=customXml/itemProps1.xml><?xml version="1.0" encoding="utf-8"?>
-<ds:datastoreItem xmlns:ds="http://schemas.openxmlformats.org/officeDocument/2006/customXml" ds:itemID="{37B91853-A450-4753-A006-6682A3FDEA0D}">
+<ds:datastoreItem xmlns:ds="http://schemas.openxmlformats.org/officeDocument/2006/customXml" ds:itemID="{F29A4D6E-84BD-43EB-9950-70FD3D6659A4}">
   <ds:schemaRefs>
     <ds:schemaRef ds:uri="http://schemas.openxmlformats.org/officeDocument/2006/bibliography"/>
   </ds:schemaRefs>

</xml_diff>